<commit_message>
Latest version of Developer's Guide to match release.
</commit_message>
<xml_diff>
--- a/SIF3InfraREST/documentation/UserGuide/SIF3Framework_DevelopersGuide_v0.3.docx
+++ b/SIF3InfraREST/documentation/UserGuide/SIF3Framework_DevelopersGuide_v0.3.docx
@@ -36,21 +36,41 @@
       <w:r>
         <w:t xml:space="preserve">ersion </w:t>
       </w:r>
-      <w:fldSimple w:instr=" DOCPROPERTY &quot;SystemVersion&quot; ">
-        <w:r>
-          <w:t>0.3</w:t>
-        </w:r>
-      </w:fldSimple>
+      <w:r>
+        <w:fldChar w:fldCharType="begin"/>
+      </w:r>
+      <w:r>
+        <w:instrText xml:space="preserve"> DOCPROPERTY "SystemVersion" </w:instrText>
+      </w:r>
+      <w:r>
+        <w:fldChar w:fldCharType="separate"/>
+      </w:r>
+      <w:r>
+        <w:t>0.3</w:t>
+      </w:r>
+      <w:r>
+        <w:fldChar w:fldCharType="end"/>
+      </w:r>
     </w:p>
     <w:p>
       <w:pPr>
         <w:pStyle w:val="DocumentTitleBlock"/>
       </w:pPr>
-      <w:fldSimple w:instr=" DOCPROPERTY &quot;Title&quot; ">
-        <w:r>
-          <w:t>Developer's Guide</w:t>
-        </w:r>
-      </w:fldSimple>
+      <w:r>
+        <w:fldChar w:fldCharType="begin"/>
+      </w:r>
+      <w:r>
+        <w:instrText xml:space="preserve"> DOCPROPERTY "Title" </w:instrText>
+      </w:r>
+      <w:r>
+        <w:fldChar w:fldCharType="separate"/>
+      </w:r>
+      <w:r>
+        <w:t>Developer's Guide</w:t>
+      </w:r>
+      <w:r>
+        <w:fldChar w:fldCharType="end"/>
+      </w:r>
     </w:p>
     <w:p>
       <w:pPr>
@@ -66,19 +86,39 @@
       <w:r>
         <w:t xml:space="preserve"> </w:t>
       </w:r>
-      <w:fldSimple w:instr=" DOCPROPERTY &quot;Author&quot; ">
-        <w:r>
-          <w:t>Joerg Huber</w:t>
-        </w:r>
-      </w:fldSimple>
+      <w:r>
+        <w:fldChar w:fldCharType="begin"/>
+      </w:r>
+      <w:r>
+        <w:instrText xml:space="preserve"> DOCPROPERTY "Author" </w:instrText>
+      </w:r>
+      <w:r>
+        <w:fldChar w:fldCharType="separate"/>
+      </w:r>
+      <w:r>
+        <w:t>Joerg Huber</w:t>
+      </w:r>
+      <w:r>
+        <w:fldChar w:fldCharType="end"/>
+      </w:r>
       <w:r>
         <w:t xml:space="preserve">, </w:t>
       </w:r>
-      <w:fldSimple w:instr=" DOCPROPERTY &quot;AuthorRole&quot; ">
-        <w:r>
-          <w:t>SIF Solution Architect</w:t>
-        </w:r>
-      </w:fldSimple>
+      <w:r>
+        <w:fldChar w:fldCharType="begin"/>
+      </w:r>
+      <w:r>
+        <w:instrText xml:space="preserve"> DOCPROPERTY "AuthorRole" </w:instrText>
+      </w:r>
+      <w:r>
+        <w:fldChar w:fldCharType="separate"/>
+      </w:r>
+      <w:r>
+        <w:t>SIF Solution Architect</w:t>
+      </w:r>
+      <w:r>
+        <w:fldChar w:fldCharType="end"/>
+      </w:r>
     </w:p>
     <w:p>
       <w:pPr>
@@ -114,11 +154,21 @@
       <w:r>
         <w:instrText xml:space="preserve"> IF </w:instrText>
       </w:r>
-      <w:fldSimple w:instr=" DOCPROPERTY &quot;Status&quot; ">
-        <w:r>
-          <w:instrText>draft</w:instrText>
-        </w:r>
-      </w:fldSimple>
+      <w:r>
+        <w:fldChar w:fldCharType="begin"/>
+      </w:r>
+      <w:r>
+        <w:instrText xml:space="preserve"> DOCPROPERTY "Status" </w:instrText>
+      </w:r>
+      <w:r>
+        <w:fldChar w:fldCharType="separate"/>
+      </w:r>
+      <w:r>
+        <w:instrText>draft</w:instrText>
+      </w:r>
+      <w:r>
+        <w:fldChar w:fldCharType="end"/>
+      </w:r>
       <w:r>
         <w:instrText xml:space="preserve"> = "draft" " (</w:instrText>
       </w:r>
@@ -236,11 +286,21 @@
       <w:r>
         <w:t xml:space="preserve">, </w:t>
       </w:r>
-      <w:fldSimple w:instr=" DOCPROPERTY &quot;Company&quot; ">
-        <w:r>
-          <w:t>Systemic Pty Ltd</w:t>
-        </w:r>
-      </w:fldSimple>
+      <w:r>
+        <w:fldChar w:fldCharType="begin"/>
+      </w:r>
+      <w:r>
+        <w:instrText xml:space="preserve"> DOCPROPERTY "Company" </w:instrText>
+      </w:r>
+      <w:r>
+        <w:fldChar w:fldCharType="separate"/>
+      </w:r>
+      <w:r>
+        <w:t>Systemic Pty Ltd</w:t>
+      </w:r>
+      <w:r>
+        <w:fldChar w:fldCharType="end"/>
+      </w:r>
     </w:p>
     <w:p>
       <w:pPr>
@@ -6278,56 +6338,54 @@
       <w:pPr>
         <w:jc w:val="both"/>
       </w:pPr>
-      <w:bookmarkStart w:id="107" w:name="_GoBack"/>
+      <w:r>
+        <w:t xml:space="preserve">The framework has been developed based on the concepts and ideas of the </w:t>
+      </w:r>
+      <w:proofErr w:type="spellStart"/>
+      <w:r>
+        <w:t>SIFCommon</w:t>
+      </w:r>
+      <w:proofErr w:type="spellEnd"/>
+      <w:r>
+        <w:t xml:space="preserve"> Framework that has su</w:t>
+      </w:r>
+      <w:r>
+        <w:t>ccessfully been used in SIF 2.x</w:t>
+      </w:r>
+      <w:r>
+        <w:t xml:space="preserve"> implementations. You may find things that don’t fit your requirements. The framework allows overriding of methods in many places to make them behave, as you require without abandon the framework altogether (that’s what OO and inheritance is good at).</w:t>
+      </w:r>
+    </w:p>
+    <w:p>
+      <w:pPr>
+        <w:jc w:val="both"/>
+      </w:pPr>
+    </w:p>
+    <w:p>
+      <w:pPr>
+        <w:jc w:val="both"/>
+      </w:pPr>
+      <w:r>
+        <w:t xml:space="preserve">Finally it is also assumed that you are familiar with Java, have a JDK installed and ideally that you have Ant in case you want to modify and re-build the framework libraries. The JDK version should be 1.6 or above. The framework has not been compiled nor can it be compiled with a JDK version older than 1.6. It has </w:t>
+      </w:r>
+      <w:r>
+        <w:t>only undergone limited testing with Java 7</w:t>
+      </w:r>
+      <w:r>
+        <w:t>.</w:t>
+      </w:r>
+    </w:p>
+    <w:p>
+      <w:pPr>
+        <w:pStyle w:val="Heading2"/>
+      </w:pPr>
+      <w:bookmarkStart w:id="107" w:name="_Toc383521913"/>
+      <w:bookmarkStart w:id="108" w:name="_Toc394916429"/>
+      <w:r>
+        <w:t>Functionality</w:t>
+      </w:r>
       <w:bookmarkEnd w:id="107"/>
-      <w:r>
-        <w:t xml:space="preserve">The framework has been developed based on the concepts and ideas of the </w:t>
-      </w:r>
-      <w:proofErr w:type="spellStart"/>
-      <w:r>
-        <w:t>SIFCommon</w:t>
-      </w:r>
-      <w:proofErr w:type="spellEnd"/>
-      <w:r>
-        <w:t xml:space="preserve"> Framework that has su</w:t>
-      </w:r>
-      <w:r>
-        <w:t>ccessfully been used in SIF 2.x</w:t>
-      </w:r>
-      <w:r>
-        <w:t xml:space="preserve"> implementations. You may find things that don’t fit your requirements. The framework allows overriding of methods in many places to make them behave, as you require without abandon the framework altogether (that’s what OO and inheritance is good at).</w:t>
-      </w:r>
-    </w:p>
-    <w:p>
-      <w:pPr>
-        <w:jc w:val="both"/>
-      </w:pPr>
-    </w:p>
-    <w:p>
-      <w:pPr>
-        <w:jc w:val="both"/>
-      </w:pPr>
-      <w:r>
-        <w:t xml:space="preserve">Finally it is also assumed that you are familiar with Java, have a JDK installed and ideally that you have Ant in case you want to modify and re-build the framework libraries. The JDK version should be 1.6 or above. The framework has not been compiled nor can it be compiled with a JDK version older than 1.6. It has </w:t>
-      </w:r>
-      <w:r>
-        <w:t>only undergone limited testing with Java 7</w:t>
-      </w:r>
-      <w:r>
-        <w:t>.</w:t>
-      </w:r>
-    </w:p>
-    <w:p>
-      <w:pPr>
-        <w:pStyle w:val="Heading2"/>
-      </w:pPr>
-      <w:bookmarkStart w:id="108" w:name="_Toc383521913"/>
-      <w:bookmarkStart w:id="109" w:name="_Toc394916429"/>
-      <w:r>
-        <w:t>Functionality</w:t>
-      </w:r>
       <w:bookmarkEnd w:id="108"/>
-      <w:bookmarkEnd w:id="109"/>
     </w:p>
     <w:p>
       <w:pPr>
@@ -6646,10 +6704,10 @@
       <w:pPr>
         <w:pStyle w:val="Heading1"/>
       </w:pPr>
-      <w:bookmarkStart w:id="110" w:name="_Toc292265610"/>
-      <w:bookmarkStart w:id="111" w:name="_Toc292632092"/>
-      <w:bookmarkStart w:id="112" w:name="_Toc383521914"/>
-      <w:bookmarkStart w:id="113" w:name="_Toc394916430"/>
+      <w:bookmarkStart w:id="109" w:name="_Toc292265610"/>
+      <w:bookmarkStart w:id="110" w:name="_Toc292632092"/>
+      <w:bookmarkStart w:id="111" w:name="_Toc383521914"/>
+      <w:bookmarkStart w:id="112" w:name="_Toc394916430"/>
       <w:r>
         <w:t>Structure,</w:t>
       </w:r>
@@ -6659,13 +6717,13 @@
       <w:r>
         <w:t>Installation</w:t>
       </w:r>
+      <w:bookmarkEnd w:id="109"/>
       <w:bookmarkEnd w:id="110"/>
       <w:bookmarkEnd w:id="111"/>
+      <w:r>
+        <w:t xml:space="preserve"> &amp; Getting Started</w:t>
+      </w:r>
       <w:bookmarkEnd w:id="112"/>
-      <w:r>
-        <w:t xml:space="preserve"> &amp; Getting Started</w:t>
-      </w:r>
-      <w:bookmarkEnd w:id="113"/>
     </w:p>
     <w:p>
       <w:pPr>
@@ -6679,12 +6737,12 @@
       <w:pPr>
         <w:pStyle w:val="Heading2"/>
       </w:pPr>
-      <w:bookmarkStart w:id="114" w:name="_Toc394916431"/>
+      <w:bookmarkStart w:id="113" w:name="_Toc394916431"/>
       <w:r>
         <w:lastRenderedPageBreak/>
         <w:t>Framework Structure</w:t>
       </w:r>
-      <w:bookmarkEnd w:id="114"/>
+      <w:bookmarkEnd w:id="113"/>
     </w:p>
     <w:p>
       <w:pPr>
@@ -7428,15 +7486,7 @@
         <w:t>some or all of these libraries</w:t>
       </w:r>
       <w:r>
-        <w:t xml:space="preserve"> in your </w:t>
-      </w:r>
-      <w:proofErr w:type="spellStart"/>
-      <w:r>
-        <w:t>classpath</w:t>
-      </w:r>
-      <w:proofErr w:type="spellEnd"/>
-      <w:r>
-        <w:t>.</w:t>
+        <w:t xml:space="preserve"> in your classpath.</w:t>
       </w:r>
       <w:r>
         <w:t xml:space="preserve"> For your own project you may not need the lib/</w:t>
@@ -7689,84 +7739,84 @@
         <w:ind w:left="576" w:hanging="576"/>
         <w:jc w:val="both"/>
       </w:pPr>
-      <w:bookmarkStart w:id="115" w:name="_Toc292265612"/>
-      <w:bookmarkStart w:id="116" w:name="_Toc292632094"/>
-      <w:bookmarkStart w:id="117" w:name="_Toc383521915"/>
-      <w:bookmarkStart w:id="118" w:name="_Toc394916432"/>
+      <w:bookmarkStart w:id="114" w:name="_Toc292265612"/>
+      <w:bookmarkStart w:id="115" w:name="_Toc292632094"/>
+      <w:bookmarkStart w:id="116" w:name="_Toc383521915"/>
+      <w:bookmarkStart w:id="117" w:name="_Toc394916432"/>
       <w:r>
         <w:t xml:space="preserve">Building </w:t>
       </w:r>
+      <w:bookmarkEnd w:id="114"/>
       <w:bookmarkEnd w:id="115"/>
+      <w:r>
+        <w:t>Components of the Framework</w:t>
+      </w:r>
       <w:bookmarkEnd w:id="116"/>
-      <w:r>
-        <w:t>Components of the Framework</w:t>
-      </w:r>
       <w:bookmarkEnd w:id="117"/>
+    </w:p>
+    <w:p>
+      <w:pPr>
+        <w:jc w:val="both"/>
+      </w:pPr>
+      <w:r>
+        <w:t>If</w:t>
+      </w:r>
+      <w:r>
+        <w:t xml:space="preserve"> you have modified the source </w:t>
+      </w:r>
+      <w:r>
+        <w:t xml:space="preserve">of the framework </w:t>
+      </w:r>
+      <w:r>
+        <w:t xml:space="preserve">code you need to build the </w:t>
+      </w:r>
+      <w:r>
+        <w:t>various jar files</w:t>
+      </w:r>
+      <w:r>
+        <w:t xml:space="preserve"> and include </w:t>
+      </w:r>
+      <w:r>
+        <w:t>the latest version in your own</w:t>
+      </w:r>
+      <w:r>
+        <w:t xml:space="preserve"> project. There is an ant script provided to build the jar file</w:t>
+      </w:r>
+      <w:r>
+        <w:t>s</w:t>
+      </w:r>
+      <w:r>
+        <w:t xml:space="preserve">. The build.xml is located at the root level of the zip. For it to work you must </w:t>
+      </w:r>
+      <w:r>
+        <w:t xml:space="preserve">have </w:t>
+      </w:r>
+      <w:r>
+        <w:t>ant (</w:t>
+      </w:r>
+      <w:hyperlink r:id="rId15" w:history="1">
+        <w:r>
+          <w:rPr>
+            <w:rStyle w:val="Hyperlink"/>
+          </w:rPr>
+          <w:t>http://ant.apache.org/</w:t>
+        </w:r>
+      </w:hyperlink>
+      <w:r>
+        <w:t>) installed.</w:t>
+      </w:r>
+    </w:p>
+    <w:p>
+      <w:pPr>
+        <w:pStyle w:val="Heading3"/>
+      </w:pPr>
+      <w:bookmarkStart w:id="118" w:name="_Toc383521916"/>
+      <w:bookmarkStart w:id="119" w:name="_Toc394916433"/>
+      <w:r>
+        <w:t>Consumer Build</w:t>
+      </w:r>
       <w:bookmarkEnd w:id="118"/>
-    </w:p>
-    <w:p>
-      <w:pPr>
-        <w:jc w:val="both"/>
-      </w:pPr>
-      <w:r>
-        <w:t>If</w:t>
-      </w:r>
-      <w:r>
-        <w:t xml:space="preserve"> you have modified the source </w:t>
-      </w:r>
-      <w:r>
-        <w:t xml:space="preserve">of the framework </w:t>
-      </w:r>
-      <w:r>
-        <w:t xml:space="preserve">code you need to build the </w:t>
-      </w:r>
-      <w:r>
-        <w:t>various jar files</w:t>
-      </w:r>
-      <w:r>
-        <w:t xml:space="preserve"> and include </w:t>
-      </w:r>
-      <w:r>
-        <w:t>the latest version in your own</w:t>
-      </w:r>
-      <w:r>
-        <w:t xml:space="preserve"> project. There is an ant script provided to build the jar file</w:t>
-      </w:r>
-      <w:r>
-        <w:t>s</w:t>
-      </w:r>
-      <w:r>
-        <w:t xml:space="preserve">. The build.xml is located at the root level of the zip. For it to work you must </w:t>
-      </w:r>
-      <w:r>
-        <w:t xml:space="preserve">have </w:t>
-      </w:r>
-      <w:r>
-        <w:t>ant (</w:t>
-      </w:r>
-      <w:hyperlink r:id="rId15" w:history="1">
-        <w:r>
-          <w:rPr>
-            <w:rStyle w:val="Hyperlink"/>
-          </w:rPr>
-          <w:t>http://ant.apache.org/</w:t>
-        </w:r>
-      </w:hyperlink>
-      <w:r>
-        <w:t>) installed.</w:t>
-      </w:r>
-    </w:p>
-    <w:p>
-      <w:pPr>
-        <w:pStyle w:val="Heading3"/>
-      </w:pPr>
-      <w:bookmarkStart w:id="119" w:name="_Toc383521916"/>
-      <w:bookmarkStart w:id="120" w:name="_Toc394916433"/>
-      <w:r>
-        <w:t>Consumer Build</w:t>
-      </w:r>
       <w:bookmarkEnd w:id="119"/>
-      <w:bookmarkEnd w:id="120"/>
     </w:p>
     <w:p>
       <w:pPr>
@@ -7947,16 +7997,16 @@
       <w:pPr>
         <w:pStyle w:val="Heading3"/>
       </w:pPr>
-      <w:bookmarkStart w:id="121" w:name="_Toc383521917"/>
-      <w:bookmarkStart w:id="122" w:name="_Toc394916434"/>
+      <w:bookmarkStart w:id="120" w:name="_Toc383521917"/>
+      <w:bookmarkStart w:id="121" w:name="_Toc394916434"/>
       <w:r>
         <w:t xml:space="preserve">Demo </w:t>
       </w:r>
       <w:r>
         <w:t>Provider Build</w:t>
       </w:r>
+      <w:bookmarkEnd w:id="120"/>
       <w:bookmarkEnd w:id="121"/>
-      <w:bookmarkEnd w:id="122"/>
     </w:p>
     <w:p>
       <w:pPr>
@@ -8022,12 +8072,12 @@
       <w:pPr>
         <w:pStyle w:val="Heading3"/>
       </w:pPr>
-      <w:bookmarkStart w:id="123" w:name="_Toc394916435"/>
+      <w:bookmarkStart w:id="122" w:name="_Toc394916435"/>
       <w:r>
         <w:lastRenderedPageBreak/>
         <w:t>Ant Task</w:t>
       </w:r>
-      <w:bookmarkEnd w:id="123"/>
+      <w:bookmarkEnd w:id="122"/>
     </w:p>
     <w:p>
       <w:pPr>
@@ -8110,37 +8160,37 @@
       <w:pPr>
         <w:pStyle w:val="Heading2"/>
       </w:pPr>
-      <w:bookmarkStart w:id="124" w:name="_Toc394916436"/>
+      <w:bookmarkStart w:id="123" w:name="_Toc394916436"/>
       <w:r>
         <w:t xml:space="preserve">Installation &amp; </w:t>
       </w:r>
       <w:r>
         <w:t>Getting Started</w:t>
       </w:r>
+      <w:bookmarkEnd w:id="123"/>
+    </w:p>
+    <w:p>
+      <w:pPr>
+        <w:jc w:val="both"/>
+      </w:pPr>
+      <w:r>
+        <w:t>If you start your own SIF Project and intend to use the SIF3 Framework there are a few steps you need to follow to set your project up. These steps mainly include a simple installation of some database scripts as well as copy appropriate areas/components of the SIF3 Framework into your own SIF Project.</w:t>
+      </w:r>
+      <w:r>
+        <w:t xml:space="preserve"> The final step is configuring you project to work as a SIF service (consumer or provider). This section states these steps shortly but for more details subsequent sections of this developer’s guide will be required.</w:t>
+      </w:r>
+    </w:p>
+    <w:p>
+      <w:pPr>
+        <w:pStyle w:val="Heading3"/>
+      </w:pPr>
+      <w:bookmarkStart w:id="124" w:name="_Ref394913568"/>
+      <w:bookmarkStart w:id="125" w:name="_Toc394916437"/>
+      <w:r>
+        <w:t>Installation</w:t>
+      </w:r>
       <w:bookmarkEnd w:id="124"/>
-    </w:p>
-    <w:p>
-      <w:pPr>
-        <w:jc w:val="both"/>
-      </w:pPr>
-      <w:r>
-        <w:t>If you start your own SIF Project and intend to use the SIF3 Framework there are a few steps you need to follow to set your project up. These steps mainly include a simple installation of some database scripts as well as copy appropriate areas/components of the SIF3 Framework into your own SIF Project.</w:t>
-      </w:r>
-      <w:r>
-        <w:t xml:space="preserve"> The final step is configuring you project to work as a SIF service (consumer or provider). This section states these steps shortly but for more details subsequent sections of this developer’s guide will be required.</w:t>
-      </w:r>
-    </w:p>
-    <w:p>
-      <w:pPr>
-        <w:pStyle w:val="Heading3"/>
-      </w:pPr>
-      <w:bookmarkStart w:id="125" w:name="_Ref394913568"/>
-      <w:bookmarkStart w:id="126" w:name="_Toc394916437"/>
-      <w:r>
-        <w:t>Installation</w:t>
-      </w:r>
       <w:bookmarkEnd w:id="125"/>
-      <w:bookmarkEnd w:id="126"/>
     </w:p>
     <w:p>
       <w:pPr>
@@ -8254,14 +8304,14 @@
       <w:r>
         <w:t xml:space="preserve"> </w:t>
       </w:r>
-      <w:bookmarkStart w:id="127" w:name="_Toc394916438"/>
+      <w:bookmarkStart w:id="126" w:name="_Toc394916438"/>
       <w:r>
         <w:t xml:space="preserve">Getting Started - </w:t>
       </w:r>
       <w:r>
         <w:t>Create your SIF Project</w:t>
       </w:r>
-      <w:bookmarkEnd w:id="127"/>
+      <w:bookmarkEnd w:id="126"/>
     </w:p>
     <w:p>
       <w:pPr>
@@ -8314,7 +8364,19 @@
         <w:rPr>
           <w:b/>
         </w:rPr>
-        <w:t>sif3.0Common-&lt;version&gt;.jar</w:t>
+        <w:t>sif3.0</w:t>
+      </w:r>
+      <w:r>
+        <w:rPr>
+          <w:b/>
+        </w:rPr>
+        <w:t>.1</w:t>
+      </w:r>
+      <w:r>
+        <w:rPr>
+          <w:b/>
+        </w:rPr>
+        <w:t>Common-&lt;version&gt;.jar</w:t>
       </w:r>
     </w:p>
     <w:p>
@@ -8331,7 +8393,19 @@
         <w:rPr>
           <w:b/>
         </w:rPr>
-        <w:t>sif3.0Infra-common-&lt;version&gt;.jar</w:t>
+        <w:t>sif3.0</w:t>
+      </w:r>
+      <w:r>
+        <w:rPr>
+          <w:b/>
+        </w:rPr>
+        <w:t>.1</w:t>
+      </w:r>
+      <w:r>
+        <w:rPr>
+          <w:b/>
+        </w:rPr>
+        <w:t>Infra-common-&lt;version&gt;.jar</w:t>
       </w:r>
     </w:p>
     <w:p>
@@ -8348,7 +8422,19 @@
         <w:rPr>
           <w:b/>
         </w:rPr>
-        <w:t>sif3.0Infra-rest-&lt;version&gt;.jar</w:t>
+        <w:t>sif3.0</w:t>
+      </w:r>
+      <w:r>
+        <w:rPr>
+          <w:b/>
+        </w:rPr>
+        <w:t>.1</w:t>
+      </w:r>
+      <w:r>
+        <w:rPr>
+          <w:b/>
+        </w:rPr>
+        <w:t>Infra-rest-&lt;version&gt;.jar</w:t>
       </w:r>
     </w:p>
     <w:p>
@@ -8371,13 +8457,7 @@
         <w:jc w:val="both"/>
       </w:pPr>
       <w:r>
-        <w:t xml:space="preserve">Note that the </w:t>
-      </w:r>
-      <w:r>
-        <w:t>sifDataModel_au1.3.jar</w:t>
-      </w:r>
-      <w:r>
-        <w:t xml:space="preserve"> is optional but if you develop a SIF service that uses the SIF AU Data model then you want that library.</w:t>
+        <w:t>Note that the sifDataModel_au1.3.jar is optional but if you develop a SIF service that uses the SIF AU Data model then you want that library.</w:t>
       </w:r>
     </w:p>
     <w:p>
@@ -8456,7 +8536,13 @@
         <w:t>rd</w:t>
       </w:r>
       <w:r>
-        <w:t xml:space="preserve"> party libraries in </w:t>
+        <w:t xml:space="preserve"> party libraries </w:t>
+      </w:r>
+      <w:r>
+        <w:t>from</w:t>
+      </w:r>
+      <w:r>
+        <w:t xml:space="preserve"> </w:t>
       </w:r>
       <w:proofErr w:type="gramStart"/>
       <w:r>
@@ -8473,16 +8559,7 @@
         <w:t xml:space="preserve"> into you project. </w:t>
       </w:r>
       <w:r>
-        <w:t>Y</w:t>
-      </w:r>
-      <w:r>
-        <w:t xml:space="preserve">ou </w:t>
-      </w:r>
-      <w:r>
-        <w:t>don’t</w:t>
-      </w:r>
-      <w:r>
-        <w:t xml:space="preserve"> need the lib/</w:t>
+        <w:t>You don’t need the lib/</w:t>
       </w:r>
       <w:r>
         <w:t>ant-contrib-1.0b3</w:t>
@@ -8649,6 +8726,45 @@
       </w:r>
       <w:r>
         <w:t>The reminder of this developer’s guide goes into much more details how you use the framework to achieve particular tasks such as writing consumers and data object providers.</w:t>
+      </w:r>
+      <w:r>
+        <w:t xml:space="preserve"> Also, you need to configure and customise the environment setup of your consumer or data object provider. Details for that configuration and customisation can be found in section </w:t>
+      </w:r>
+      <w:r>
+        <w:fldChar w:fldCharType="begin"/>
+      </w:r>
+      <w:r>
+        <w:instrText xml:space="preserve"> REF _Ref371750056 \r \h </w:instrText>
+      </w:r>
+      <w:r>
+        <w:fldChar w:fldCharType="separate"/>
+      </w:r>
+      <w:r>
+        <w:t>5.3</w:t>
+      </w:r>
+      <w:r>
+        <w:fldChar w:fldCharType="end"/>
+      </w:r>
+      <w:r>
+        <w:t xml:space="preserve">. It is highly recommended that you read carefully through that section to ensure you have configured and customised your consumer/provider correctly. Finally to deploy your consumer/provider it is suggested to read section </w:t>
+      </w:r>
+      <w:r>
+        <w:fldChar w:fldCharType="begin"/>
+      </w:r>
+      <w:r>
+        <w:instrText xml:space="preserve"> REF _Ref387661557 \r \h </w:instrText>
+      </w:r>
+      <w:r>
+        <w:fldChar w:fldCharType="separate"/>
+      </w:r>
+      <w:r>
+        <w:t>6</w:t>
+      </w:r>
+      <w:r>
+        <w:fldChar w:fldCharType="end"/>
+      </w:r>
+      <w:r>
+        <w:t>.</w:t>
       </w:r>
     </w:p>
     <w:p>
@@ -8666,19 +8782,19 @@
         <w:ind w:left="432" w:hanging="432"/>
         <w:jc w:val="both"/>
       </w:pPr>
-      <w:bookmarkStart w:id="128" w:name="_Ref233689296"/>
-      <w:bookmarkStart w:id="129" w:name="_Toc292265613"/>
-      <w:bookmarkStart w:id="130" w:name="_Toc292632095"/>
-      <w:bookmarkStart w:id="131" w:name="_Toc383521918"/>
-      <w:bookmarkStart w:id="132" w:name="_Toc394916439"/>
+      <w:bookmarkStart w:id="127" w:name="_Ref233689296"/>
+      <w:bookmarkStart w:id="128" w:name="_Toc292265613"/>
+      <w:bookmarkStart w:id="129" w:name="_Toc292632095"/>
+      <w:bookmarkStart w:id="130" w:name="_Toc383521918"/>
+      <w:bookmarkStart w:id="131" w:name="_Toc394916439"/>
       <w:r>
         <w:t>Concepts &amp; Terminology</w:t>
       </w:r>
+      <w:bookmarkEnd w:id="127"/>
       <w:bookmarkEnd w:id="128"/>
       <w:bookmarkEnd w:id="129"/>
       <w:bookmarkEnd w:id="130"/>
       <w:bookmarkEnd w:id="131"/>
-      <w:bookmarkEnd w:id="132"/>
     </w:p>
     <w:p>
       <w:pPr>
@@ -8758,19 +8874,19 @@
         <w:spacing w:before="240" w:after="60"/>
         <w:ind w:left="432" w:hanging="432"/>
       </w:pPr>
-      <w:bookmarkStart w:id="133" w:name="_Ref233534178"/>
-      <w:bookmarkStart w:id="134" w:name="_Toc292265617"/>
-      <w:bookmarkStart w:id="135" w:name="_Toc292632099"/>
-      <w:bookmarkStart w:id="136" w:name="_Toc383521919"/>
-      <w:bookmarkStart w:id="137" w:name="_Toc394916440"/>
+      <w:bookmarkStart w:id="132" w:name="_Ref233534178"/>
+      <w:bookmarkStart w:id="133" w:name="_Toc292265617"/>
+      <w:bookmarkStart w:id="134" w:name="_Toc292632099"/>
+      <w:bookmarkStart w:id="135" w:name="_Toc383521919"/>
+      <w:bookmarkStart w:id="136" w:name="_Toc394916440"/>
       <w:r>
         <w:t>Framework Classes/Packages and Usage</w:t>
       </w:r>
+      <w:bookmarkEnd w:id="132"/>
       <w:bookmarkEnd w:id="133"/>
       <w:bookmarkEnd w:id="134"/>
       <w:bookmarkEnd w:id="135"/>
       <w:bookmarkEnd w:id="136"/>
-      <w:bookmarkEnd w:id="137"/>
     </w:p>
     <w:p>
       <w:pPr>
@@ -8833,20 +8949,20 @@
         <w:spacing w:before="240" w:after="60"/>
         <w:ind w:left="576" w:hanging="576"/>
       </w:pPr>
-      <w:bookmarkStart w:id="138" w:name="_Toc292265618"/>
-      <w:bookmarkStart w:id="139" w:name="_Toc292632100"/>
-      <w:bookmarkStart w:id="140" w:name="_Toc383521920"/>
-      <w:bookmarkStart w:id="141" w:name="_Toc394916441"/>
+      <w:bookmarkStart w:id="137" w:name="_Toc292265618"/>
+      <w:bookmarkStart w:id="138" w:name="_Toc292632100"/>
+      <w:bookmarkStart w:id="139" w:name="_Toc383521920"/>
+      <w:bookmarkStart w:id="140" w:name="_Toc394916441"/>
       <w:r>
         <w:t xml:space="preserve">General Process of Developing </w:t>
       </w:r>
+      <w:bookmarkEnd w:id="137"/>
       <w:bookmarkEnd w:id="138"/>
+      <w:r>
+        <w:t>SIF3 Services</w:t>
+      </w:r>
       <w:bookmarkEnd w:id="139"/>
-      <w:r>
-        <w:t>SIF3 Services</w:t>
-      </w:r>
       <w:bookmarkEnd w:id="140"/>
-      <w:bookmarkEnd w:id="141"/>
     </w:p>
     <w:p>
       <w:r>
@@ -9013,6 +9129,7 @@
         <w:jc w:val="both"/>
       </w:pPr>
       <w:r>
+        <w:lastRenderedPageBreak/>
         <w:t xml:space="preserve">For each </w:t>
       </w:r>
       <w:r>
@@ -9034,7 +9151,6 @@
         <w:jc w:val="both"/>
       </w:pPr>
       <w:r>
-        <w:lastRenderedPageBreak/>
         <w:t xml:space="preserve">Once the above questions have been answered you should be ready to develop the </w:t>
       </w:r>
       <w:r>
@@ -9103,19 +9219,19 @@
         <w:spacing w:before="240" w:after="60"/>
         <w:ind w:left="576" w:hanging="576"/>
       </w:pPr>
-      <w:bookmarkStart w:id="142" w:name="_Ref233690851"/>
-      <w:bookmarkStart w:id="143" w:name="_Toc292265619"/>
-      <w:bookmarkStart w:id="144" w:name="_Toc292632101"/>
-      <w:bookmarkStart w:id="145" w:name="_Toc383521921"/>
-      <w:bookmarkStart w:id="146" w:name="_Toc394916442"/>
+      <w:bookmarkStart w:id="141" w:name="_Ref233690851"/>
+      <w:bookmarkStart w:id="142" w:name="_Toc292265619"/>
+      <w:bookmarkStart w:id="143" w:name="_Toc292632101"/>
+      <w:bookmarkStart w:id="144" w:name="_Toc383521921"/>
+      <w:bookmarkStart w:id="145" w:name="_Toc394916442"/>
       <w:r>
         <w:t>Proposed Package Structure</w:t>
       </w:r>
+      <w:bookmarkEnd w:id="141"/>
       <w:bookmarkEnd w:id="142"/>
       <w:bookmarkEnd w:id="143"/>
       <w:bookmarkEnd w:id="144"/>
       <w:bookmarkEnd w:id="145"/>
-      <w:bookmarkEnd w:id="146"/>
     </w:p>
     <w:p>
       <w:pPr>
@@ -9583,15 +9699,15 @@
       <w:pPr>
         <w:pStyle w:val="Heading2"/>
       </w:pPr>
-      <w:bookmarkStart w:id="147" w:name="_Ref371750056"/>
-      <w:bookmarkStart w:id="148" w:name="_Toc383521922"/>
-      <w:bookmarkStart w:id="149" w:name="_Toc394916443"/>
+      <w:bookmarkStart w:id="146" w:name="_Ref371750056"/>
+      <w:bookmarkStart w:id="147" w:name="_Toc383521922"/>
+      <w:bookmarkStart w:id="148" w:name="_Toc394916443"/>
       <w:r>
         <w:t>Environments</w:t>
       </w:r>
+      <w:bookmarkEnd w:id="146"/>
       <w:bookmarkEnd w:id="147"/>
       <w:bookmarkEnd w:id="148"/>
-      <w:bookmarkEnd w:id="149"/>
     </w:p>
     <w:p>
       <w:pPr>
@@ -9657,6 +9773,7 @@
         <w:jc w:val="both"/>
       </w:pPr>
       <w:r>
+        <w:lastRenderedPageBreak/>
         <w:t>Service Property File</w:t>
       </w:r>
     </w:p>
@@ -9687,7 +9804,6 @@
         <w:jc w:val="both"/>
       </w:pPr>
       <w:r>
-        <w:lastRenderedPageBreak/>
         <w:t xml:space="preserve">The service property files are discussed in details in appropriate sections (consumer see section </w:t>
       </w:r>
       <w:r>
@@ -9741,12 +9857,58 @@
       <w:pPr>
         <w:pStyle w:val="Heading3"/>
       </w:pPr>
-      <w:bookmarkStart w:id="150" w:name="_Toc383521923"/>
-      <w:bookmarkStart w:id="151" w:name="_Toc394916444"/>
+      <w:bookmarkStart w:id="149" w:name="_Toc383521923"/>
+      <w:bookmarkStart w:id="150" w:name="_Toc394916444"/>
       <w:r>
         <w:t>Environment Store Setup</w:t>
       </w:r>
+      <w:bookmarkEnd w:id="149"/>
       <w:bookmarkEnd w:id="150"/>
+    </w:p>
+    <w:p>
+      <w:pPr>
+        <w:pStyle w:val="Body1"/>
+        <w:spacing w:before="0"/>
+        <w:ind w:left="0"/>
+        <w:jc w:val="both"/>
+      </w:pPr>
+      <w:r>
+        <w:t>It is important to note that the current version (</w:t>
+      </w:r>
+      <w:r>
+        <w:t>May</w:t>
+      </w:r>
+      <w:r>
+        <w:t xml:space="preserve"> 201</w:t>
+      </w:r>
+      <w:r>
+        <w:t>4</w:t>
+      </w:r>
+      <w:r>
+        <w:t xml:space="preserve">) of the framework uses </w:t>
+      </w:r>
+      <w:r>
+        <w:t>a combination of file based environment information (environment templates) and database base information (runtime sessions and environments)</w:t>
+      </w:r>
+      <w:r>
+        <w:t xml:space="preserve"> to manage environments. To get this working some initial installation and database configuration is required. There are a set of configuration files that need to be setup and/or configured correctly to get the full environment store to work. The next three sections lead you through the setup of the environment store.</w:t>
+      </w:r>
+    </w:p>
+    <w:p>
+      <w:pPr>
+        <w:pStyle w:val="Heading4"/>
+      </w:pPr>
+      <w:bookmarkStart w:id="151" w:name="_Toc394916445"/>
+      <w:proofErr w:type="spellStart"/>
+      <w:proofErr w:type="gramStart"/>
+      <w:r>
+        <w:t>environment.properties</w:t>
+      </w:r>
+      <w:proofErr w:type="spellEnd"/>
+      <w:proofErr w:type="gramEnd"/>
+      <w:r>
+        <w:t xml:space="preserve"> File</w:t>
+      </w:r>
       <w:bookmarkEnd w:id="151"/>
     </w:p>
     <w:p>
@@ -9757,559 +9919,511 @@
         <w:jc w:val="both"/>
       </w:pPr>
       <w:r>
-        <w:t>It is important to note that the current version (</w:t>
-      </w:r>
-      <w:r>
-        <w:t>May</w:t>
-      </w:r>
-      <w:r>
-        <w:t xml:space="preserve"> 201</w:t>
-      </w:r>
-      <w:r>
-        <w:t>4</w:t>
-      </w:r>
-      <w:r>
-        <w:t xml:space="preserve">) of the framework uses </w:t>
-      </w:r>
-      <w:r>
-        <w:t>a combination of file based environment information (environment templates) and database base information (runtime sessions and environments)</w:t>
-      </w:r>
-      <w:r>
-        <w:t xml:space="preserve"> to manage environments. To get this working some initial installation and database configuration is required. There are a set of configuration files that need to be setup and/or configured correctly to get the full environment store to work. The next three sections lead you through the setup of the environment store.</w:t>
+        <w:t>This property</w:t>
+      </w:r>
+      <w:r>
+        <w:t xml:space="preserve"> file holds some high level information on where your Environment Templates are stored (see next section for the term ‘Environment Template’). If your services use HTTPS instead of HTTP to connect to end-points then the </w:t>
+      </w:r>
+      <w:proofErr w:type="spellStart"/>
+      <w:r>
+        <w:t>environment.properties</w:t>
+      </w:r>
+      <w:proofErr w:type="spellEnd"/>
+      <w:r>
+        <w:t xml:space="preserve"> file holds the information which key and trusted stores you want to use for certificate lookup and validation. When you deploy your SIF project you must ensure that this properties file is on your deployment’s </w:t>
+      </w:r>
+      <w:r>
+        <w:rPr>
+          <w:b/>
+        </w:rPr>
+        <w:t>classpath</w:t>
+      </w:r>
+      <w:r>
+        <w:t xml:space="preserve">. Within the framework an example of this file can be found in the </w:t>
+      </w:r>
+      <w:proofErr w:type="spellStart"/>
+      <w:r>
+        <w:rPr>
+          <w:rFonts w:ascii="Courier New" w:hAnsi="Courier New" w:cs="Courier New"/>
+          <w:b/>
+        </w:rPr>
+        <w:t>config</w:t>
+      </w:r>
+      <w:proofErr w:type="spellEnd"/>
+      <w:r>
+        <w:t xml:space="preserve"> directory.</w:t>
+      </w:r>
+      <w:r>
+        <w:t xml:space="preserve"> This file is </w:t>
+      </w:r>
+      <w:r>
+        <w:rPr>
+          <w:b/>
+          <w:u w:val="single"/>
+        </w:rPr>
+        <w:t>KEY</w:t>
+      </w:r>
+      <w:r>
+        <w:t xml:space="preserve"> to the entire environment management of the framework.</w:t>
+      </w:r>
+      <w:r>
+        <w:t xml:space="preserve"> The next section lists information about each property that can/must be set in this file.</w:t>
+      </w:r>
+    </w:p>
+    <w:p>
+      <w:pPr>
+        <w:pStyle w:val="Body1"/>
+        <w:spacing w:before="0"/>
+        <w:ind w:left="0"/>
+        <w:jc w:val="both"/>
+      </w:pPr>
+    </w:p>
+    <w:p>
+      <w:pPr>
+        <w:pStyle w:val="Body1"/>
+        <w:spacing w:before="0"/>
+        <w:ind w:left="0"/>
+        <w:jc w:val="both"/>
+        <w:rPr>
+          <w:szCs w:val="22"/>
+        </w:rPr>
+      </w:pPr>
+      <w:proofErr w:type="spellStart"/>
+      <w:r>
+        <w:rPr>
+          <w:rFonts w:ascii="Courier New" w:hAnsi="Courier New" w:cs="Courier New"/>
+          <w:b/>
+          <w:szCs w:val="22"/>
+        </w:rPr>
+        <w:t>env.store.dir</w:t>
+      </w:r>
+      <w:proofErr w:type="spellEnd"/>
+    </w:p>
+    <w:p>
+      <w:pPr>
+        <w:pStyle w:val="Body1"/>
+        <w:spacing w:before="0"/>
+        <w:ind w:left="0"/>
+        <w:jc w:val="both"/>
+      </w:pPr>
+      <w:r>
+        <w:t>This property must point to a valid physical location on your file system. This is the ‘root’ di</w:t>
+      </w:r>
+      <w:r>
+        <w:t>rectory of all your environment templates</w:t>
+      </w:r>
+      <w:r>
+        <w:t>,</w:t>
+      </w:r>
+      <w:r>
+        <w:t xml:space="preserve"> consumer and provider property files</w:t>
+      </w:r>
+      <w:r>
+        <w:t xml:space="preserve">. All environment </w:t>
+      </w:r>
+      <w:r>
+        <w:t xml:space="preserve">template </w:t>
+      </w:r>
+      <w:r>
+        <w:t>data will be accessed in sub-directories of this ‘root’ directory.</w:t>
+      </w:r>
+    </w:p>
+    <w:p>
+      <w:pPr>
+        <w:pStyle w:val="Body1"/>
+        <w:spacing w:before="0"/>
+        <w:ind w:left="0"/>
+        <w:jc w:val="both"/>
+        <w:rPr>
+          <w:rFonts w:asciiTheme="minorHAnsi" w:hAnsiTheme="minorHAnsi" w:cs="Courier New"/>
+        </w:rPr>
+      </w:pPr>
+      <w:r>
+        <w:t xml:space="preserve">The next four values are all </w:t>
+      </w:r>
+      <w:r>
+        <w:t>required</w:t>
+      </w:r>
+      <w:r>
+        <w:t xml:space="preserve"> </w:t>
+      </w:r>
+      <w:r>
+        <w:rPr>
+          <w:rFonts w:asciiTheme="minorHAnsi" w:hAnsiTheme="minorHAnsi" w:cs="Courier New"/>
+        </w:rPr>
+        <w:t>if you configure your consumer</w:t>
+      </w:r>
+      <w:r>
+        <w:rPr>
+          <w:rFonts w:asciiTheme="minorHAnsi" w:hAnsiTheme="minorHAnsi" w:cs="Courier New"/>
+        </w:rPr>
+        <w:t>/provider</w:t>
+      </w:r>
+      <w:r>
+        <w:rPr>
+          <w:rFonts w:asciiTheme="minorHAnsi" w:hAnsiTheme="minorHAnsi" w:cs="Courier New"/>
+        </w:rPr>
+        <w:t xml:space="preserve"> to use HTTPS (secured &amp; encrypted connections) instead of HTTP (unsecured &amp; unencrypted connections). Please refer to section</w:t>
+      </w:r>
+      <w:r>
+        <w:rPr>
+          <w:rFonts w:asciiTheme="minorHAnsi" w:hAnsiTheme="minorHAnsi" w:cs="Courier New"/>
+        </w:rPr>
+        <w:t xml:space="preserve"> </w:t>
+      </w:r>
+      <w:r>
+        <w:rPr>
+          <w:rFonts w:asciiTheme="minorHAnsi" w:hAnsiTheme="minorHAnsi" w:cs="Courier New"/>
+        </w:rPr>
+        <w:fldChar w:fldCharType="begin"/>
+      </w:r>
+      <w:r>
+        <w:rPr>
+          <w:rFonts w:asciiTheme="minorHAnsi" w:hAnsiTheme="minorHAnsi" w:cs="Courier New"/>
+        </w:rPr>
+        <w:instrText xml:space="preserve"> REF _Ref383514331 \r \h </w:instrText>
+      </w:r>
+      <w:r>
+        <w:rPr>
+          <w:rFonts w:asciiTheme="minorHAnsi" w:hAnsiTheme="minorHAnsi" w:cs="Courier New"/>
+        </w:rPr>
+      </w:r>
+      <w:r>
+        <w:rPr>
+          <w:rFonts w:asciiTheme="minorHAnsi" w:hAnsiTheme="minorHAnsi" w:cs="Courier New"/>
+        </w:rPr>
+        <w:fldChar w:fldCharType="separate"/>
+      </w:r>
+      <w:r>
+        <w:rPr>
+          <w:rFonts w:asciiTheme="minorHAnsi" w:hAnsiTheme="minorHAnsi" w:cs="Courier New"/>
+        </w:rPr>
+        <w:t>5.7.1</w:t>
+      </w:r>
+      <w:r>
+        <w:rPr>
+          <w:rFonts w:asciiTheme="minorHAnsi" w:hAnsiTheme="minorHAnsi" w:cs="Courier New"/>
+        </w:rPr>
+        <w:fldChar w:fldCharType="end"/>
+      </w:r>
+      <w:r>
+        <w:rPr>
+          <w:rFonts w:asciiTheme="minorHAnsi" w:hAnsiTheme="minorHAnsi" w:cs="Courier New"/>
+        </w:rPr>
+        <w:t xml:space="preserve"> and</w:t>
+      </w:r>
+      <w:r>
+        <w:rPr>
+          <w:rFonts w:asciiTheme="minorHAnsi" w:hAnsiTheme="minorHAnsi" w:cs="Courier New"/>
+        </w:rPr>
+        <w:t xml:space="preserve"> </w:t>
+      </w:r>
+      <w:r>
+        <w:rPr>
+          <w:rFonts w:asciiTheme="minorHAnsi" w:hAnsiTheme="minorHAnsi" w:cs="Courier New"/>
+        </w:rPr>
+        <w:fldChar w:fldCharType="begin"/>
+      </w:r>
+      <w:r>
+        <w:rPr>
+          <w:rFonts w:asciiTheme="minorHAnsi" w:hAnsiTheme="minorHAnsi" w:cs="Courier New"/>
+        </w:rPr>
+        <w:instrText xml:space="preserve"> REF _Ref374448067 \r \h </w:instrText>
+      </w:r>
+      <w:r>
+        <w:rPr>
+          <w:rFonts w:asciiTheme="minorHAnsi" w:hAnsiTheme="minorHAnsi" w:cs="Courier New"/>
+        </w:rPr>
+      </w:r>
+      <w:r>
+        <w:rPr>
+          <w:rFonts w:asciiTheme="minorHAnsi" w:hAnsiTheme="minorHAnsi" w:cs="Courier New"/>
+        </w:rPr>
+        <w:fldChar w:fldCharType="separate"/>
+      </w:r>
+      <w:r>
+        <w:rPr>
+          <w:rFonts w:asciiTheme="minorHAnsi" w:hAnsiTheme="minorHAnsi" w:cs="Courier New"/>
+        </w:rPr>
+        <w:t>5.7.2</w:t>
+      </w:r>
+      <w:r>
+        <w:rPr>
+          <w:rFonts w:asciiTheme="minorHAnsi" w:hAnsiTheme="minorHAnsi" w:cs="Courier New"/>
+        </w:rPr>
+        <w:fldChar w:fldCharType="end"/>
+      </w:r>
+      <w:r>
+        <w:rPr>
+          <w:rFonts w:asciiTheme="minorHAnsi" w:hAnsiTheme="minorHAnsi" w:cs="Courier New"/>
+        </w:rPr>
+        <w:t xml:space="preserve"> for details on how to configure HTTPS </w:t>
+      </w:r>
+      <w:r>
+        <w:rPr>
+          <w:rFonts w:asciiTheme="minorHAnsi" w:hAnsiTheme="minorHAnsi" w:cs="Courier New"/>
+        </w:rPr>
+        <w:t>for consumers and providers</w:t>
+      </w:r>
+      <w:r>
+        <w:rPr>
+          <w:rFonts w:asciiTheme="minorHAnsi" w:hAnsiTheme="minorHAnsi" w:cs="Courier New"/>
+        </w:rPr>
+        <w:t>.</w:t>
+      </w:r>
+    </w:p>
+    <w:p>
+      <w:pPr>
+        <w:pStyle w:val="Body1"/>
+        <w:spacing w:before="0"/>
+        <w:ind w:left="0"/>
+        <w:jc w:val="both"/>
+      </w:pPr>
+    </w:p>
+    <w:p>
+      <w:pPr>
+        <w:pStyle w:val="Body1"/>
+        <w:spacing w:before="0"/>
+        <w:ind w:left="0"/>
+        <w:rPr>
+          <w:rFonts w:ascii="Courier New" w:hAnsi="Courier New" w:cs="Courier New"/>
+          <w:b/>
+        </w:rPr>
+      </w:pPr>
+      <w:proofErr w:type="spellStart"/>
+      <w:r>
+        <w:rPr>
+          <w:rFonts w:ascii="Courier New" w:hAnsi="Courier New" w:cs="Courier New"/>
+          <w:b/>
+        </w:rPr>
+        <w:t>key.store</w:t>
+      </w:r>
+      <w:proofErr w:type="spellEnd"/>
+    </w:p>
+    <w:p>
+      <w:pPr>
+        <w:pStyle w:val="Body1"/>
+        <w:spacing w:before="0"/>
+        <w:ind w:left="0"/>
+        <w:jc w:val="both"/>
+        <w:rPr>
+          <w:rFonts w:cs="Courier New"/>
+        </w:rPr>
+      </w:pPr>
+      <w:r>
+        <w:rPr>
+          <w:rFonts w:cs="Courier New"/>
+        </w:rPr>
+        <w:t xml:space="preserve">This is the physical location where your Java </w:t>
+      </w:r>
+      <w:proofErr w:type="spellStart"/>
+      <w:r>
+        <w:rPr>
+          <w:rFonts w:cs="Courier New"/>
+        </w:rPr>
+        <w:t>keystore</w:t>
+      </w:r>
+      <w:proofErr w:type="spellEnd"/>
+      <w:r>
+        <w:rPr>
+          <w:rFonts w:cs="Courier New"/>
+        </w:rPr>
+        <w:t xml:space="preserve"> is located.</w:t>
+      </w:r>
+    </w:p>
+    <w:p>
+      <w:pPr>
+        <w:pStyle w:val="Body1"/>
+        <w:spacing w:before="0"/>
+        <w:ind w:left="0"/>
+        <w:rPr>
+          <w:rFonts w:asciiTheme="minorHAnsi" w:hAnsiTheme="minorHAnsi" w:cs="Courier New"/>
+          <w:sz w:val="16"/>
+          <w:szCs w:val="16"/>
+        </w:rPr>
+      </w:pPr>
+    </w:p>
+    <w:p>
+      <w:pPr>
+        <w:pStyle w:val="Body1"/>
+        <w:spacing w:before="0"/>
+        <w:ind w:left="0"/>
+        <w:rPr>
+          <w:rFonts w:ascii="Courier New" w:hAnsi="Courier New" w:cs="Courier New"/>
+          <w:b/>
+        </w:rPr>
+      </w:pPr>
+      <w:proofErr w:type="spellStart"/>
+      <w:r>
+        <w:rPr>
+          <w:rFonts w:ascii="Courier New" w:hAnsi="Courier New" w:cs="Courier New"/>
+          <w:b/>
+        </w:rPr>
+        <w:t>key.store.password</w:t>
+      </w:r>
+      <w:proofErr w:type="spellEnd"/>
+    </w:p>
+    <w:p>
+      <w:pPr>
+        <w:pStyle w:val="Body1"/>
+        <w:spacing w:before="0"/>
+        <w:ind w:left="0"/>
+        <w:jc w:val="both"/>
+        <w:rPr>
+          <w:rFonts w:cs="Courier New"/>
+        </w:rPr>
+      </w:pPr>
+      <w:r>
+        <w:rPr>
+          <w:rFonts w:cs="Courier New"/>
+        </w:rPr>
+        <w:t xml:space="preserve">This is the password to use to access the Java </w:t>
+      </w:r>
+      <w:proofErr w:type="spellStart"/>
+      <w:r>
+        <w:rPr>
+          <w:rFonts w:cs="Courier New"/>
+        </w:rPr>
+        <w:t>keystore</w:t>
+      </w:r>
+      <w:proofErr w:type="spellEnd"/>
+      <w:r>
+        <w:rPr>
+          <w:rFonts w:cs="Courier New"/>
+        </w:rPr>
+        <w:t xml:space="preserve">. </w:t>
+      </w:r>
+    </w:p>
+    <w:p>
+      <w:pPr>
+        <w:pStyle w:val="Body1"/>
+        <w:spacing w:before="0"/>
+        <w:ind w:left="0"/>
+        <w:rPr>
+          <w:rFonts w:asciiTheme="minorHAnsi" w:hAnsiTheme="minorHAnsi" w:cs="Courier New"/>
+          <w:sz w:val="16"/>
+          <w:szCs w:val="16"/>
+        </w:rPr>
+      </w:pPr>
+    </w:p>
+    <w:p>
+      <w:pPr>
+        <w:pStyle w:val="Body1"/>
+        <w:spacing w:before="0"/>
+        <w:ind w:left="0"/>
+        <w:rPr>
+          <w:rFonts w:ascii="Courier New" w:hAnsi="Courier New" w:cs="Courier New"/>
+          <w:b/>
+        </w:rPr>
+      </w:pPr>
+      <w:proofErr w:type="spellStart"/>
+      <w:r>
+        <w:rPr>
+          <w:rFonts w:ascii="Courier New" w:hAnsi="Courier New" w:cs="Courier New"/>
+          <w:b/>
+        </w:rPr>
+        <w:t>trust.store</w:t>
+      </w:r>
+      <w:proofErr w:type="spellEnd"/>
+    </w:p>
+    <w:p>
+      <w:pPr>
+        <w:pStyle w:val="Body1"/>
+        <w:spacing w:before="0"/>
+        <w:ind w:left="0"/>
+        <w:jc w:val="both"/>
+        <w:rPr>
+          <w:rFonts w:cs="Courier New"/>
+        </w:rPr>
+      </w:pPr>
+      <w:r>
+        <w:rPr>
+          <w:rFonts w:cs="Courier New"/>
+        </w:rPr>
+        <w:t>This is the physical location where your Java Trusted Certificate Authority store is located.</w:t>
+      </w:r>
+    </w:p>
+    <w:p>
+      <w:pPr>
+        <w:pStyle w:val="Body1"/>
+        <w:spacing w:before="0"/>
+        <w:ind w:left="0"/>
+        <w:rPr>
+          <w:rFonts w:asciiTheme="minorHAnsi" w:hAnsiTheme="minorHAnsi" w:cs="Courier New"/>
+          <w:sz w:val="16"/>
+          <w:szCs w:val="16"/>
+        </w:rPr>
+      </w:pPr>
+    </w:p>
+    <w:p>
+      <w:pPr>
+        <w:pStyle w:val="Body1"/>
+        <w:spacing w:before="0"/>
+        <w:ind w:left="0"/>
+        <w:rPr>
+          <w:rFonts w:ascii="Courier New" w:hAnsi="Courier New" w:cs="Courier New"/>
+          <w:b/>
+        </w:rPr>
+      </w:pPr>
+      <w:proofErr w:type="spellStart"/>
+      <w:r>
+        <w:rPr>
+          <w:rFonts w:ascii="Courier New" w:hAnsi="Courier New" w:cs="Courier New"/>
+          <w:b/>
+        </w:rPr>
+        <w:t>trust.store.password</w:t>
+      </w:r>
+      <w:proofErr w:type="spellEnd"/>
+    </w:p>
+    <w:p>
+      <w:pPr>
+        <w:pStyle w:val="Body1"/>
+        <w:spacing w:before="0"/>
+        <w:ind w:left="0"/>
+        <w:jc w:val="both"/>
+        <w:rPr>
+          <w:rFonts w:cs="Courier New"/>
+        </w:rPr>
+      </w:pPr>
+      <w:r>
+        <w:rPr>
+          <w:rFonts w:cs="Courier New"/>
+        </w:rPr>
+        <w:t xml:space="preserve">This is the password to use to access the Java Trusted Certificate Authority store. </w:t>
+      </w:r>
+    </w:p>
+    <w:p>
+      <w:pPr>
+        <w:pStyle w:val="Body1"/>
+        <w:spacing w:before="0"/>
+        <w:ind w:left="0"/>
+        <w:jc w:val="both"/>
+      </w:pPr>
+    </w:p>
+    <w:p>
+      <w:pPr>
+        <w:pStyle w:val="Body1"/>
+        <w:spacing w:before="0"/>
+        <w:ind w:left="0"/>
+        <w:jc w:val="both"/>
+      </w:pPr>
+      <w:r>
+        <w:t>Please note, you can point to existing key and trusted stores or you can create your own stores scoped for your SIF services only.</w:t>
+      </w:r>
+      <w:r>
+        <w:t xml:space="preserve"> If you set your consumer or provider to use HTTPS the above properties will be used to configure and validate HTTPS connections.</w:t>
       </w:r>
     </w:p>
     <w:p>
       <w:pPr>
         <w:pStyle w:val="Heading4"/>
       </w:pPr>
-      <w:bookmarkStart w:id="152" w:name="_Toc394916445"/>
-      <w:proofErr w:type="spellStart"/>
-      <w:proofErr w:type="gramStart"/>
-      <w:r>
-        <w:t>environment.properties</w:t>
-      </w:r>
-      <w:proofErr w:type="spellEnd"/>
-      <w:proofErr w:type="gramEnd"/>
-      <w:r>
-        <w:t xml:space="preserve"> File</w:t>
-      </w:r>
-      <w:bookmarkEnd w:id="152"/>
-    </w:p>
-    <w:p>
-      <w:pPr>
-        <w:pStyle w:val="Body1"/>
-        <w:spacing w:before="0"/>
-        <w:ind w:left="0"/>
-        <w:jc w:val="both"/>
-      </w:pPr>
-      <w:r>
-        <w:t>This property</w:t>
-      </w:r>
-      <w:r>
-        <w:t xml:space="preserve"> file holds some high level information on where your Environment Templates are stored (see next section for the term ‘Environment Template’). If your services use HTTPS instead of HTTP to connect to end-points then the </w:t>
-      </w:r>
-      <w:proofErr w:type="spellStart"/>
-      <w:r>
-        <w:t>environment.properties</w:t>
-      </w:r>
-      <w:proofErr w:type="spellEnd"/>
-      <w:r>
-        <w:t xml:space="preserve"> file holds the information which key and trusted stores you want to use for certificate lookup and validation. When you deploy your SIF project you must ensure that this properties file is on your deployment’s </w:t>
-      </w:r>
-      <w:proofErr w:type="spellStart"/>
-      <w:r>
-        <w:rPr>
-          <w:b/>
-        </w:rPr>
-        <w:t>classpath</w:t>
-      </w:r>
-      <w:proofErr w:type="spellEnd"/>
-      <w:r>
-        <w:t xml:space="preserve">. Within the framework an example of this file can be found in the </w:t>
-      </w:r>
-      <w:proofErr w:type="spellStart"/>
-      <w:r>
-        <w:rPr>
-          <w:rFonts w:ascii="Courier New" w:hAnsi="Courier New" w:cs="Courier New"/>
-          <w:b/>
-        </w:rPr>
-        <w:t>config</w:t>
-      </w:r>
-      <w:proofErr w:type="spellEnd"/>
-      <w:r>
-        <w:t xml:space="preserve"> directory.</w:t>
-      </w:r>
-      <w:r>
-        <w:t xml:space="preserve"> This file is </w:t>
-      </w:r>
-      <w:r>
-        <w:rPr>
-          <w:b/>
-          <w:u w:val="single"/>
-        </w:rPr>
-        <w:t>KEY</w:t>
-      </w:r>
-      <w:r>
-        <w:t xml:space="preserve"> to the entire environment management of the framework.</w:t>
-      </w:r>
-      <w:r>
-        <w:t xml:space="preserve"> The next section lists information about each property that can/must be set in this file.</w:t>
-      </w:r>
-    </w:p>
-    <w:p>
-      <w:pPr>
-        <w:pStyle w:val="Body1"/>
-        <w:spacing w:before="0"/>
-        <w:ind w:left="0"/>
-        <w:jc w:val="both"/>
-      </w:pPr>
-    </w:p>
-    <w:p>
-      <w:pPr>
-        <w:pStyle w:val="Body1"/>
-        <w:spacing w:before="0"/>
-        <w:ind w:left="0"/>
-        <w:jc w:val="both"/>
-        <w:rPr>
-          <w:szCs w:val="22"/>
-        </w:rPr>
-      </w:pPr>
-      <w:proofErr w:type="spellStart"/>
-      <w:r>
-        <w:rPr>
-          <w:rFonts w:ascii="Courier New" w:hAnsi="Courier New" w:cs="Courier New"/>
-          <w:b/>
-          <w:szCs w:val="22"/>
-        </w:rPr>
-        <w:t>env.store.dir</w:t>
-      </w:r>
-      <w:proofErr w:type="spellEnd"/>
-    </w:p>
-    <w:p>
-      <w:pPr>
-        <w:pStyle w:val="Body1"/>
-        <w:spacing w:before="0"/>
-        <w:ind w:left="0"/>
-        <w:jc w:val="both"/>
-      </w:pPr>
-      <w:r>
-        <w:t>This property must point to a valid physical location on your file system. This is the ‘root’ di</w:t>
-      </w:r>
-      <w:r>
-        <w:t>rectory of all your environment templates</w:t>
-      </w:r>
-      <w:r>
-        <w:t>,</w:t>
-      </w:r>
-      <w:r>
-        <w:t xml:space="preserve"> consumer and provider property files</w:t>
-      </w:r>
-      <w:r>
-        <w:t xml:space="preserve">. All environment </w:t>
-      </w:r>
-      <w:r>
-        <w:t xml:space="preserve">template </w:t>
-      </w:r>
-      <w:r>
-        <w:t>data will be accessed in sub-directories of this ‘root’ directory.</w:t>
-      </w:r>
-    </w:p>
-    <w:p>
-      <w:pPr>
-        <w:pStyle w:val="Body1"/>
-        <w:spacing w:before="0"/>
-        <w:ind w:left="0"/>
-        <w:jc w:val="both"/>
-        <w:rPr>
-          <w:rFonts w:asciiTheme="minorHAnsi" w:hAnsiTheme="minorHAnsi" w:cs="Courier New"/>
-        </w:rPr>
-      </w:pPr>
-      <w:r>
-        <w:t xml:space="preserve">The next four values are all </w:t>
-      </w:r>
-      <w:r>
-        <w:t>required</w:t>
-      </w:r>
-      <w:r>
-        <w:t xml:space="preserve"> </w:t>
-      </w:r>
-      <w:r>
-        <w:rPr>
-          <w:rFonts w:asciiTheme="minorHAnsi" w:hAnsiTheme="minorHAnsi" w:cs="Courier New"/>
-        </w:rPr>
-        <w:t>if you configure your consumer</w:t>
-      </w:r>
-      <w:r>
-        <w:rPr>
-          <w:rFonts w:asciiTheme="minorHAnsi" w:hAnsiTheme="minorHAnsi" w:cs="Courier New"/>
-        </w:rPr>
-        <w:t>/provider</w:t>
-      </w:r>
-      <w:r>
-        <w:rPr>
-          <w:rFonts w:asciiTheme="minorHAnsi" w:hAnsiTheme="minorHAnsi" w:cs="Courier New"/>
-        </w:rPr>
-        <w:t xml:space="preserve"> to use HTTPS (secured &amp; encrypted connections) instead of HTTP (unsecured &amp; unencrypted connections). Please refer to section</w:t>
-      </w:r>
-      <w:r>
-        <w:rPr>
-          <w:rFonts w:asciiTheme="minorHAnsi" w:hAnsiTheme="minorHAnsi" w:cs="Courier New"/>
-        </w:rPr>
-        <w:t xml:space="preserve"> </w:t>
-      </w:r>
-      <w:r>
-        <w:rPr>
-          <w:rFonts w:asciiTheme="minorHAnsi" w:hAnsiTheme="minorHAnsi" w:cs="Courier New"/>
-        </w:rPr>
-        <w:fldChar w:fldCharType="begin"/>
-      </w:r>
-      <w:r>
-        <w:rPr>
-          <w:rFonts w:asciiTheme="minorHAnsi" w:hAnsiTheme="minorHAnsi" w:cs="Courier New"/>
-        </w:rPr>
-        <w:instrText xml:space="preserve"> REF _Ref383514331 \r \h </w:instrText>
-      </w:r>
-      <w:r>
-        <w:rPr>
-          <w:rFonts w:asciiTheme="minorHAnsi" w:hAnsiTheme="minorHAnsi" w:cs="Courier New"/>
-        </w:rPr>
-      </w:r>
-      <w:r>
-        <w:rPr>
-          <w:rFonts w:asciiTheme="minorHAnsi" w:hAnsiTheme="minorHAnsi" w:cs="Courier New"/>
-        </w:rPr>
-        <w:fldChar w:fldCharType="separate"/>
-      </w:r>
-      <w:r>
-        <w:rPr>
-          <w:rFonts w:asciiTheme="minorHAnsi" w:hAnsiTheme="minorHAnsi" w:cs="Courier New"/>
-        </w:rPr>
-        <w:t>5.7.1</w:t>
-      </w:r>
-      <w:r>
-        <w:rPr>
-          <w:rFonts w:asciiTheme="minorHAnsi" w:hAnsiTheme="minorHAnsi" w:cs="Courier New"/>
-        </w:rPr>
-        <w:fldChar w:fldCharType="end"/>
-      </w:r>
-      <w:r>
-        <w:rPr>
-          <w:rFonts w:asciiTheme="minorHAnsi" w:hAnsiTheme="minorHAnsi" w:cs="Courier New"/>
-        </w:rPr>
-        <w:t xml:space="preserve"> and</w:t>
-      </w:r>
-      <w:r>
-        <w:rPr>
-          <w:rFonts w:asciiTheme="minorHAnsi" w:hAnsiTheme="minorHAnsi" w:cs="Courier New"/>
-        </w:rPr>
-        <w:t xml:space="preserve"> </w:t>
-      </w:r>
-      <w:r>
-        <w:rPr>
-          <w:rFonts w:asciiTheme="minorHAnsi" w:hAnsiTheme="minorHAnsi" w:cs="Courier New"/>
-        </w:rPr>
-        <w:fldChar w:fldCharType="begin"/>
-      </w:r>
-      <w:r>
-        <w:rPr>
-          <w:rFonts w:asciiTheme="minorHAnsi" w:hAnsiTheme="minorHAnsi" w:cs="Courier New"/>
-        </w:rPr>
-        <w:instrText xml:space="preserve"> REF _Ref374448067 \r \h </w:instrText>
-      </w:r>
-      <w:r>
-        <w:rPr>
-          <w:rFonts w:asciiTheme="minorHAnsi" w:hAnsiTheme="minorHAnsi" w:cs="Courier New"/>
-        </w:rPr>
-      </w:r>
-      <w:r>
-        <w:rPr>
-          <w:rFonts w:asciiTheme="minorHAnsi" w:hAnsiTheme="minorHAnsi" w:cs="Courier New"/>
-        </w:rPr>
-        <w:fldChar w:fldCharType="separate"/>
-      </w:r>
-      <w:r>
-        <w:rPr>
-          <w:rFonts w:asciiTheme="minorHAnsi" w:hAnsiTheme="minorHAnsi" w:cs="Courier New"/>
-        </w:rPr>
-        <w:t>5.7.2</w:t>
-      </w:r>
-      <w:r>
-        <w:rPr>
-          <w:rFonts w:asciiTheme="minorHAnsi" w:hAnsiTheme="minorHAnsi" w:cs="Courier New"/>
-        </w:rPr>
-        <w:fldChar w:fldCharType="end"/>
-      </w:r>
-      <w:r>
-        <w:rPr>
-          <w:rFonts w:asciiTheme="minorHAnsi" w:hAnsiTheme="minorHAnsi" w:cs="Courier New"/>
-        </w:rPr>
-        <w:t xml:space="preserve"> for details on how to configure HTTPS </w:t>
-      </w:r>
-      <w:r>
-        <w:rPr>
-          <w:rFonts w:asciiTheme="minorHAnsi" w:hAnsiTheme="minorHAnsi" w:cs="Courier New"/>
-        </w:rPr>
-        <w:t>for consumers and providers</w:t>
-      </w:r>
-      <w:r>
-        <w:rPr>
-          <w:rFonts w:asciiTheme="minorHAnsi" w:hAnsiTheme="minorHAnsi" w:cs="Courier New"/>
-        </w:rPr>
-        <w:t>.</w:t>
-      </w:r>
-    </w:p>
-    <w:p>
-      <w:pPr>
-        <w:pStyle w:val="Body1"/>
-        <w:spacing w:before="0"/>
-        <w:ind w:left="0"/>
-        <w:jc w:val="both"/>
-      </w:pPr>
-    </w:p>
-    <w:p>
-      <w:pPr>
-        <w:pStyle w:val="Body1"/>
-        <w:spacing w:before="0"/>
-        <w:ind w:left="0"/>
-        <w:rPr>
-          <w:rFonts w:ascii="Courier New" w:hAnsi="Courier New" w:cs="Courier New"/>
-          <w:b/>
-        </w:rPr>
-      </w:pPr>
-      <w:proofErr w:type="spellStart"/>
-      <w:r>
-        <w:rPr>
-          <w:rFonts w:ascii="Courier New" w:hAnsi="Courier New" w:cs="Courier New"/>
-          <w:b/>
-        </w:rPr>
-        <w:t>key.store</w:t>
-      </w:r>
-      <w:proofErr w:type="spellEnd"/>
-    </w:p>
-    <w:p>
-      <w:pPr>
-        <w:pStyle w:val="Body1"/>
-        <w:spacing w:before="0"/>
-        <w:ind w:left="0"/>
-        <w:jc w:val="both"/>
-        <w:rPr>
-          <w:rFonts w:cs="Courier New"/>
-        </w:rPr>
-      </w:pPr>
-      <w:r>
-        <w:rPr>
-          <w:rFonts w:cs="Courier New"/>
-        </w:rPr>
-        <w:t xml:space="preserve">This is the physical location where your Java </w:t>
-      </w:r>
-      <w:proofErr w:type="spellStart"/>
-      <w:r>
-        <w:rPr>
-          <w:rFonts w:cs="Courier New"/>
-        </w:rPr>
-        <w:t>keystore</w:t>
-      </w:r>
-      <w:proofErr w:type="spellEnd"/>
-      <w:r>
-        <w:rPr>
-          <w:rFonts w:cs="Courier New"/>
-        </w:rPr>
-        <w:t xml:space="preserve"> is located.</w:t>
-      </w:r>
-    </w:p>
-    <w:p>
-      <w:pPr>
-        <w:pStyle w:val="Body1"/>
-        <w:spacing w:before="0"/>
-        <w:ind w:left="0"/>
-        <w:rPr>
-          <w:rFonts w:asciiTheme="minorHAnsi" w:hAnsiTheme="minorHAnsi" w:cs="Courier New"/>
-          <w:sz w:val="16"/>
-          <w:szCs w:val="16"/>
-        </w:rPr>
-      </w:pPr>
-    </w:p>
-    <w:p>
-      <w:pPr>
-        <w:pStyle w:val="Body1"/>
-        <w:spacing w:before="0"/>
-        <w:ind w:left="0"/>
-        <w:rPr>
-          <w:rFonts w:ascii="Courier New" w:hAnsi="Courier New" w:cs="Courier New"/>
-          <w:b/>
-        </w:rPr>
-      </w:pPr>
-      <w:proofErr w:type="spellStart"/>
-      <w:r>
-        <w:rPr>
-          <w:rFonts w:ascii="Courier New" w:hAnsi="Courier New" w:cs="Courier New"/>
-          <w:b/>
-        </w:rPr>
-        <w:t>key.store.password</w:t>
-      </w:r>
-      <w:proofErr w:type="spellEnd"/>
-    </w:p>
-    <w:p>
-      <w:pPr>
-        <w:pStyle w:val="Body1"/>
-        <w:spacing w:before="0"/>
-        <w:ind w:left="0"/>
-        <w:jc w:val="both"/>
-        <w:rPr>
-          <w:rFonts w:cs="Courier New"/>
-        </w:rPr>
-      </w:pPr>
-      <w:r>
-        <w:rPr>
-          <w:rFonts w:cs="Courier New"/>
-        </w:rPr>
-        <w:t xml:space="preserve">This is the password to use to access the Java </w:t>
-      </w:r>
-      <w:proofErr w:type="spellStart"/>
-      <w:r>
-        <w:rPr>
-          <w:rFonts w:cs="Courier New"/>
-        </w:rPr>
-        <w:t>keystore</w:t>
-      </w:r>
-      <w:proofErr w:type="spellEnd"/>
-      <w:r>
-        <w:rPr>
-          <w:rFonts w:cs="Courier New"/>
-        </w:rPr>
-        <w:t xml:space="preserve">. </w:t>
-      </w:r>
-    </w:p>
-    <w:p>
-      <w:pPr>
-        <w:pStyle w:val="Body1"/>
-        <w:spacing w:before="0"/>
-        <w:ind w:left="0"/>
-        <w:rPr>
-          <w:rFonts w:asciiTheme="minorHAnsi" w:hAnsiTheme="minorHAnsi" w:cs="Courier New"/>
-          <w:sz w:val="16"/>
-          <w:szCs w:val="16"/>
-        </w:rPr>
-      </w:pPr>
-    </w:p>
-    <w:p>
-      <w:pPr>
-        <w:pStyle w:val="Body1"/>
-        <w:spacing w:before="0"/>
-        <w:ind w:left="0"/>
-        <w:rPr>
-          <w:rFonts w:ascii="Courier New" w:hAnsi="Courier New" w:cs="Courier New"/>
-          <w:b/>
-        </w:rPr>
-      </w:pPr>
-      <w:proofErr w:type="spellStart"/>
-      <w:r>
-        <w:rPr>
-          <w:rFonts w:ascii="Courier New" w:hAnsi="Courier New" w:cs="Courier New"/>
-          <w:b/>
-        </w:rPr>
-        <w:t>trust.store</w:t>
-      </w:r>
-      <w:proofErr w:type="spellEnd"/>
-    </w:p>
-    <w:p>
-      <w:pPr>
-        <w:pStyle w:val="Body1"/>
-        <w:spacing w:before="0"/>
-        <w:ind w:left="0"/>
-        <w:jc w:val="both"/>
-        <w:rPr>
-          <w:rFonts w:cs="Courier New"/>
-        </w:rPr>
-      </w:pPr>
-      <w:r>
-        <w:rPr>
-          <w:rFonts w:cs="Courier New"/>
-        </w:rPr>
-        <w:t>This is the physical location where your Java Trusted Certificate Authority store is located.</w:t>
-      </w:r>
-    </w:p>
-    <w:p>
-      <w:pPr>
-        <w:pStyle w:val="Body1"/>
-        <w:spacing w:before="0"/>
-        <w:ind w:left="0"/>
-        <w:rPr>
-          <w:rFonts w:asciiTheme="minorHAnsi" w:hAnsiTheme="minorHAnsi" w:cs="Courier New"/>
-          <w:sz w:val="16"/>
-          <w:szCs w:val="16"/>
-        </w:rPr>
-      </w:pPr>
-    </w:p>
-    <w:p>
-      <w:pPr>
-        <w:pStyle w:val="Body1"/>
-        <w:spacing w:before="0"/>
-        <w:ind w:left="0"/>
-        <w:rPr>
-          <w:rFonts w:ascii="Courier New" w:hAnsi="Courier New" w:cs="Courier New"/>
-          <w:b/>
-        </w:rPr>
-      </w:pPr>
-      <w:proofErr w:type="spellStart"/>
-      <w:r>
-        <w:rPr>
-          <w:rFonts w:ascii="Courier New" w:hAnsi="Courier New" w:cs="Courier New"/>
-          <w:b/>
-        </w:rPr>
-        <w:t>trust.store.password</w:t>
-      </w:r>
-      <w:proofErr w:type="spellEnd"/>
-    </w:p>
-    <w:p>
-      <w:pPr>
-        <w:pStyle w:val="Body1"/>
-        <w:spacing w:before="0"/>
-        <w:ind w:left="0"/>
-        <w:jc w:val="both"/>
-        <w:rPr>
-          <w:rFonts w:cs="Courier New"/>
-        </w:rPr>
-      </w:pPr>
-      <w:r>
-        <w:rPr>
-          <w:rFonts w:cs="Courier New"/>
-        </w:rPr>
-        <w:t xml:space="preserve">This is the password to use to access the Java Trusted Certificate Authority store. </w:t>
-      </w:r>
-    </w:p>
-    <w:p>
-      <w:pPr>
-        <w:pStyle w:val="Body1"/>
-        <w:spacing w:before="0"/>
-        <w:ind w:left="0"/>
-        <w:jc w:val="both"/>
-      </w:pPr>
-    </w:p>
-    <w:p>
-      <w:pPr>
-        <w:pStyle w:val="Body1"/>
-        <w:spacing w:before="0"/>
-        <w:ind w:left="0"/>
-        <w:jc w:val="both"/>
-      </w:pPr>
-      <w:r>
-        <w:t>Please note, you can point to existing key and trusted stores or you can create your own stores scoped for your SIF services only.</w:t>
-      </w:r>
-      <w:r>
-        <w:t xml:space="preserve"> If you set your consumer or provider to use HTTPS the above properties will be used to configure and validate HTTPS connections.</w:t>
-      </w:r>
-    </w:p>
-    <w:p>
-      <w:pPr>
-        <w:pStyle w:val="Heading4"/>
-      </w:pPr>
-      <w:bookmarkStart w:id="153" w:name="_Toc394916446"/>
+      <w:bookmarkStart w:id="152" w:name="_Toc394916446"/>
       <w:r>
         <w:lastRenderedPageBreak/>
         <w:t>Environment Template Directory (File System)</w:t>
       </w:r>
-      <w:bookmarkEnd w:id="153"/>
+      <w:bookmarkEnd w:id="152"/>
     </w:p>
     <w:p>
       <w:pPr>
@@ -10442,11 +10556,11 @@
       <w:pPr>
         <w:pStyle w:val="Heading5"/>
       </w:pPr>
-      <w:bookmarkStart w:id="154" w:name="_Ref383516404"/>
+      <w:bookmarkStart w:id="153" w:name="_Ref383516404"/>
       <w:r>
         <w:t>Consumer Environment Store Structure</w:t>
       </w:r>
-      <w:bookmarkEnd w:id="154"/>
+      <w:bookmarkEnd w:id="153"/>
     </w:p>
     <w:p>
       <w:pPr>
@@ -11523,11 +11637,11 @@
       <w:pPr>
         <w:pStyle w:val="Heading5"/>
       </w:pPr>
-      <w:bookmarkStart w:id="155" w:name="_Ref383673803"/>
+      <w:bookmarkStart w:id="154" w:name="_Ref383673803"/>
       <w:r>
         <w:t>Provider Environment Template Store Structure</w:t>
       </w:r>
-      <w:bookmarkEnd w:id="155"/>
+      <w:bookmarkEnd w:id="154"/>
     </w:p>
     <w:p>
       <w:pPr>
@@ -13435,13 +13549,13 @@
       <w:pPr>
         <w:pStyle w:val="Heading4"/>
       </w:pPr>
-      <w:bookmarkStart w:id="156" w:name="_Ref387818864"/>
-      <w:bookmarkStart w:id="157" w:name="_Toc394916447"/>
+      <w:bookmarkStart w:id="155" w:name="_Ref387818864"/>
+      <w:bookmarkStart w:id="156" w:name="_Toc394916447"/>
       <w:r>
         <w:t>Environment and Session Store (Database)</w:t>
       </w:r>
+      <w:bookmarkEnd w:id="155"/>
       <w:bookmarkEnd w:id="156"/>
-      <w:bookmarkEnd w:id="157"/>
     </w:p>
     <w:p>
       <w:pPr>
@@ -13693,8 +13807,8 @@
       <w:pPr>
         <w:pStyle w:val="Heading4"/>
       </w:pPr>
-      <w:bookmarkStart w:id="158" w:name="_Ref392249386"/>
-      <w:bookmarkStart w:id="159" w:name="_Toc394916448"/>
+      <w:bookmarkStart w:id="157" w:name="_Ref392249386"/>
+      <w:bookmarkStart w:id="158" w:name="_Toc394916448"/>
       <w:r>
         <w:t xml:space="preserve">Direct </w:t>
       </w:r>
@@ -13704,8 +13818,8 @@
       <w:r>
         <w:t>Provider Template Store (Database)</w:t>
       </w:r>
+      <w:bookmarkEnd w:id="157"/>
       <w:bookmarkEnd w:id="158"/>
-      <w:bookmarkEnd w:id="159"/>
     </w:p>
     <w:p>
       <w:pPr>
@@ -13846,13 +13960,7 @@
         <w:jc w:val="both"/>
       </w:pPr>
       <w:r>
-        <w:t xml:space="preserve">There is a ‘hierarchical’ algorithm how templates are found in the SIF3_APP_TEMPLATE table. The following columns can be used to identify a template for a client: SOLUTION_ID, APPLICATION_KEY, USER_TOKEN and INSTANCE_ID. The </w:t>
-      </w:r>
-      <w:r>
-        <w:t>APPLICATION_KEY</w:t>
-      </w:r>
-      <w:r>
-        <w:t xml:space="preserve"> is the only mandatory value. The following algorithm applies:</w:t>
+        <w:t>There is a ‘hierarchical’ algorithm how templates are found in the SIF3_APP_TEMPLATE table. The following columns can be used to identify a template for a client: SOLUTION_ID, APPLICATION_KEY, USER_TOKEN and INSTANCE_ID. The APPLICATION_KEY is the only mandatory value. The following algorithm applies:</w:t>
       </w:r>
     </w:p>
     <w:p>
@@ -13866,49 +13974,19 @@
         <w:jc w:val="both"/>
       </w:pPr>
       <w:r>
-        <w:t xml:space="preserve">The lowest level of the hierarchy is when the client uses </w:t>
+        <w:t xml:space="preserve">The lowest level of the hierarchy is when the client </w:t>
+      </w:r>
+      <w:r>
+        <w:t xml:space="preserve">(consumer) </w:t>
+      </w:r>
+      <w:r>
+        <w:t xml:space="preserve">uses </w:t>
       </w:r>
       <w:r>
         <w:t>all of the</w:t>
       </w:r>
       <w:r>
-        <w:t xml:space="preserve"> following values: SOLUTION_ID, APPLICATION_KEY, USER_TOKEN and INSTANCE_ID.</w:t>
-      </w:r>
-      <w:r>
-        <w:t xml:space="preserve"> </w:t>
-      </w:r>
-      <w:r>
-        <w:t>In this case the INSTANCE_ID</w:t>
-      </w:r>
-      <w:r>
-        <w:t xml:space="preserve"> </w:t>
-      </w:r>
-      <w:r>
-        <w:t>is ignored in determining the actual entry in the database because according to SIF3 the INSTANCE_ID is only used for cases where</w:t>
-      </w:r>
-      <w:r>
-        <w:t xml:space="preserve"> </w:t>
-      </w:r>
-      <w:r>
-        <w:t>two different devices access the same environment. The environment composition for both instances is assumed to be the same and therefore</w:t>
-      </w:r>
-      <w:r>
-        <w:t xml:space="preserve"> </w:t>
-      </w:r>
-      <w:r>
-        <w:t xml:space="preserve">the only </w:t>
-      </w:r>
-      <w:r>
-        <w:t>columns</w:t>
-      </w:r>
-      <w:r>
-        <w:t xml:space="preserve"> to be used for the determination of the actual environment are SOLUTION_ID, APPLICATION_KEY</w:t>
-      </w:r>
-      <w:r>
-        <w:t xml:space="preserve"> and</w:t>
-      </w:r>
-      <w:r>
-        <w:t xml:space="preserve"> USER_TOKEN.</w:t>
+        <w:t xml:space="preserve"> following values: SOLUTION_ID, APPLICATION_KEY, USER_TOKEN and INSTANCE_ID. In this case the INSTANCE_ID is ignored in determining the actual entry in the database because according to SIF3 the INSTANCE_ID is only used for cases where two different devices access the same environment. The environment composition for both instances is assumed to be the same and therefore the only columns to be used for the determination of the actual environment are SOLUTION_ID, APPLICATION_KEY and USER_TOKEN.</w:t>
       </w:r>
       <w:r>
         <w:t xml:space="preserve"> Note the client will still get </w:t>
@@ -13917,7 +13995,13 @@
         <w:t>its</w:t>
       </w:r>
       <w:r>
-        <w:t xml:space="preserve"> distinct environment instance with a dedicated Session Token and Environment ID but the ACLs and all other properties of the environment will be the same.</w:t>
+        <w:t xml:space="preserve"> distinct environment instance with a dedicated Session Token and Environment ID but the ACLs and all other properties of the environment will be </w:t>
+      </w:r>
+      <w:r>
+        <w:t>identical</w:t>
+      </w:r>
+      <w:r>
+        <w:t>.</w:t>
       </w:r>
     </w:p>
     <w:p>
@@ -13937,10 +14021,7 @@
         <w:t xml:space="preserve">of step 1 </w:t>
       </w:r>
       <w:r>
-        <w:t>then the next level is attempted: SOLUTION_ID, APPLICATION_KEY.</w:t>
-      </w:r>
-      <w:r>
-        <w:t xml:space="preserve"> </w:t>
+        <w:t xml:space="preserve">then the next level is attempted: SOLUTION_ID, APPLICATION_KEY. </w:t>
       </w:r>
     </w:p>
     <w:p>
@@ -13954,66 +14035,35 @@
         <w:jc w:val="both"/>
       </w:pPr>
       <w:r>
-        <w:t>It must be noted that the SOLUTION_ID</w:t>
-      </w:r>
-      <w:r>
-        <w:t xml:space="preserve"> </w:t>
-      </w:r>
-      <w:r>
-        <w:t>is optional. It is possible that the APPLICATION_KEY</w:t>
-      </w:r>
-      <w:r>
-        <w:t xml:space="preserve"> </w:t>
-      </w:r>
-      <w:r>
-        <w:t xml:space="preserve">is the only value provided </w:t>
+        <w:t xml:space="preserve">It must be noted that the SOLUTION_ID is optional. It is possible that the APPLICATION_KEY is the only value provided </w:t>
       </w:r>
       <w:r>
         <w:t xml:space="preserve">by a client </w:t>
       </w:r>
       <w:r>
-        <w:t>and that there is a</w:t>
-      </w:r>
-      <w:r>
-        <w:t xml:space="preserve"> </w:t>
-      </w:r>
-      <w:r>
-        <w:t xml:space="preserve">template for that. In the </w:t>
-      </w:r>
-      <w:r>
-        <w:t xml:space="preserve">database table </w:t>
-      </w:r>
-      <w:r>
-        <w:t xml:space="preserve">it </w:t>
+        <w:t xml:space="preserve">and that there is a template for that. In the database table it </w:t>
       </w:r>
       <w:r>
         <w:t>may</w:t>
       </w:r>
       <w:r>
-        <w:t xml:space="preserve"> have a SOLUTION_ID set but the consumer doesn't provide it and only provides the APPLICATION_KEY. </w:t>
-      </w:r>
-      <w:r>
-        <w:t>In this case the SOLUTION_ID in the table wi</w:t>
+        <w:t xml:space="preserve"> have a SOLUTION_ID set but the consumer doesn't provide it and only provides the APPLICATION_KEY. In this case the SOLUTION_ID in the table wi</w:t>
       </w:r>
       <w:r>
         <w:t>ll be returned to the client as part of the environment ‘create’ response.</w:t>
       </w:r>
       <w:r>
-        <w:t xml:space="preserve"> Note if neither the client nor the </w:t>
-      </w:r>
-      <w:proofErr w:type="gramStart"/>
-      <w:r>
-        <w:t>database hold</w:t>
-      </w:r>
-      <w:proofErr w:type="gramEnd"/>
-      <w:r>
-        <w:t xml:space="preserve"> a </w:t>
-      </w:r>
-      <w:proofErr w:type="spellStart"/>
-      <w:r>
-        <w:t>solutionID</w:t>
-      </w:r>
-      <w:proofErr w:type="spellEnd"/>
+        <w:t xml:space="preserve"> Note if neither the client nor the database hold</w:t>
+      </w:r>
+      <w:r>
+        <w:t>s</w:t>
+      </w:r>
+      <w:r>
+        <w:t xml:space="preserve"> a solution</w:t>
+      </w:r>
+      <w:r>
+        <w:t xml:space="preserve"> id</w:t>
+      </w:r>
       <w:r>
         <w:t xml:space="preserve"> then the solution id in the actual template XML file is used if there is one set.</w:t>
       </w:r>
@@ -14059,11 +14109,11 @@
       <w:pPr>
         <w:pStyle w:val="Heading4"/>
       </w:pPr>
-      <w:bookmarkStart w:id="160" w:name="_Toc394916449"/>
+      <w:bookmarkStart w:id="159" w:name="_Toc394916449"/>
       <w:r>
         <w:t>SQLite DB</w:t>
       </w:r>
-      <w:bookmarkEnd w:id="160"/>
+      <w:bookmarkEnd w:id="159"/>
     </w:p>
     <w:p>
       <w:pPr>
@@ -14144,15 +14194,7 @@
         <w:t>sqlite-jdbc-3.7.2.jar</w:t>
       </w:r>
       <w:r>
-        <w:t xml:space="preserve"> is in your </w:t>
-      </w:r>
-      <w:proofErr w:type="spellStart"/>
-      <w:r>
-        <w:t>classpath</w:t>
-      </w:r>
-      <w:proofErr w:type="spellEnd"/>
-      <w:r>
-        <w:t xml:space="preserve"> (consumer) or war file (provider). It can be found in the ‘lib/</w:t>
+        <w:t xml:space="preserve"> is in your classpath (consumer) or war file (provider). It can be found in the ‘lib/</w:t>
       </w:r>
       <w:proofErr w:type="spellStart"/>
       <w:r>
@@ -14234,23 +14276,28 @@
       <w:pPr>
         <w:pStyle w:val="Heading2"/>
       </w:pPr>
-      <w:bookmarkStart w:id="161" w:name="_Toc383521924"/>
-      <w:bookmarkStart w:id="162" w:name="_Toc394916450"/>
+      <w:bookmarkStart w:id="160" w:name="_Toc383521924"/>
+      <w:bookmarkStart w:id="161" w:name="_Toc394916450"/>
       <w:r>
         <w:t>Data Model</w:t>
       </w:r>
+      <w:bookmarkEnd w:id="160"/>
       <w:bookmarkEnd w:id="161"/>
+    </w:p>
+    <w:p>
+      <w:pPr>
+        <w:pStyle w:val="Body1"/>
+        <w:spacing w:before="0"/>
+        <w:ind w:left="0"/>
+        <w:jc w:val="both"/>
+      </w:pPr>
+      <w:r>
+        <w:t>Before you can develop any con</w:t>
+      </w:r>
+      <w:bookmarkStart w:id="162" w:name="_GoBack"/>
       <w:bookmarkEnd w:id="162"/>
-    </w:p>
-    <w:p>
-      <w:pPr>
-        <w:pStyle w:val="Body1"/>
-        <w:spacing w:before="0"/>
-        <w:ind w:left="0"/>
-        <w:jc w:val="both"/>
-      </w:pPr>
-      <w:r>
-        <w:t xml:space="preserve">Before you can develop any consumers or providers you need to choose a data model </w:t>
+      <w:r>
+        <w:t xml:space="preserve">sumers or providers you need to choose a data model </w:t>
       </w:r>
       <w:r>
         <w:t>your services</w:t>
@@ -15019,15 +15066,7 @@
         <w:t>Each consumer has a property file that</w:t>
       </w:r>
       <w:r>
-        <w:t xml:space="preserve"> must be part of the consumer’s </w:t>
-      </w:r>
-      <w:proofErr w:type="spellStart"/>
-      <w:r>
-        <w:t>classpath</w:t>
-      </w:r>
-      <w:proofErr w:type="spellEnd"/>
-      <w:r>
-        <w:t xml:space="preserve">. </w:t>
+        <w:t xml:space="preserve"> must be part of the consumer’s classpath. </w:t>
       </w:r>
       <w:r>
         <w:t xml:space="preserve">Your consumer is initialised with this property file as part of the </w:t>
@@ -18596,8 +18635,8 @@
         <w:pStyle w:val="Heading4"/>
       </w:pPr>
       <w:bookmarkStart w:id="176" w:name="_Ref387666220"/>
-      <w:bookmarkStart w:id="177" w:name="_Ref387660834"/>
-      <w:bookmarkStart w:id="178" w:name="_Toc394916457"/>
+      <w:bookmarkStart w:id="177" w:name="_Toc394916457"/>
+      <w:bookmarkStart w:id="178" w:name="_Ref387660834"/>
       <w:r>
         <w:t xml:space="preserve">FIRST CALL: </w:t>
       </w:r>
@@ -18610,7 +18649,7 @@
         <w:t xml:space="preserve"> Class</w:t>
       </w:r>
       <w:bookmarkEnd w:id="176"/>
-      <w:bookmarkEnd w:id="178"/>
+      <w:bookmarkEnd w:id="177"/>
     </w:p>
     <w:p>
       <w:pPr>
@@ -18921,7 +18960,7 @@
       <w:r>
         <w:t>Classes to wire up the Framework</w:t>
       </w:r>
-      <w:bookmarkEnd w:id="177"/>
+      <w:bookmarkEnd w:id="178"/>
       <w:bookmarkEnd w:id="179"/>
       <w:bookmarkEnd w:id="180"/>
     </w:p>
@@ -28354,15 +28393,7 @@
       <w:bookmarkStart w:id="222" w:name="_Ref388003680"/>
       <w:bookmarkStart w:id="223" w:name="_Toc394916477"/>
       <w:r>
-        <w:t xml:space="preserve">Java </w:t>
-      </w:r>
-      <w:proofErr w:type="spellStart"/>
-      <w:r>
-        <w:t>classpath</w:t>
-      </w:r>
-      <w:proofErr w:type="spellEnd"/>
-      <w:r>
-        <w:t xml:space="preserve"> Configuration</w:t>
+        <w:t>Java classpath Configuration</w:t>
       </w:r>
       <w:bookmarkEnd w:id="222"/>
       <w:bookmarkEnd w:id="223"/>
@@ -28372,15 +28403,7 @@
         <w:jc w:val="both"/>
       </w:pPr>
       <w:r>
-        <w:t xml:space="preserve">For the SIF3 Framework to work in your deployment unit you must configure the </w:t>
-      </w:r>
-      <w:proofErr w:type="spellStart"/>
-      <w:r>
-        <w:t>classpath</w:t>
-      </w:r>
-      <w:proofErr w:type="spellEnd"/>
-      <w:r>
-        <w:t xml:space="preserve"> of your deployment unit to include the following list of configuration files. You should be able to find example of these files under the framework’s ‘</w:t>
+        <w:t>For the SIF3 Framework to work in your deployment unit you must configure the classpath of your deployment unit to include the following list of configuration files. You should be able to find example of these files under the framework’s ‘</w:t>
       </w:r>
       <w:proofErr w:type="spellStart"/>
       <w:r>
@@ -28388,15 +28411,7 @@
       </w:r>
       <w:proofErr w:type="spellEnd"/>
       <w:r>
-        <w:t xml:space="preserve">’ directory. Note that most of these files are required to be on the </w:t>
-      </w:r>
-      <w:proofErr w:type="spellStart"/>
-      <w:r>
-        <w:t>classpath</w:t>
-      </w:r>
-      <w:proofErr w:type="spellEnd"/>
-      <w:r>
-        <w:t xml:space="preserve"> of a consumer and/or provider. Exceptions are listed with each configuration file.</w:t>
+        <w:t>’ directory. Note that most of these files are required to be on the classpath of a consumer and/or provider. Exceptions are listed with each configuration file.</w:t>
       </w:r>
     </w:p>
     <w:p/>
@@ -30027,8 +30042,8 @@
         <w:pStyle w:val="Heading2"/>
       </w:pPr>
       <w:bookmarkStart w:id="240" w:name="_Ref383690461"/>
-      <w:bookmarkStart w:id="241" w:name="_Toc383521939"/>
-      <w:bookmarkStart w:id="242" w:name="_Toc394916488"/>
+      <w:bookmarkStart w:id="241" w:name="_Toc394916488"/>
+      <w:bookmarkStart w:id="242" w:name="_Toc383521939"/>
       <w:r>
         <w:t xml:space="preserve">Tomcat 7.x </w:t>
       </w:r>
@@ -30047,7 +30062,7 @@
         <w:t xml:space="preserve"> Deployment</w:t>
       </w:r>
       <w:bookmarkEnd w:id="240"/>
-      <w:bookmarkEnd w:id="242"/>
+      <w:bookmarkEnd w:id="241"/>
     </w:p>
     <w:p>
       <w:pPr>
@@ -31018,15 +31033,7 @@
       </w:r>
       <w:proofErr w:type="spellEnd"/>
       <w:r>
-        <w:t xml:space="preserve"> folder and modify Tomcat’s </w:t>
-      </w:r>
-      <w:proofErr w:type="spellStart"/>
-      <w:r>
-        <w:t>classpath</w:t>
-      </w:r>
-      <w:proofErr w:type="spellEnd"/>
-      <w:r>
-        <w:t xml:space="preserve"> to include the </w:t>
+        <w:t xml:space="preserve"> folder and modify Tomcat’s classpath to include the </w:t>
       </w:r>
       <w:proofErr w:type="spellStart"/>
       <w:r>
@@ -31188,15 +31195,7 @@
         <w:fldChar w:fldCharType="end"/>
       </w:r>
       <w:r>
-        <w:t xml:space="preserve"> are part of your </w:t>
-      </w:r>
-      <w:proofErr w:type="spellStart"/>
-      <w:r>
-        <w:t>classpath</w:t>
-      </w:r>
-      <w:proofErr w:type="spellEnd"/>
-      <w:r>
-        <w:t xml:space="preserve"> and start </w:t>
+        <w:t xml:space="preserve"> are part of your classpath and start </w:t>
       </w:r>
       <w:proofErr w:type="spellStart"/>
       <w:r>
@@ -31213,7 +31212,7 @@
       </w:pPr>
       <w:bookmarkStart w:id="247" w:name="_Ref388007392"/>
       <w:bookmarkStart w:id="248" w:name="_Toc394916491"/>
-      <w:bookmarkEnd w:id="241"/>
+      <w:bookmarkEnd w:id="242"/>
       <w:r>
         <w:lastRenderedPageBreak/>
         <w:t>Verify Consumer &amp; Provider Property Files</w:t>
@@ -31580,22 +31579,42 @@
     <w:r>
       <w:instrText xml:space="preserve"> QUOTE "Revision: " </w:instrText>
     </w:r>
-    <w:fldSimple w:instr=" DOCPROPERTY &quot;Revision&quot; ">
-      <w:r>
-        <w:instrText>0.3</w:instrText>
-      </w:r>
-    </w:fldSimple>
+    <w:r>
+      <w:fldChar w:fldCharType="begin"/>
+    </w:r>
+    <w:r>
+      <w:instrText xml:space="preserve"> DOCPROPERTY "Revision" </w:instrText>
+    </w:r>
+    <w:r>
+      <w:fldChar w:fldCharType="separate"/>
+    </w:r>
+    <w:r>
+      <w:instrText>0.3</w:instrText>
+    </w:r>
+    <w:r>
+      <w:fldChar w:fldCharType="end"/>
+    </w:r>
     <w:r>
       <w:fldChar w:fldCharType="begin"/>
     </w:r>
     <w:r>
       <w:instrText xml:space="preserve"> IF </w:instrText>
     </w:r>
-    <w:fldSimple w:instr=" DOCPROPERTY &quot;Status&quot; ">
-      <w:r>
-        <w:instrText>draft</w:instrText>
-      </w:r>
-    </w:fldSimple>
+    <w:r>
+      <w:fldChar w:fldCharType="begin"/>
+    </w:r>
+    <w:r>
+      <w:instrText xml:space="preserve"> DOCPROPERTY "Status" </w:instrText>
+    </w:r>
+    <w:r>
+      <w:fldChar w:fldCharType="separate"/>
+    </w:r>
+    <w:r>
+      <w:instrText>draft</w:instrText>
+    </w:r>
+    <w:r>
+      <w:fldChar w:fldCharType="end"/>
+    </w:r>
     <w:r>
       <w:instrText xml:space="preserve"> = "draft" " (</w:instrText>
     </w:r>
@@ -31691,19 +31710,39 @@
     <w:r>
       <w:tab/>
     </w:r>
-    <w:fldSimple w:instr=" DOCPROPERTY &quot;Title&quot; ">
-      <w:r>
-        <w:t>Developer's Guide</w:t>
-      </w:r>
-    </w:fldSimple>
+    <w:r>
+      <w:fldChar w:fldCharType="begin"/>
+    </w:r>
+    <w:r>
+      <w:instrText xml:space="preserve"> DOCPROPERTY "Title" </w:instrText>
+    </w:r>
+    <w:r>
+      <w:fldChar w:fldCharType="separate"/>
+    </w:r>
+    <w:r>
+      <w:t>Developer's Guide</w:t>
+    </w:r>
+    <w:r>
+      <w:fldChar w:fldCharType="end"/>
+    </w:r>
     <w:r>
       <w:t xml:space="preserve"> (</w:t>
     </w:r>
-    <w:fldSimple w:instr=" DOCPROPERTY &quot;SystemAbbreviation&quot; ">
-      <w:r>
-        <w:t>SIF3-FW-JAVA</w:t>
-      </w:r>
-    </w:fldSimple>
+    <w:r>
+      <w:fldChar w:fldCharType="begin"/>
+    </w:r>
+    <w:r>
+      <w:instrText xml:space="preserve"> DOCPROPERTY "SystemAbbreviation" </w:instrText>
+    </w:r>
+    <w:r>
+      <w:fldChar w:fldCharType="separate"/>
+    </w:r>
+    <w:r>
+      <w:t>SIF3-FW-JAVA</w:t>
+    </w:r>
+    <w:r>
+      <w:fldChar w:fldCharType="end"/>
+    </w:r>
     <w:r>
       <w:t>)</w:t>
     </w:r>
@@ -31771,7 +31810,7 @@
       <w:rPr>
         <w:noProof/>
       </w:rPr>
-      <w:t>4</w:t>
+      <w:t>16</w:t>
     </w:r>
     <w:r>
       <w:fldChar w:fldCharType="end"/>
@@ -31779,14 +31818,27 @@
     <w:r>
       <w:t xml:space="preserve"> of </w:t>
     </w:r>
-    <w:fldSimple w:instr=" NUMPAGES ">
-      <w:r>
-        <w:rPr>
-          <w:noProof/>
-        </w:rPr>
-        <w:t>39</w:t>
-      </w:r>
-    </w:fldSimple>
+    <w:r>
+      <w:fldChar w:fldCharType="begin"/>
+    </w:r>
+    <w:r>
+      <w:instrText xml:space="preserve"> NUMPAGES </w:instrText>
+    </w:r>
+    <w:r>
+      <w:fldChar w:fldCharType="separate"/>
+    </w:r>
+    <w:r>
+      <w:rPr>
+        <w:noProof/>
+      </w:rPr>
+      <w:t>39</w:t>
+    </w:r>
+    <w:r>
+      <w:rPr>
+        <w:noProof/>
+      </w:rPr>
+      <w:fldChar w:fldCharType="end"/>
+    </w:r>
     <w:r>
       <w:rPr>
         <w:noProof/>
@@ -31873,19 +31925,39 @@
     <w:pPr>
       <w:pStyle w:val="Footer"/>
     </w:pPr>
-    <w:fldSimple w:instr=" DOCPROPERTY &quot;SystemAbbreviation&quot; ">
-      <w:r>
-        <w:t>SIF3-FW-JAVA</w:t>
-      </w:r>
-    </w:fldSimple>
+    <w:r>
+      <w:fldChar w:fldCharType="begin"/>
+    </w:r>
+    <w:r>
+      <w:instrText xml:space="preserve"> DOCPROPERTY "SystemAbbreviation" </w:instrText>
+    </w:r>
+    <w:r>
+      <w:fldChar w:fldCharType="separate"/>
+    </w:r>
+    <w:r>
+      <w:t>SIF3-FW-JAVA</w:t>
+    </w:r>
+    <w:r>
+      <w:fldChar w:fldCharType="end"/>
+    </w:r>
     <w:r>
       <w:t xml:space="preserve"> Version </w:t>
     </w:r>
-    <w:fldSimple w:instr=" DOCPROPERTY &quot;SystemVersion&quot; ">
-      <w:r>
-        <w:t>0.3</w:t>
-      </w:r>
-    </w:fldSimple>
+    <w:r>
+      <w:fldChar w:fldCharType="begin"/>
+    </w:r>
+    <w:r>
+      <w:instrText xml:space="preserve"> DOCPROPERTY "SystemVersion" </w:instrText>
+    </w:r>
+    <w:r>
+      <w:fldChar w:fldCharType="separate"/>
+    </w:r>
+    <w:r>
+      <w:t>0.3</w:t>
+    </w:r>
+    <w:r>
+      <w:fldChar w:fldCharType="end"/>
+    </w:r>
     <w:r>
       <w:tab/>
     </w:r>
@@ -31898,22 +31970,42 @@
     <w:r>
       <w:instrText xml:space="preserve"> QUOTE "Revision: " </w:instrText>
     </w:r>
-    <w:fldSimple w:instr=" DOCPROPERTY &quot;Revision&quot; ">
-      <w:r>
-        <w:instrText>0.3</w:instrText>
-      </w:r>
-    </w:fldSimple>
+    <w:r>
+      <w:fldChar w:fldCharType="begin"/>
+    </w:r>
+    <w:r>
+      <w:instrText xml:space="preserve"> DOCPROPERTY "Revision" </w:instrText>
+    </w:r>
+    <w:r>
+      <w:fldChar w:fldCharType="separate"/>
+    </w:r>
+    <w:r>
+      <w:instrText>0.3</w:instrText>
+    </w:r>
+    <w:r>
+      <w:fldChar w:fldCharType="end"/>
+    </w:r>
     <w:r>
       <w:fldChar w:fldCharType="begin"/>
     </w:r>
     <w:r>
       <w:instrText xml:space="preserve"> IF </w:instrText>
     </w:r>
-    <w:fldSimple w:instr=" DOCPROPERTY &quot;Status&quot; ">
-      <w:r>
-        <w:instrText>draft</w:instrText>
-      </w:r>
-    </w:fldSimple>
+    <w:r>
+      <w:fldChar w:fldCharType="begin"/>
+    </w:r>
+    <w:r>
+      <w:instrText xml:space="preserve"> DOCPROPERTY "Status" </w:instrText>
+    </w:r>
+    <w:r>
+      <w:fldChar w:fldCharType="separate"/>
+    </w:r>
+    <w:r>
+      <w:instrText>draft</w:instrText>
+    </w:r>
+    <w:r>
+      <w:fldChar w:fldCharType="end"/>
+    </w:r>
     <w:r>
       <w:instrText xml:space="preserve"> = "draft" " (</w:instrText>
     </w:r>
@@ -32008,11 +32100,21 @@
     <w:pPr>
       <w:pStyle w:val="Footer"/>
     </w:pPr>
-    <w:fldSimple w:instr=" DOCPROPERTY &quot;Title&quot; ">
-      <w:r>
-        <w:t>Developer's Guide</w:t>
-      </w:r>
-    </w:fldSimple>
+    <w:r>
+      <w:fldChar w:fldCharType="begin"/>
+    </w:r>
+    <w:r>
+      <w:instrText xml:space="preserve"> DOCPROPERTY "Title" </w:instrText>
+    </w:r>
+    <w:r>
+      <w:fldChar w:fldCharType="separate"/>
+    </w:r>
+    <w:r>
+      <w:t>Developer's Guide</w:t>
+    </w:r>
+    <w:r>
+      <w:fldChar w:fldCharType="end"/>
+    </w:r>
     <w:r>
       <w:tab/>
     </w:r>
@@ -32056,7 +32158,7 @@
       <w:rPr>
         <w:noProof/>
       </w:rPr>
-      <w:t>5</w:t>
+      <w:t>15</w:t>
     </w:r>
     <w:r>
       <w:fldChar w:fldCharType="end"/>
@@ -32064,14 +32166,27 @@
     <w:r>
       <w:t xml:space="preserve"> of </w:t>
     </w:r>
-    <w:fldSimple w:instr=" NUMPAGES ">
-      <w:r>
-        <w:rPr>
-          <w:noProof/>
-        </w:rPr>
-        <w:t>39</w:t>
-      </w:r>
-    </w:fldSimple>
+    <w:r>
+      <w:fldChar w:fldCharType="begin"/>
+    </w:r>
+    <w:r>
+      <w:instrText xml:space="preserve"> NUMPAGES </w:instrText>
+    </w:r>
+    <w:r>
+      <w:fldChar w:fldCharType="separate"/>
+    </w:r>
+    <w:r>
+      <w:rPr>
+        <w:noProof/>
+      </w:rPr>
+      <w:t>39</w:t>
+    </w:r>
+    <w:r>
+      <w:rPr>
+        <w:noProof/>
+      </w:rPr>
+      <w:fldChar w:fldCharType="end"/>
+    </w:r>
     <w:r>
       <w:rPr>
         <w:noProof/>
@@ -32253,11 +32368,21 @@
         </mc:Fallback>
       </mc:AlternateContent>
     </w:r>
-    <w:fldSimple w:instr=" DOCPROPERTY &quot;SystemTitle&quot; ">
-      <w:r>
-        <w:t>SIF3 Framework</w:t>
-      </w:r>
-    </w:fldSimple>
+    <w:r>
+      <w:fldChar w:fldCharType="begin"/>
+    </w:r>
+    <w:r>
+      <w:instrText xml:space="preserve"> DOCPROPERTY "SystemTitle" </w:instrText>
+    </w:r>
+    <w:r>
+      <w:fldChar w:fldCharType="separate"/>
+    </w:r>
+    <w:r>
+      <w:t>SIF3 Framework</w:t>
+    </w:r>
+    <w:r>
+      <w:fldChar w:fldCharType="end"/>
+    </w:r>
     <w:r>
       <w:tab/>
     </w:r>
@@ -32462,11 +32587,21 @@
     <w:r>
       <w:tab/>
     </w:r>
-    <w:fldSimple w:instr=" DOCPROPERTY &quot;SystemTitle&quot; ">
-      <w:r>
-        <w:t>SIF3 Framework</w:t>
-      </w:r>
-    </w:fldSimple>
+    <w:r>
+      <w:fldChar w:fldCharType="begin"/>
+    </w:r>
+    <w:r>
+      <w:instrText xml:space="preserve"> DOCPROPERTY "SystemTitle" </w:instrText>
+    </w:r>
+    <w:r>
+      <w:fldChar w:fldCharType="separate"/>
+    </w:r>
+    <w:r>
+      <w:t>SIF3 Framework</w:t>
+    </w:r>
+    <w:r>
+      <w:fldChar w:fldCharType="end"/>
+    </w:r>
   </w:p>
 </w:hdr>
 </file>
@@ -39908,7 +40043,7 @@
 </file>
 
 <file path=customXml/itemProps1.xml><?xml version="1.0" encoding="utf-8"?>
-<ds:datastoreItem xmlns:ds="http://schemas.openxmlformats.org/officeDocument/2006/customXml" ds:itemID="{8E07A046-C2AC-4B0B-AAE5-435FDA14B1B9}">
+<ds:datastoreItem xmlns:ds="http://schemas.openxmlformats.org/officeDocument/2006/customXml" ds:itemID="{4960CA82-77E5-4235-BA23-B73A0654D473}">
   <ds:schemaRefs>
     <ds:schemaRef ds:uri="http://schemas.openxmlformats.org/officeDocument/2006/bibliography"/>
   </ds:schemaRefs>

</xml_diff>

<commit_message>
Updated guide to document "generator.id" property in consumer and provider property file.
</commit_message>
<xml_diff>
--- a/SIF3InfraREST/documentation/UserGuide/SIF3Framework_DevelopersGuide_v0.3.docx
+++ b/SIF3InfraREST/documentation/UserGuide/SIF3Framework_DevelopersGuide_v0.3.docx
@@ -36,41 +36,21 @@
       <w:r>
         <w:t xml:space="preserve">ersion </w:t>
       </w:r>
-      <w:r>
-        <w:fldChar w:fldCharType="begin"/>
-      </w:r>
-      <w:r>
-        <w:instrText xml:space="preserve"> DOCPROPERTY "SystemVersion" </w:instrText>
-      </w:r>
-      <w:r>
-        <w:fldChar w:fldCharType="separate"/>
-      </w:r>
-      <w:r>
-        <w:t>0.3</w:t>
-      </w:r>
-      <w:r>
-        <w:fldChar w:fldCharType="end"/>
-      </w:r>
+      <w:fldSimple w:instr=" DOCPROPERTY &quot;SystemVersion&quot; ">
+        <w:r>
+          <w:t>0.3</w:t>
+        </w:r>
+      </w:fldSimple>
     </w:p>
     <w:p>
       <w:pPr>
         <w:pStyle w:val="DocumentTitleBlock"/>
       </w:pPr>
-      <w:r>
-        <w:fldChar w:fldCharType="begin"/>
-      </w:r>
-      <w:r>
-        <w:instrText xml:space="preserve"> DOCPROPERTY "Title" </w:instrText>
-      </w:r>
-      <w:r>
-        <w:fldChar w:fldCharType="separate"/>
-      </w:r>
-      <w:r>
-        <w:t>Developer's Guide</w:t>
-      </w:r>
-      <w:r>
-        <w:fldChar w:fldCharType="end"/>
-      </w:r>
+      <w:fldSimple w:instr=" DOCPROPERTY &quot;Title&quot; ">
+        <w:r>
+          <w:t>Developer's Guide</w:t>
+        </w:r>
+      </w:fldSimple>
     </w:p>
     <w:p>
       <w:pPr>
@@ -86,89 +66,59 @@
       <w:r>
         <w:t xml:space="preserve"> </w:t>
       </w:r>
+      <w:fldSimple w:instr=" DOCPROPERTY &quot;Author&quot; ">
+        <w:r>
+          <w:t>Joerg Huber</w:t>
+        </w:r>
+      </w:fldSimple>
+      <w:r>
+        <w:t xml:space="preserve">, </w:t>
+      </w:r>
+      <w:fldSimple w:instr=" DOCPROPERTY &quot;AuthorRole&quot; ">
+        <w:r>
+          <w:t>SIF Solution Architect</w:t>
+        </w:r>
+      </w:fldSimple>
+    </w:p>
+    <w:p>
+      <w:pPr>
+        <w:pStyle w:val="DocumentAdminBlock"/>
+      </w:pPr>
+      <w:r>
+        <w:rPr>
+          <w:rStyle w:val="Strong"/>
+        </w:rPr>
+        <w:t>Revision:</w:t>
+      </w:r>
+      <w:r>
+        <w:t xml:space="preserve"> </w:t>
+      </w:r>
       <w:r>
         <w:fldChar w:fldCharType="begin"/>
       </w:r>
       <w:r>
-        <w:instrText xml:space="preserve"> DOCPROPERTY "Author" </w:instrText>
+        <w:instrText xml:space="preserve"> DOCPROPERTY "Revision" \# "0.0" </w:instrText>
       </w:r>
       <w:r>
         <w:fldChar w:fldCharType="separate"/>
       </w:r>
       <w:r>
-        <w:t>Joerg Huber</w:t>
+        <w:t>0.3</w:t>
       </w:r>
       <w:r>
         <w:fldChar w:fldCharType="end"/>
       </w:r>
       <w:r>
-        <w:t xml:space="preserve">, </w:t>
-      </w:r>
-      <w:r>
         <w:fldChar w:fldCharType="begin"/>
       </w:r>
       <w:r>
-        <w:instrText xml:space="preserve"> DOCPROPERTY "AuthorRole" </w:instrText>
-      </w:r>
-      <w:r>
-        <w:fldChar w:fldCharType="separate"/>
-      </w:r>
-      <w:r>
-        <w:t>SIF Solution Architect</w:t>
-      </w:r>
-      <w:r>
-        <w:fldChar w:fldCharType="end"/>
-      </w:r>
-    </w:p>
-    <w:p>
-      <w:pPr>
-        <w:pStyle w:val="DocumentAdminBlock"/>
-      </w:pPr>
-      <w:r>
-        <w:rPr>
-          <w:rStyle w:val="Strong"/>
-        </w:rPr>
-        <w:t>Revision:</w:t>
-      </w:r>
-      <w:r>
-        <w:t xml:space="preserve"> </w:t>
-      </w:r>
-      <w:r>
-        <w:fldChar w:fldCharType="begin"/>
-      </w:r>
-      <w:r>
-        <w:instrText xml:space="preserve"> DOCPROPERTY "Revision" \# "0.0" </w:instrText>
-      </w:r>
-      <w:r>
-        <w:fldChar w:fldCharType="separate"/>
-      </w:r>
-      <w:r>
-        <w:t>0.3</w:t>
-      </w:r>
-      <w:r>
-        <w:fldChar w:fldCharType="end"/>
-      </w:r>
-      <w:r>
-        <w:fldChar w:fldCharType="begin"/>
-      </w:r>
-      <w:r>
         <w:instrText xml:space="preserve"> IF </w:instrText>
       </w:r>
-      <w:r>
-        <w:fldChar w:fldCharType="begin"/>
-      </w:r>
-      <w:r>
-        <w:instrText xml:space="preserve"> DOCPROPERTY "Status" </w:instrText>
-      </w:r>
-      <w:r>
-        <w:fldChar w:fldCharType="separate"/>
-      </w:r>
-      <w:r>
-        <w:instrText>draft</w:instrText>
-      </w:r>
-      <w:r>
-        <w:fldChar w:fldCharType="end"/>
-      </w:r>
+      <w:fldSimple w:instr=" DOCPROPERTY &quot;Status&quot; ">
+        <w:r>
+          <w:instrText>draft</w:instrText>
+        </w:r>
+      </w:fldSimple>
       <w:r>
         <w:instrText xml:space="preserve"> = "draft" " (</w:instrText>
       </w:r>
@@ -286,21 +236,11 @@
       <w:r>
         <w:t xml:space="preserve">, </w:t>
       </w:r>
-      <w:r>
-        <w:fldChar w:fldCharType="begin"/>
-      </w:r>
-      <w:r>
-        <w:instrText xml:space="preserve"> DOCPROPERTY "Company" </w:instrText>
-      </w:r>
-      <w:r>
-        <w:fldChar w:fldCharType="separate"/>
-      </w:r>
-      <w:r>
-        <w:t>Systemic Pty Ltd</w:t>
-      </w:r>
-      <w:r>
-        <w:fldChar w:fldCharType="end"/>
-      </w:r>
+      <w:fldSimple w:instr=" DOCPROPERTY &quot;Company&quot; ">
+        <w:r>
+          <w:t>Systemic Pty Ltd</w:t>
+        </w:r>
+      </w:fldSimple>
     </w:p>
     <w:p>
       <w:pPr>
@@ -6262,16 +6202,11 @@
         <w:t>NSIP</w:t>
       </w:r>
       <w:r>
-        <w:t xml:space="preserve">’s </w:t>
-      </w:r>
-      <w:proofErr w:type="spellStart"/>
-      <w:r>
-        <w:t>GitH</w:t>
+        <w:t>’s GitH</w:t>
       </w:r>
       <w:r>
         <w:t>ub</w:t>
       </w:r>
-      <w:proofErr w:type="spellEnd"/>
       <w:r>
         <w:t xml:space="preserve"> site (</w:t>
       </w:r>
@@ -6306,15 +6241,7 @@
         <w:t xml:space="preserve">. If you want to use it you do so at your own will and bugs can be </w:t>
       </w:r>
       <w:r>
-        <w:t xml:space="preserve">added to the </w:t>
-      </w:r>
-      <w:proofErr w:type="spellStart"/>
-      <w:r>
-        <w:t>GitHub</w:t>
-      </w:r>
-      <w:proofErr w:type="spellEnd"/>
-      <w:r>
-        <w:t xml:space="preserve"> repository</w:t>
+        <w:t>added to the GitHub repository</w:t>
       </w:r>
       <w:r>
         <w:t xml:space="preserve"> but it is not guaranteed that they will be fixed. The framework and code is there to get you started but it is not required to be used for your </w:t>
@@ -6339,15 +6266,7 @@
         <w:jc w:val="both"/>
       </w:pPr>
       <w:r>
-        <w:t xml:space="preserve">The framework has been developed based on the concepts and ideas of the </w:t>
-      </w:r>
-      <w:proofErr w:type="spellStart"/>
-      <w:r>
-        <w:t>SIFCommon</w:t>
-      </w:r>
-      <w:proofErr w:type="spellEnd"/>
-      <w:r>
-        <w:t xml:space="preserve"> Framework that has su</w:t>
+        <w:t>The framework has been developed based on the concepts and ideas of the SIFCommon Framework that has su</w:t>
       </w:r>
       <w:r>
         <w:t>ccessfully been used in SIF 2.x</w:t>
@@ -6584,15 +6503,7 @@
         <w:jc w:val="both"/>
       </w:pPr>
       <w:r>
-        <w:t>XML (that is what SIF 3.0 specifies, but you can add JSON support with the marshal/</w:t>
-      </w:r>
-      <w:proofErr w:type="spellStart"/>
-      <w:r>
-        <w:t>unmarshal</w:t>
-      </w:r>
-      <w:proofErr w:type="spellEnd"/>
-      <w:r>
-        <w:t xml:space="preserve"> classes, discussed later in this document</w:t>
+        <w:t>XML (that is what SIF 3.0 specifies, but you can add JSON support with the marshal/unmarshal classes, discussed later in this document</w:t>
       </w:r>
       <w:r>
         <w:t xml:space="preserve">. If you add JSON support you do so at </w:t>
@@ -6962,6 +6873,7 @@
       <w:r>
         <w:t xml:space="preserve">and the </w:t>
       </w:r>
+      <w:proofErr w:type="spellStart"/>
       <w:r>
         <w:rPr>
           <w:rFonts w:ascii="Courier New" w:hAnsi="Courier New" w:cs="Courier New"/>
@@ -6971,6 +6883,7 @@
         </w:rPr>
         <w:t>AbstractEventConsumer</w:t>
       </w:r>
+      <w:proofErr w:type="spellEnd"/>
       <w:r>
         <w:t xml:space="preserve"> </w:t>
       </w:r>
@@ -7982,15 +7895,7 @@
         <w:t xml:space="preserve"> for your project. Copy them over to your SIF project to have the framework available. The sifDataModel_au1.3.jar is encapsulating the SIF AU 1.3 data model. You can use it in your project if you wish but you don’t have to. It is an optional library. The sif3Demo-&lt;version&gt;.jar holds the demo classes that showcase the SIF3 Framework. It is not required in your project at all. In fact you should not copy it into your own project.</w:t>
       </w:r>
       <w:r>
-        <w:t xml:space="preserve"> There is a high likelihood that the data model and demo code will be removed from this project in the near future and will become an own little project on </w:t>
-      </w:r>
-      <w:proofErr w:type="spellStart"/>
-      <w:r>
-        <w:t>GitHub</w:t>
-      </w:r>
-      <w:proofErr w:type="spellEnd"/>
-      <w:r>
-        <w:t>.</w:t>
+        <w:t xml:space="preserve"> There is a high likelihood that the data model and demo code will be removed from this project in the near future and will become an own little project on GitHub.</w:t>
       </w:r>
     </w:p>
     <w:p>
@@ -9373,21 +9278,13 @@
         <w:t xml:space="preserve"> </w:t>
       </w:r>
       <w:r>
-        <w:t xml:space="preserve">(package where the code for your data model, marshallers and </w:t>
-      </w:r>
-      <w:proofErr w:type="spellStart"/>
-      <w:r>
-        <w:t>unmarshalle</w:t>
+        <w:t>(package where the code for your data model, marshallers and unmarshalle</w:t>
       </w:r>
       <w:r>
         <w:t>r</w:t>
       </w:r>
       <w:r>
-        <w:t>s</w:t>
-      </w:r>
-      <w:proofErr w:type="spellEnd"/>
-      <w:r>
-        <w:t xml:space="preserve"> </w:t>
+        <w:t xml:space="preserve">s </w:t>
       </w:r>
       <w:r>
         <w:t>resides</w:t>
@@ -9647,15 +9544,7 @@
       </w:r>
       <w:proofErr w:type="spellEnd"/>
       <w:r>
-        <w:t xml:space="preserve">” with its marshallers and </w:t>
-      </w:r>
-      <w:proofErr w:type="spellStart"/>
-      <w:r>
-        <w:t>unmarshallers</w:t>
-      </w:r>
-      <w:proofErr w:type="spellEnd"/>
-      <w:r>
-        <w:t xml:space="preserve"> can be found in </w:t>
+        <w:t xml:space="preserve">” with its marshallers and unmarshallers can be found in </w:t>
       </w:r>
       <w:r>
         <w:rPr>
@@ -9672,15 +9561,7 @@
       </w:r>
       <w:proofErr w:type="spellEnd"/>
       <w:r>
-        <w:t>. For the purpose of this user’s guide we use the SIF AU 1.3 data model. The POJOs and the marshallers/</w:t>
-      </w:r>
-      <w:proofErr w:type="spellStart"/>
-      <w:r>
-        <w:t>unmarshallers</w:t>
-      </w:r>
-      <w:proofErr w:type="spellEnd"/>
-      <w:r>
-        <w:t xml:space="preserve"> have been generated/coded using JAXB and the SIF AU 1.3 XSD (see </w:t>
+        <w:t xml:space="preserve">. For the purpose of this user’s guide we use the SIF AU 1.3 data model. The POJOs and the marshallers/unmarshallers have been generated/coded using JAXB and the SIF AU 1.3 XSD (see </w:t>
       </w:r>
       <w:r>
         <w:rPr>
@@ -10214,84 +10095,56 @@
         <w:rPr>
           <w:rFonts w:cs="Courier New"/>
         </w:rPr>
-        <w:t xml:space="preserve">This is the physical location where your Java </w:t>
-      </w:r>
-      <w:proofErr w:type="spellStart"/>
-      <w:r>
+        <w:t>This is the physical location where your Java keystore is located.</w:t>
+      </w:r>
+    </w:p>
+    <w:p>
+      <w:pPr>
+        <w:pStyle w:val="Body1"/>
+        <w:spacing w:before="0"/>
+        <w:ind w:left="0"/>
+        <w:rPr>
+          <w:rFonts w:asciiTheme="minorHAnsi" w:hAnsiTheme="minorHAnsi" w:cs="Courier New"/>
+          <w:sz w:val="16"/>
+          <w:szCs w:val="16"/>
+        </w:rPr>
+      </w:pPr>
+    </w:p>
+    <w:p>
+      <w:pPr>
+        <w:pStyle w:val="Body1"/>
+        <w:spacing w:before="0"/>
+        <w:ind w:left="0"/>
+        <w:rPr>
+          <w:rFonts w:ascii="Courier New" w:hAnsi="Courier New" w:cs="Courier New"/>
+          <w:b/>
+        </w:rPr>
+      </w:pPr>
+      <w:proofErr w:type="spellStart"/>
+      <w:r>
+        <w:rPr>
+          <w:rFonts w:ascii="Courier New" w:hAnsi="Courier New" w:cs="Courier New"/>
+          <w:b/>
+        </w:rPr>
+        <w:t>key.store.password</w:t>
+      </w:r>
+      <w:proofErr w:type="spellEnd"/>
+    </w:p>
+    <w:p>
+      <w:pPr>
+        <w:pStyle w:val="Body1"/>
+        <w:spacing w:before="0"/>
+        <w:ind w:left="0"/>
+        <w:jc w:val="both"/>
         <w:rPr>
           <w:rFonts w:cs="Courier New"/>
         </w:rPr>
-        <w:t>keystore</w:t>
-      </w:r>
-      <w:proofErr w:type="spellEnd"/>
+      </w:pPr>
       <w:r>
         <w:rPr>
           <w:rFonts w:cs="Courier New"/>
         </w:rPr>
-        <w:t xml:space="preserve"> is located.</w:t>
-      </w:r>
-    </w:p>
-    <w:p>
-      <w:pPr>
-        <w:pStyle w:val="Body1"/>
-        <w:spacing w:before="0"/>
-        <w:ind w:left="0"/>
-        <w:rPr>
-          <w:rFonts w:asciiTheme="minorHAnsi" w:hAnsiTheme="minorHAnsi" w:cs="Courier New"/>
-          <w:sz w:val="16"/>
-          <w:szCs w:val="16"/>
-        </w:rPr>
-      </w:pPr>
-    </w:p>
-    <w:p>
-      <w:pPr>
-        <w:pStyle w:val="Body1"/>
-        <w:spacing w:before="0"/>
-        <w:ind w:left="0"/>
-        <w:rPr>
-          <w:rFonts w:ascii="Courier New" w:hAnsi="Courier New" w:cs="Courier New"/>
-          <w:b/>
-        </w:rPr>
-      </w:pPr>
-      <w:proofErr w:type="spellStart"/>
-      <w:r>
-        <w:rPr>
-          <w:rFonts w:ascii="Courier New" w:hAnsi="Courier New" w:cs="Courier New"/>
-          <w:b/>
-        </w:rPr>
-        <w:t>key.store.password</w:t>
-      </w:r>
-      <w:proofErr w:type="spellEnd"/>
-    </w:p>
-    <w:p>
-      <w:pPr>
-        <w:pStyle w:val="Body1"/>
-        <w:spacing w:before="0"/>
-        <w:ind w:left="0"/>
-        <w:jc w:val="both"/>
-        <w:rPr>
-          <w:rFonts w:cs="Courier New"/>
-        </w:rPr>
-      </w:pPr>
-      <w:r>
-        <w:rPr>
-          <w:rFonts w:cs="Courier New"/>
-        </w:rPr>
-        <w:t xml:space="preserve">This is the password to use to access the Java </w:t>
-      </w:r>
-      <w:proofErr w:type="spellStart"/>
-      <w:r>
-        <w:rPr>
-          <w:rFonts w:cs="Courier New"/>
-        </w:rPr>
-        <w:t>keystore</w:t>
-      </w:r>
-      <w:proofErr w:type="spellEnd"/>
-      <w:r>
-        <w:rPr>
-          <w:rFonts w:cs="Courier New"/>
-        </w:rPr>
-        <w:t xml:space="preserve">. </w:t>
+        <w:t xml:space="preserve">This is the password to use to access the Java keystore. </w:t>
       </w:r>
     </w:p>
     <w:p>
@@ -14292,12 +14145,7 @@
         <w:jc w:val="both"/>
       </w:pPr>
       <w:r>
-        <w:t>Before you can develop any con</w:t>
-      </w:r>
-      <w:bookmarkStart w:id="162" w:name="_GoBack"/>
-      <w:bookmarkEnd w:id="162"/>
-      <w:r>
-        <w:t xml:space="preserve">sumers or providers you need to choose a data model </w:t>
+        <w:t xml:space="preserve">Before you can develop any consumers or providers you need to choose a data model </w:t>
       </w:r>
       <w:r>
         <w:t>your services</w:t>
@@ -14345,28 +14193,20 @@
         <w:jc w:val="both"/>
       </w:pPr>
       <w:r>
-        <w:t xml:space="preserve">Implement a Marshal and </w:t>
-      </w:r>
-      <w:proofErr w:type="spellStart"/>
-      <w:r>
-        <w:t>Unmarshal</w:t>
-      </w:r>
-      <w:proofErr w:type="spellEnd"/>
-      <w:r>
-        <w:t xml:space="preserve"> Factory that converts your POJOs into valid SIF XML/JSON according to your locale’s SIF Specification</w:t>
+        <w:t>Implement a Marshal and Unmarshal Factory that converts your POJOs into valid SIF XML/JSON according to your locale’s SIF Specification</w:t>
       </w:r>
     </w:p>
     <w:p>
       <w:pPr>
         <w:pStyle w:val="Heading3"/>
       </w:pPr>
-      <w:bookmarkStart w:id="163" w:name="_Toc383521925"/>
-      <w:bookmarkStart w:id="164" w:name="_Toc394916451"/>
+      <w:bookmarkStart w:id="162" w:name="_Toc383521925"/>
+      <w:bookmarkStart w:id="163" w:name="_Toc394916451"/>
       <w:r>
         <w:t>Data Model POJOs</w:t>
       </w:r>
+      <w:bookmarkEnd w:id="162"/>
       <w:bookmarkEnd w:id="163"/>
-      <w:bookmarkEnd w:id="164"/>
     </w:p>
     <w:p>
       <w:pPr>
@@ -14382,29 +14222,13 @@
         <w:t xml:space="preserve"> used</w:t>
       </w:r>
       <w:r>
-        <w:t xml:space="preserve"> the </w:t>
-      </w:r>
-      <w:proofErr w:type="spellStart"/>
-      <w:r>
-        <w:t>OpenADK</w:t>
-      </w:r>
-      <w:proofErr w:type="spellEnd"/>
-      <w:r>
-        <w:t xml:space="preserve"> </w:t>
+        <w:t xml:space="preserve"> the OpenADK </w:t>
       </w:r>
       <w:r>
         <w:t>as</w:t>
       </w:r>
       <w:r>
-        <w:t xml:space="preserve"> such a library. With SIF3 the </w:t>
-      </w:r>
-      <w:proofErr w:type="spellStart"/>
-      <w:r>
-        <w:t>OpenADK</w:t>
-      </w:r>
-      <w:proofErr w:type="spellEnd"/>
-      <w:r>
-        <w:t xml:space="preserve"> cannot be used as it is. It is not necessary either because it is hoped that the data model libraries can be generated based on the SIF Data Model specification which is available as an XSD. There are many libraries out there in any number of programming languages that generate POJO style classes based on an XSD. In fact this framework has such an example in the </w:t>
+        <w:t xml:space="preserve"> such a library. With SIF3 the OpenADK cannot be used as it is. It is not necessary either because it is hoped that the data model libraries can be generated based on the SIF Data Model specification which is available as an XSD. There are many libraries out there in any number of programming languages that generate POJO style classes based on an XSD. In fact this framework has such an example in the </w:t>
       </w:r>
       <w:r>
         <w:rPr>
@@ -14516,36 +14340,20 @@
         <w:t>,</w:t>
       </w:r>
       <w:r>
-        <w:t xml:space="preserve"> the next step you need is a marshal and </w:t>
-      </w:r>
-      <w:proofErr w:type="spellStart"/>
-      <w:r>
-        <w:t>unmarshal</w:t>
-      </w:r>
-      <w:proofErr w:type="spellEnd"/>
-      <w:r>
-        <w:t xml:space="preserve"> implementation for these POJOs, so that you can transport them over the wire. The next section illustrates what needs to be done to achieve that.</w:t>
+        <w:t xml:space="preserve"> the next step you need is a marshal and unmarshal implementation for these POJOs, so that you can transport them over the wire. The next section illustrates what needs to be done to achieve that.</w:t>
       </w:r>
     </w:p>
     <w:p>
       <w:pPr>
         <w:pStyle w:val="Heading3"/>
       </w:pPr>
-      <w:bookmarkStart w:id="165" w:name="_Toc383521926"/>
-      <w:bookmarkStart w:id="166" w:name="_Toc394916452"/>
-      <w:r>
-        <w:t xml:space="preserve">Marshal &amp; </w:t>
-      </w:r>
-      <w:proofErr w:type="spellStart"/>
-      <w:r>
-        <w:t>Unmarshal</w:t>
-      </w:r>
-      <w:proofErr w:type="spellEnd"/>
-      <w:r>
-        <w:t xml:space="preserve"> Factories</w:t>
-      </w:r>
+      <w:bookmarkStart w:id="164" w:name="_Toc383521926"/>
+      <w:bookmarkStart w:id="165" w:name="_Toc394916452"/>
+      <w:r>
+        <w:t>Marshal &amp; Unmarshal Factories</w:t>
+      </w:r>
+      <w:bookmarkEnd w:id="164"/>
       <w:bookmarkEnd w:id="165"/>
-      <w:bookmarkEnd w:id="166"/>
     </w:p>
     <w:p>
       <w:pPr>
@@ -14555,15 +14363,7 @@
         <w:jc w:val="both"/>
       </w:pPr>
       <w:r>
-        <w:t xml:space="preserve">The SIF3 Framework makes full use of what is called Marshal and </w:t>
-      </w:r>
-      <w:proofErr w:type="spellStart"/>
-      <w:r>
-        <w:t>Unmarshal</w:t>
-      </w:r>
-      <w:proofErr w:type="spellEnd"/>
-      <w:r>
-        <w:t xml:space="preserve"> Factories. They form the link between the infrastructure (this framework) and the data model use</w:t>
+        <w:t>The SIF3 Framework makes full use of what is called Marshal and Unmarshal Factories. They form the link between the infrastructure (this framework) and the data model use</w:t>
       </w:r>
       <w:r>
         <w:t>d</w:t>
@@ -14584,23 +14384,7 @@
         <w:t>“over the wire”</w:t>
       </w:r>
       <w:r>
-        <w:t xml:space="preserve"> it must be marshalled to XML/JSON and on the receiver’s side </w:t>
-      </w:r>
-      <w:proofErr w:type="spellStart"/>
-      <w:r>
-        <w:t>unmarshalled</w:t>
-      </w:r>
-      <w:proofErr w:type="spellEnd"/>
-      <w:r>
-        <w:t xml:space="preserve"> from XML/JSON to a SIF Java Object. The Marshal and </w:t>
-      </w:r>
-      <w:proofErr w:type="spellStart"/>
-      <w:r>
-        <w:t>Unmarshal</w:t>
-      </w:r>
-      <w:proofErr w:type="spellEnd"/>
-      <w:r>
-        <w:t xml:space="preserve"> Factories are intended to do exactly that. Each consumer and provider</w:t>
+        <w:t xml:space="preserve"> it must be marshalled to XML/JSON and on the receiver’s side unmarshalled from XML/JSON to a SIF Java Object. The Marshal and Unmarshal Factories are intended to do exactly that. Each consumer and provider</w:t>
       </w:r>
       <w:r>
         <w:t xml:space="preserve"> will require you to implement a few methods that tell it which </w:t>
@@ -14703,15 +14487,7 @@
         <w:t>sif.dd.au30.conversion.DataModelMarshalFactory</w:t>
       </w:r>
       <w:r>
-        <w:t xml:space="preserve">). When you write a marshaller and/or </w:t>
-      </w:r>
-      <w:proofErr w:type="spellStart"/>
-      <w:r>
-        <w:t>unmarshaller</w:t>
-      </w:r>
-      <w:proofErr w:type="spellEnd"/>
-      <w:r>
-        <w:t xml:space="preserve"> you </w:t>
+        <w:t xml:space="preserve">). When you write a marshaller and/or unmarshaller you </w:t>
       </w:r>
       <w:r>
         <w:rPr>
@@ -14760,13 +14536,8 @@
         <w:ind w:left="0"/>
         <w:jc w:val="both"/>
       </w:pPr>
-      <w:proofErr w:type="spellStart"/>
-      <w:r>
-        <w:t>Unmarshaller</w:t>
-      </w:r>
-      <w:proofErr w:type="spellEnd"/>
-      <w:r>
-        <w:t xml:space="preserve">: </w:t>
+      <w:r>
+        <w:t xml:space="preserve">Unmarshaller: </w:t>
       </w:r>
       <w:r>
         <w:rPr>
@@ -14781,38 +14552,38 @@
         <w:pStyle w:val="Heading2"/>
         <w:jc w:val="both"/>
       </w:pPr>
-      <w:bookmarkStart w:id="167" w:name="_Toc383521927"/>
-      <w:bookmarkStart w:id="168" w:name="_Toc394916453"/>
+      <w:bookmarkStart w:id="166" w:name="_Toc383521927"/>
+      <w:bookmarkStart w:id="167" w:name="_Toc394916453"/>
       <w:r>
         <w:lastRenderedPageBreak/>
         <w:t>Building a Consumer</w:t>
       </w:r>
+      <w:bookmarkEnd w:id="166"/>
       <w:bookmarkEnd w:id="167"/>
+    </w:p>
+    <w:p>
+      <w:pPr>
+        <w:pStyle w:val="Body1"/>
+        <w:spacing w:before="0"/>
+        <w:ind w:left="0"/>
+        <w:jc w:val="both"/>
+      </w:pPr>
+      <w:r>
+        <w:t xml:space="preserve">First of all it must be considered that a consumer can be deployed as a standalone executable or be part of an application. Depending on your setup it does not require to be deployed in a web- or application container like a provider does. The consumer is just a “client” in the traditional sense. </w:t>
+      </w:r>
+    </w:p>
+    <w:p>
+      <w:pPr>
+        <w:pStyle w:val="Heading3"/>
+        <w:jc w:val="both"/>
+      </w:pPr>
+      <w:bookmarkStart w:id="168" w:name="_Toc383521928"/>
+      <w:bookmarkStart w:id="169" w:name="_Toc394916454"/>
+      <w:r>
+        <w:t>Constraint</w:t>
+      </w:r>
       <w:bookmarkEnd w:id="168"/>
-    </w:p>
-    <w:p>
-      <w:pPr>
-        <w:pStyle w:val="Body1"/>
-        <w:spacing w:before="0"/>
-        <w:ind w:left="0"/>
-        <w:jc w:val="both"/>
-      </w:pPr>
-      <w:r>
-        <w:t xml:space="preserve">First of all it must be considered that a consumer can be deployed as a standalone executable or be part of an application. Depending on your setup it does not require to be deployed in a web- or application container like a provider does. The consumer is just a “client” in the traditional sense. </w:t>
-      </w:r>
-    </w:p>
-    <w:p>
-      <w:pPr>
-        <w:pStyle w:val="Heading3"/>
-        <w:jc w:val="both"/>
-      </w:pPr>
-      <w:bookmarkStart w:id="169" w:name="_Toc383521928"/>
-      <w:bookmarkStart w:id="170" w:name="_Toc394916454"/>
-      <w:r>
-        <w:t>Constraint</w:t>
-      </w:r>
       <w:bookmarkEnd w:id="169"/>
-      <w:bookmarkEnd w:id="170"/>
     </w:p>
     <w:p>
       <w:pPr>
@@ -14881,8 +14652,8 @@
       <w:pPr>
         <w:pStyle w:val="Heading3"/>
       </w:pPr>
-      <w:bookmarkStart w:id="171" w:name="_Toc383521929"/>
-      <w:bookmarkStart w:id="172" w:name="_Toc394916455"/>
+      <w:bookmarkStart w:id="170" w:name="_Toc383521929"/>
+      <w:bookmarkStart w:id="171" w:name="_Toc394916455"/>
       <w:r>
         <w:t xml:space="preserve">Components </w:t>
       </w:r>
@@ -14892,8 +14663,8 @@
       <w:r>
         <w:t xml:space="preserve"> a Consumer</w:t>
       </w:r>
+      <w:bookmarkEnd w:id="170"/>
       <w:bookmarkEnd w:id="171"/>
-      <w:bookmarkEnd w:id="172"/>
     </w:p>
     <w:p>
       <w:pPr>
@@ -15037,23 +14808,23 @@
         <w:pStyle w:val="Heading4"/>
         <w:jc w:val="both"/>
       </w:pPr>
-      <w:bookmarkStart w:id="173" w:name="_Ref371756192"/>
-      <w:bookmarkStart w:id="174" w:name="_Toc394916456"/>
+      <w:bookmarkStart w:id="172" w:name="_Ref371756192"/>
+      <w:bookmarkStart w:id="173" w:name="_Toc394916456"/>
       <w:r>
         <w:t>Configure your Consumer Environment</w:t>
       </w:r>
+      <w:bookmarkEnd w:id="172"/>
       <w:bookmarkEnd w:id="173"/>
+    </w:p>
+    <w:p>
+      <w:pPr>
+        <w:pStyle w:val="Heading5"/>
+      </w:pPr>
+      <w:bookmarkStart w:id="174" w:name="_Ref371768795"/>
+      <w:r>
+        <w:t>Consumer Properties File</w:t>
+      </w:r>
       <w:bookmarkEnd w:id="174"/>
-    </w:p>
-    <w:p>
-      <w:pPr>
-        <w:pStyle w:val="Heading5"/>
-      </w:pPr>
-      <w:bookmarkStart w:id="175" w:name="_Ref371768795"/>
-      <w:r>
-        <w:t>Consumer Properties File</w:t>
-      </w:r>
-      <w:bookmarkEnd w:id="175"/>
     </w:p>
     <w:p>
       <w:pPr>
@@ -15958,6 +15729,73 @@
           <w:szCs w:val="22"/>
         </w:rPr>
       </w:pPr>
+      <w:r>
+        <w:rPr>
+          <w:rFonts w:ascii="Courier New" w:hAnsi="Courier New" w:cs="Courier New"/>
+          <w:b/>
+          <w:szCs w:val="22"/>
+        </w:rPr>
+        <w:t>adapter.</w:t>
+      </w:r>
+      <w:r>
+        <w:rPr>
+          <w:rFonts w:ascii="Courier New" w:hAnsi="Courier New" w:cs="Courier New"/>
+          <w:b/>
+          <w:szCs w:val="22"/>
+        </w:rPr>
+        <w:t>generator.id</w:t>
+      </w:r>
+    </w:p>
+    <w:p>
+      <w:pPr>
+        <w:jc w:val="both"/>
+      </w:pPr>
+      <w:r>
+        <w:t>This value is put into the HTTP header field called “</w:t>
+      </w:r>
+      <w:proofErr w:type="spellStart"/>
+      <w:r>
+        <w:t>generatorId</w:t>
+      </w:r>
+      <w:proofErr w:type="spellEnd"/>
+      <w:r>
+        <w:t>” for each request to an object provider. This is an optional property that may help the object provider to determine where the request originated from. If not present or left empty then the “</w:t>
+      </w:r>
+      <w:proofErr w:type="spellStart"/>
+      <w:r>
+        <w:t>generatorId</w:t>
+      </w:r>
+      <w:proofErr w:type="spellEnd"/>
+      <w:r>
+        <w:t xml:space="preserve">” HTTP header field won’t be populated.  </w:t>
+      </w:r>
+    </w:p>
+    <w:p>
+      <w:pPr>
+        <w:pStyle w:val="Body1"/>
+        <w:spacing w:before="0"/>
+        <w:ind w:left="0"/>
+        <w:jc w:val="both"/>
+        <w:rPr>
+          <w:rFonts w:ascii="Courier New" w:hAnsi="Courier New" w:cs="Courier New"/>
+          <w:b/>
+          <w:sz w:val="16"/>
+          <w:szCs w:val="16"/>
+        </w:rPr>
+      </w:pPr>
+    </w:p>
+    <w:p>
+      <w:pPr>
+        <w:pStyle w:val="Body1"/>
+        <w:spacing w:before="0"/>
+        <w:ind w:left="0"/>
+        <w:jc w:val="both"/>
+        <w:rPr>
+          <w:rFonts w:ascii="Courier New" w:hAnsi="Courier New" w:cs="Courier New"/>
+          <w:b/>
+          <w:szCs w:val="22"/>
+        </w:rPr>
+      </w:pPr>
       <w:proofErr w:type="spellStart"/>
       <w:r>
         <w:rPr>
@@ -16657,6 +16495,7 @@
           <w:rFonts w:asciiTheme="minorHAnsi" w:hAnsiTheme="minorHAnsi" w:cstheme="minorHAnsi"/>
           <w:szCs w:val="22"/>
         </w:rPr>
+        <w:lastRenderedPageBreak/>
         <w:t xml:space="preserve">The media type use with this environment. </w:t>
       </w:r>
       <w:proofErr w:type="gramStart"/>
@@ -16781,7 +16620,6 @@
           <w:rFonts w:asciiTheme="minorHAnsi" w:hAnsiTheme="minorHAnsi" w:cstheme="minorHAnsi"/>
           <w:szCs w:val="22"/>
         </w:rPr>
-        <w:lastRenderedPageBreak/>
         <w:t>The</w:t>
       </w:r>
       <w:r>
@@ -17013,8 +16851,10 @@
         <w:ind w:left="0"/>
         <w:jc w:val="both"/>
         <w:rPr>
-          <w:rFonts w:asciiTheme="minorHAnsi" w:hAnsiTheme="minorHAnsi" w:cstheme="minorHAnsi"/>
-          <w:szCs w:val="22"/>
+          <w:rFonts w:ascii="Courier New" w:hAnsi="Courier New" w:cs="Courier New"/>
+          <w:b/>
+          <w:sz w:val="16"/>
+          <w:szCs w:val="16"/>
         </w:rPr>
       </w:pPr>
     </w:p>
@@ -17105,10 +16945,175 @@
         <w:ind w:left="0"/>
         <w:jc w:val="both"/>
         <w:rPr>
+          <w:rFonts w:ascii="Courier New" w:hAnsi="Courier New" w:cs="Courier New"/>
+          <w:b/>
+          <w:sz w:val="16"/>
+          <w:szCs w:val="16"/>
+        </w:rPr>
+      </w:pPr>
+    </w:p>
+    <w:p>
+      <w:pPr>
+        <w:pStyle w:val="Body1"/>
+        <w:spacing w:before="0"/>
+        <w:ind w:left="0"/>
+        <w:jc w:val="both"/>
+        <w:rPr>
+          <w:rFonts w:ascii="Courier New" w:hAnsi="Courier New" w:cs="Courier New"/>
+          <w:b/>
+          <w:szCs w:val="22"/>
+        </w:rPr>
+      </w:pPr>
+      <w:proofErr w:type="spellStart"/>
+      <w:r>
+        <w:rPr>
+          <w:rFonts w:ascii="Courier New" w:hAnsi="Courier New" w:cs="Courier New"/>
+          <w:b/>
+          <w:szCs w:val="22"/>
+        </w:rPr>
+        <w:t>events.queue.strategy</w:t>
+      </w:r>
+      <w:proofErr w:type="spellEnd"/>
+    </w:p>
+    <w:p>
+      <w:pPr>
+        <w:pStyle w:val="Body1"/>
+        <w:spacing w:before="0"/>
+        <w:ind w:left="0"/>
+        <w:jc w:val="both"/>
+        <w:rPr>
           <w:rFonts w:asciiTheme="minorHAnsi" w:hAnsiTheme="minorHAnsi" w:cstheme="minorHAnsi"/>
           <w:szCs w:val="22"/>
         </w:rPr>
       </w:pPr>
+      <w:r>
+        <w:rPr>
+          <w:rFonts w:asciiTheme="minorHAnsi" w:hAnsiTheme="minorHAnsi" w:cstheme="minorHAnsi"/>
+          <w:szCs w:val="22"/>
+        </w:rPr>
+        <w:t>SIF3 allow many ways on how to create queues and direct events to them. This framework only supports a set of the</w:t>
+      </w:r>
+      <w:r>
+        <w:rPr>
+          <w:rFonts w:asciiTheme="minorHAnsi" w:hAnsiTheme="minorHAnsi" w:cstheme="minorHAnsi"/>
+          <w:szCs w:val="22"/>
+        </w:rPr>
+        <w:t xml:space="preserve"> </w:t>
+      </w:r>
+      <w:r>
+        <w:rPr>
+          <w:rFonts w:asciiTheme="minorHAnsi" w:hAnsiTheme="minorHAnsi" w:cstheme="minorHAnsi"/>
+          <w:szCs w:val="22"/>
+        </w:rPr>
+        <w:t>most common strategies. Currently only 'ADAPTER_LEVEL' is implemented which mean a single queue for this consumer</w:t>
+      </w:r>
+      <w:r>
+        <w:rPr>
+          <w:rFonts w:asciiTheme="minorHAnsi" w:hAnsiTheme="minorHAnsi" w:cstheme="minorHAnsi"/>
+          <w:szCs w:val="22"/>
+        </w:rPr>
+        <w:t xml:space="preserve"> </w:t>
+      </w:r>
+      <w:r>
+        <w:rPr>
+          <w:rFonts w:asciiTheme="minorHAnsi" w:hAnsiTheme="minorHAnsi" w:cstheme="minorHAnsi"/>
+          <w:szCs w:val="22"/>
+        </w:rPr>
+        <w:t>is created. Future expansions can be 'ZONE_LEVEL' (One queue per zone), SERVICE_LEVEL (one queue per service in each</w:t>
+      </w:r>
+      <w:r>
+        <w:rPr>
+          <w:rFonts w:asciiTheme="minorHAnsi" w:hAnsiTheme="minorHAnsi" w:cstheme="minorHAnsi"/>
+          <w:szCs w:val="22"/>
+        </w:rPr>
+        <w:t xml:space="preserve"> </w:t>
+      </w:r>
+      <w:r>
+        <w:rPr>
+          <w:rFonts w:asciiTheme="minorHAnsi" w:hAnsiTheme="minorHAnsi" w:cstheme="minorHAnsi"/>
+          <w:szCs w:val="22"/>
+        </w:rPr>
+        <w:t>zone) etc. Default is ADAPTER_LEVEL</w:t>
+      </w:r>
+      <w:r>
+        <w:rPr>
+          <w:rFonts w:asciiTheme="minorHAnsi" w:hAnsiTheme="minorHAnsi" w:cstheme="minorHAnsi"/>
+          <w:szCs w:val="22"/>
+        </w:rPr>
+        <w:t xml:space="preserve">. Please refer to section </w:t>
+      </w:r>
+      <w:r>
+        <w:rPr>
+          <w:rFonts w:asciiTheme="minorHAnsi" w:hAnsiTheme="minorHAnsi" w:cstheme="minorHAnsi"/>
+          <w:b/>
+          <w:color w:val="FF0000"/>
+          <w:szCs w:val="22"/>
+        </w:rPr>
+        <w:fldChar w:fldCharType="begin"/>
+      </w:r>
+      <w:r>
+        <w:rPr>
+          <w:rFonts w:asciiTheme="minorHAnsi" w:hAnsiTheme="minorHAnsi" w:cstheme="minorHAnsi"/>
+          <w:szCs w:val="22"/>
+        </w:rPr>
+        <w:instrText xml:space="preserve"> REF _Ref387675113 \r \h </w:instrText>
+      </w:r>
+      <w:r>
+        <w:rPr>
+          <w:rFonts w:asciiTheme="minorHAnsi" w:hAnsiTheme="minorHAnsi" w:cstheme="minorHAnsi"/>
+          <w:b/>
+          <w:color w:val="FF0000"/>
+          <w:szCs w:val="22"/>
+        </w:rPr>
+      </w:r>
+      <w:r>
+        <w:rPr>
+          <w:rFonts w:asciiTheme="minorHAnsi" w:hAnsiTheme="minorHAnsi" w:cstheme="minorHAnsi"/>
+          <w:b/>
+          <w:color w:val="FF0000"/>
+          <w:szCs w:val="22"/>
+        </w:rPr>
+        <w:fldChar w:fldCharType="separate"/>
+      </w:r>
+      <w:r>
+        <w:rPr>
+          <w:rFonts w:asciiTheme="minorHAnsi" w:hAnsiTheme="minorHAnsi" w:cstheme="minorHAnsi"/>
+          <w:szCs w:val="22"/>
+        </w:rPr>
+        <w:t>5.5.3.1</w:t>
+      </w:r>
+      <w:r>
+        <w:rPr>
+          <w:rFonts w:asciiTheme="minorHAnsi" w:hAnsiTheme="minorHAnsi" w:cstheme="minorHAnsi"/>
+          <w:b/>
+          <w:color w:val="FF0000"/>
+          <w:szCs w:val="22"/>
+        </w:rPr>
+        <w:fldChar w:fldCharType="end"/>
+      </w:r>
+      <w:r>
+        <w:rPr>
+          <w:rFonts w:asciiTheme="minorHAnsi" w:hAnsiTheme="minorHAnsi" w:cstheme="minorHAnsi"/>
+          <w:b/>
+          <w:color w:val="FF0000"/>
+          <w:szCs w:val="22"/>
+        </w:rPr>
+        <w:t xml:space="preserve"> </w:t>
+      </w:r>
+      <w:r>
+        <w:rPr>
+          <w:rFonts w:asciiTheme="minorHAnsi" w:hAnsiTheme="minorHAnsi" w:cstheme="minorHAnsi"/>
+          <w:szCs w:val="22"/>
+        </w:rPr>
+        <w:t>for more information</w:t>
+      </w:r>
+      <w:r>
+        <w:rPr>
+          <w:rFonts w:asciiTheme="minorHAnsi" w:hAnsiTheme="minorHAnsi" w:cstheme="minorHAnsi"/>
+          <w:szCs w:val="22"/>
+        </w:rPr>
+        <w:t xml:space="preserve"> about queue strategies.</w:t>
+      </w:r>
     </w:p>
     <w:p>
       <w:pPr>
@@ -17119,19 +17124,10 @@
         <w:rPr>
           <w:rFonts w:ascii="Courier New" w:hAnsi="Courier New" w:cs="Courier New"/>
           <w:b/>
-          <w:szCs w:val="22"/>
-        </w:rPr>
-      </w:pPr>
-      <w:proofErr w:type="spellStart"/>
-      <w:r>
-        <w:rPr>
-          <w:rFonts w:ascii="Courier New" w:hAnsi="Courier New" w:cs="Courier New"/>
-          <w:b/>
-          <w:szCs w:val="22"/>
-        </w:rPr>
-        <w:t>events.queue.strategy</w:t>
-      </w:r>
-      <w:proofErr w:type="spellEnd"/>
+          <w:sz w:val="16"/>
+          <w:szCs w:val="16"/>
+        </w:rPr>
+      </w:pPr>
     </w:p>
     <w:p>
       <w:pPr>
@@ -17140,6 +17136,27 @@
         <w:ind w:left="0"/>
         <w:jc w:val="both"/>
         <w:rPr>
+          <w:rFonts w:ascii="Courier New" w:hAnsi="Courier New" w:cs="Courier New"/>
+          <w:b/>
+          <w:szCs w:val="22"/>
+        </w:rPr>
+      </w:pPr>
+      <w:r>
+        <w:rPr>
+          <w:rFonts w:ascii="Courier New" w:hAnsi="Courier New" w:cs="Courier New"/>
+          <w:b/>
+          <w:szCs w:val="22"/>
+        </w:rPr>
+        <w:t>events.queue.name</w:t>
+      </w:r>
+    </w:p>
+    <w:p>
+      <w:pPr>
+        <w:pStyle w:val="Body1"/>
+        <w:spacing w:before="0"/>
+        <w:ind w:left="0"/>
+        <w:jc w:val="both"/>
+        <w:rPr>
           <w:rFonts w:asciiTheme="minorHAnsi" w:hAnsiTheme="minorHAnsi" w:cstheme="minorHAnsi"/>
           <w:szCs w:val="22"/>
         </w:rPr>
@@ -17149,13 +17166,92 @@
           <w:rFonts w:asciiTheme="minorHAnsi" w:hAnsiTheme="minorHAnsi" w:cstheme="minorHAnsi"/>
           <w:szCs w:val="22"/>
         </w:rPr>
-        <w:t>SIF3 allow many ways on how to create queues and direct events to them. This framework only supports a set of the</w:t>
+        <w:t>This property is used give the queues a certain name. This might be the actual queue name if the strategy is ADAPTER_LEVEL. It might be the queue's prefix if any other queue strategy is used where multiple queues are configured. If not provided the name is assumed to be the same as the adapter.id property with all white spaces removed.</w:t>
       </w:r>
       <w:r>
         <w:rPr>
           <w:rFonts w:asciiTheme="minorHAnsi" w:hAnsiTheme="minorHAnsi" w:cstheme="minorHAnsi"/>
           <w:szCs w:val="22"/>
         </w:rPr>
+        <w:t xml:space="preserve"> This name is for display purposes only on the broker. It will make it easy to find your specific queue. This name will also be used in some debug/info entries in logs on the broker and/or consumer.</w:t>
+      </w:r>
+    </w:p>
+    <w:p>
+      <w:pPr>
+        <w:pStyle w:val="Body1"/>
+        <w:spacing w:before="0"/>
+        <w:ind w:left="0"/>
+        <w:jc w:val="both"/>
+        <w:rPr>
+          <w:rFonts w:ascii="Courier New" w:hAnsi="Courier New" w:cs="Courier New"/>
+          <w:b/>
+          <w:sz w:val="16"/>
+          <w:szCs w:val="16"/>
+        </w:rPr>
+      </w:pPr>
+    </w:p>
+    <w:p>
+      <w:pPr>
+        <w:pStyle w:val="Body1"/>
+        <w:spacing w:before="0"/>
+        <w:ind w:left="0"/>
+        <w:jc w:val="both"/>
+        <w:rPr>
+          <w:rFonts w:ascii="Courier New" w:hAnsi="Courier New" w:cs="Courier New"/>
+          <w:b/>
+          <w:szCs w:val="22"/>
+        </w:rPr>
+      </w:pPr>
+      <w:proofErr w:type="spellStart"/>
+      <w:r>
+        <w:rPr>
+          <w:rFonts w:ascii="Courier New" w:hAnsi="Courier New" w:cs="Courier New"/>
+          <w:b/>
+          <w:szCs w:val="22"/>
+        </w:rPr>
+        <w:t>events.queue.type</w:t>
+      </w:r>
+      <w:proofErr w:type="spellEnd"/>
+    </w:p>
+    <w:p>
+      <w:pPr>
+        <w:pStyle w:val="Body1"/>
+        <w:spacing w:before="0"/>
+        <w:ind w:left="0"/>
+        <w:jc w:val="both"/>
+        <w:rPr>
+          <w:rFonts w:asciiTheme="minorHAnsi" w:hAnsiTheme="minorHAnsi" w:cstheme="minorHAnsi"/>
+          <w:szCs w:val="22"/>
+        </w:rPr>
+      </w:pPr>
+      <w:r>
+        <w:rPr>
+          <w:rFonts w:asciiTheme="minorHAnsi" w:hAnsiTheme="minorHAnsi" w:cstheme="minorHAnsi"/>
+          <w:szCs w:val="22"/>
+        </w:rPr>
+        <w:t xml:space="preserve">There are two ways how a consumer can receive messages from a queue. </w:t>
+      </w:r>
+      <w:proofErr w:type="gramStart"/>
+      <w:r>
+        <w:rPr>
+          <w:rFonts w:asciiTheme="minorHAnsi" w:hAnsiTheme="minorHAnsi" w:cstheme="minorHAnsi"/>
+          <w:szCs w:val="22"/>
+        </w:rPr>
+        <w:t>IMMEDIATE or LONG_POLLING.</w:t>
+      </w:r>
+      <w:proofErr w:type="gramEnd"/>
+      <w:r>
+        <w:rPr>
+          <w:rFonts w:asciiTheme="minorHAnsi" w:hAnsiTheme="minorHAnsi" w:cstheme="minorHAnsi"/>
+          <w:szCs w:val="22"/>
+        </w:rPr>
+        <w:t xml:space="preserve"> Refer to SIF3</w:t>
+      </w:r>
+      <w:r>
+        <w:rPr>
+          <w:rFonts w:asciiTheme="minorHAnsi" w:hAnsiTheme="minorHAnsi" w:cstheme="minorHAnsi"/>
+          <w:szCs w:val="22"/>
+        </w:rPr>
         <w:t xml:space="preserve"> </w:t>
       </w:r>
       <w:r>
@@ -17163,13 +17259,357 @@
           <w:rFonts w:asciiTheme="minorHAnsi" w:hAnsiTheme="minorHAnsi" w:cstheme="minorHAnsi"/>
           <w:szCs w:val="22"/>
         </w:rPr>
-        <w:t>most common strategies. Currently only 'ADAPTER_LEVEL' is implemented which mean a single queue for this consumer</w:t>
+        <w:t>specification for details on the two options. Default is IMMEDIATE.</w:t>
       </w:r>
       <w:r>
         <w:rPr>
           <w:rFonts w:asciiTheme="minorHAnsi" w:hAnsiTheme="minorHAnsi" w:cstheme="minorHAnsi"/>
           <w:szCs w:val="22"/>
         </w:rPr>
+        <w:t xml:space="preserve"> This is the same behaviour as known in SIF 2.x for Pull agents.</w:t>
+      </w:r>
+    </w:p>
+    <w:p>
+      <w:pPr>
+        <w:pStyle w:val="Body1"/>
+        <w:spacing w:before="0"/>
+        <w:ind w:left="0"/>
+        <w:jc w:val="both"/>
+        <w:rPr>
+          <w:rFonts w:ascii="Courier New" w:hAnsi="Courier New" w:cs="Courier New"/>
+          <w:b/>
+          <w:sz w:val="16"/>
+          <w:szCs w:val="16"/>
+        </w:rPr>
+      </w:pPr>
+    </w:p>
+    <w:p>
+      <w:pPr>
+        <w:pStyle w:val="Body1"/>
+        <w:spacing w:before="0"/>
+        <w:ind w:left="0"/>
+        <w:jc w:val="both"/>
+        <w:rPr>
+          <w:rFonts w:ascii="Courier New" w:hAnsi="Courier New" w:cs="Courier New"/>
+          <w:b/>
+          <w:szCs w:val="22"/>
+        </w:rPr>
+      </w:pPr>
+      <w:proofErr w:type="spellStart"/>
+      <w:r>
+        <w:rPr>
+          <w:rFonts w:ascii="Courier New" w:hAnsi="Courier New" w:cs="Courier New"/>
+          <w:b/>
+          <w:szCs w:val="22"/>
+        </w:rPr>
+        <w:t>events.queue.subscribers</w:t>
+      </w:r>
+      <w:proofErr w:type="spellEnd"/>
+    </w:p>
+    <w:p>
+      <w:pPr>
+        <w:pStyle w:val="Body1"/>
+        <w:spacing w:before="0"/>
+        <w:ind w:left="0"/>
+        <w:jc w:val="both"/>
+        <w:rPr>
+          <w:rFonts w:asciiTheme="minorHAnsi" w:hAnsiTheme="minorHAnsi" w:cstheme="minorHAnsi"/>
+          <w:szCs w:val="22"/>
+        </w:rPr>
+      </w:pPr>
+      <w:r>
+        <w:rPr>
+          <w:rFonts w:asciiTheme="minorHAnsi" w:hAnsiTheme="minorHAnsi" w:cstheme="minorHAnsi"/>
+          <w:szCs w:val="22"/>
+        </w:rPr>
+        <w:lastRenderedPageBreak/>
+        <w:t>SIF3 allows</w:t>
+      </w:r>
+      <w:r>
+        <w:rPr>
+          <w:rFonts w:asciiTheme="minorHAnsi" w:hAnsiTheme="minorHAnsi" w:cstheme="minorHAnsi"/>
+          <w:szCs w:val="22"/>
+        </w:rPr>
+        <w:t xml:space="preserve"> concurrent subscri</w:t>
+      </w:r>
+      <w:r>
+        <w:rPr>
+          <w:rFonts w:asciiTheme="minorHAnsi" w:hAnsiTheme="minorHAnsi" w:cstheme="minorHAnsi"/>
+          <w:szCs w:val="22"/>
+        </w:rPr>
+        <w:t>bers/readers</w:t>
+      </w:r>
+      <w:r>
+        <w:rPr>
+          <w:rFonts w:asciiTheme="minorHAnsi" w:hAnsiTheme="minorHAnsi" w:cstheme="minorHAnsi"/>
+          <w:szCs w:val="22"/>
+        </w:rPr>
+        <w:t xml:space="preserve"> on each queue. This property indicates the number of </w:t>
+      </w:r>
+      <w:r>
+        <w:rPr>
+          <w:rFonts w:asciiTheme="minorHAnsi" w:hAnsiTheme="minorHAnsi" w:cstheme="minorHAnsi"/>
+          <w:szCs w:val="22"/>
+        </w:rPr>
+        <w:t>subscribers/readers</w:t>
+      </w:r>
+      <w:r>
+        <w:rPr>
+          <w:rFonts w:asciiTheme="minorHAnsi" w:hAnsiTheme="minorHAnsi" w:cstheme="minorHAnsi"/>
+          <w:szCs w:val="22"/>
+        </w:rPr>
+        <w:t xml:space="preserve"> per queue. The default is 1. Care must be taken with other numbers as it could mean that events are processed out of order! The environment provider might override that value with a lesser value.</w:t>
+      </w:r>
+      <w:r>
+        <w:rPr>
+          <w:rFonts w:asciiTheme="minorHAnsi" w:hAnsiTheme="minorHAnsi" w:cstheme="minorHAnsi"/>
+          <w:szCs w:val="22"/>
+        </w:rPr>
+        <w:t xml:space="preserve"> Please refer to section </w:t>
+      </w:r>
+      <w:r>
+        <w:rPr>
+          <w:rFonts w:asciiTheme="minorHAnsi" w:hAnsiTheme="minorHAnsi" w:cstheme="minorHAnsi"/>
+          <w:szCs w:val="22"/>
+        </w:rPr>
+        <w:fldChar w:fldCharType="begin"/>
+      </w:r>
+      <w:r>
+        <w:rPr>
+          <w:rFonts w:asciiTheme="minorHAnsi" w:hAnsiTheme="minorHAnsi" w:cstheme="minorHAnsi"/>
+          <w:szCs w:val="22"/>
+        </w:rPr>
+        <w:instrText xml:space="preserve"> REF _Ref387819672 \r \h </w:instrText>
+      </w:r>
+      <w:r>
+        <w:rPr>
+          <w:rFonts w:asciiTheme="minorHAnsi" w:hAnsiTheme="minorHAnsi" w:cstheme="minorHAnsi"/>
+          <w:szCs w:val="22"/>
+        </w:rPr>
+      </w:r>
+      <w:r>
+        <w:rPr>
+          <w:rFonts w:asciiTheme="minorHAnsi" w:hAnsiTheme="minorHAnsi" w:cstheme="minorHAnsi"/>
+          <w:szCs w:val="22"/>
+        </w:rPr>
+        <w:fldChar w:fldCharType="separate"/>
+      </w:r>
+      <w:r>
+        <w:rPr>
+          <w:rFonts w:asciiTheme="minorHAnsi" w:hAnsiTheme="minorHAnsi" w:cstheme="minorHAnsi"/>
+          <w:szCs w:val="22"/>
+        </w:rPr>
+        <w:t>5.5.3.2</w:t>
+      </w:r>
+      <w:r>
+        <w:rPr>
+          <w:rFonts w:asciiTheme="minorHAnsi" w:hAnsiTheme="minorHAnsi" w:cstheme="minorHAnsi"/>
+          <w:szCs w:val="22"/>
+        </w:rPr>
+        <w:fldChar w:fldCharType="end"/>
+      </w:r>
+      <w:r>
+        <w:rPr>
+          <w:rFonts w:asciiTheme="minorHAnsi" w:hAnsiTheme="minorHAnsi" w:cstheme="minorHAnsi"/>
+          <w:szCs w:val="22"/>
+        </w:rPr>
+        <w:t xml:space="preserve"> and </w:t>
+      </w:r>
+      <w:r>
+        <w:rPr>
+          <w:rFonts w:asciiTheme="minorHAnsi" w:hAnsiTheme="minorHAnsi" w:cstheme="minorHAnsi"/>
+          <w:szCs w:val="22"/>
+        </w:rPr>
+        <w:fldChar w:fldCharType="begin"/>
+      </w:r>
+      <w:r>
+        <w:rPr>
+          <w:rFonts w:asciiTheme="minorHAnsi" w:hAnsiTheme="minorHAnsi" w:cstheme="minorHAnsi"/>
+          <w:szCs w:val="22"/>
+        </w:rPr>
+        <w:instrText xml:space="preserve"> REF _Ref387819674 \r \h </w:instrText>
+      </w:r>
+      <w:r>
+        <w:rPr>
+          <w:rFonts w:asciiTheme="minorHAnsi" w:hAnsiTheme="minorHAnsi" w:cstheme="minorHAnsi"/>
+          <w:szCs w:val="22"/>
+        </w:rPr>
+      </w:r>
+      <w:r>
+        <w:rPr>
+          <w:rFonts w:asciiTheme="minorHAnsi" w:hAnsiTheme="minorHAnsi" w:cstheme="minorHAnsi"/>
+          <w:szCs w:val="22"/>
+        </w:rPr>
+        <w:fldChar w:fldCharType="separate"/>
+      </w:r>
+      <w:r>
+        <w:rPr>
+          <w:rFonts w:asciiTheme="minorHAnsi" w:hAnsiTheme="minorHAnsi" w:cstheme="minorHAnsi"/>
+          <w:szCs w:val="22"/>
+        </w:rPr>
+        <w:t>5.5.3.4</w:t>
+      </w:r>
+      <w:r>
+        <w:rPr>
+          <w:rFonts w:asciiTheme="minorHAnsi" w:hAnsiTheme="minorHAnsi" w:cstheme="minorHAnsi"/>
+          <w:szCs w:val="22"/>
+        </w:rPr>
+        <w:fldChar w:fldCharType="end"/>
+      </w:r>
+      <w:r>
+        <w:rPr>
+          <w:rFonts w:asciiTheme="minorHAnsi" w:hAnsiTheme="minorHAnsi" w:cstheme="minorHAnsi"/>
+          <w:szCs w:val="22"/>
+        </w:rPr>
+        <w:t xml:space="preserve"> for some more details on the frameworks multi-threading and configuration.</w:t>
+      </w:r>
+    </w:p>
+    <w:p>
+      <w:pPr>
+        <w:pStyle w:val="Body1"/>
+        <w:spacing w:before="0"/>
+        <w:ind w:left="0"/>
+        <w:jc w:val="both"/>
+        <w:rPr>
+          <w:rFonts w:ascii="Courier New" w:hAnsi="Courier New" w:cs="Courier New"/>
+          <w:b/>
+          <w:sz w:val="16"/>
+          <w:szCs w:val="16"/>
+        </w:rPr>
+      </w:pPr>
+    </w:p>
+    <w:p>
+      <w:pPr>
+        <w:pStyle w:val="Body1"/>
+        <w:spacing w:before="0"/>
+        <w:ind w:left="0"/>
+        <w:jc w:val="both"/>
+        <w:rPr>
+          <w:rFonts w:ascii="Courier New" w:hAnsi="Courier New" w:cs="Courier New"/>
+          <w:b/>
+          <w:szCs w:val="22"/>
+        </w:rPr>
+      </w:pPr>
+      <w:proofErr w:type="spellStart"/>
+      <w:r>
+        <w:rPr>
+          <w:rFonts w:ascii="Courier New" w:hAnsi="Courier New" w:cs="Courier New"/>
+          <w:b/>
+          <w:szCs w:val="22"/>
+        </w:rPr>
+        <w:t>events.polling.frequency</w:t>
+      </w:r>
+      <w:proofErr w:type="spellEnd"/>
+    </w:p>
+    <w:p>
+      <w:pPr>
+        <w:pStyle w:val="Body1"/>
+        <w:spacing w:before="0"/>
+        <w:ind w:left="0"/>
+        <w:jc w:val="both"/>
+        <w:rPr>
+          <w:rFonts w:asciiTheme="minorHAnsi" w:hAnsiTheme="minorHAnsi" w:cstheme="minorHAnsi"/>
+          <w:szCs w:val="22"/>
+        </w:rPr>
+      </w:pPr>
+      <w:proofErr w:type="gramStart"/>
+      <w:r>
+        <w:rPr>
+          <w:rFonts w:asciiTheme="minorHAnsi" w:hAnsiTheme="minorHAnsi" w:cstheme="minorHAnsi"/>
+          <w:szCs w:val="22"/>
+        </w:rPr>
+        <w:t>The f</w:t>
+      </w:r>
+      <w:r>
+        <w:rPr>
+          <w:rFonts w:asciiTheme="minorHAnsi" w:hAnsiTheme="minorHAnsi" w:cstheme="minorHAnsi"/>
+          <w:szCs w:val="22"/>
+        </w:rPr>
+        <w:t>requency with which the queues are being polled to check if there are messages available.</w:t>
+      </w:r>
+      <w:proofErr w:type="gramEnd"/>
+      <w:r>
+        <w:rPr>
+          <w:rFonts w:asciiTheme="minorHAnsi" w:hAnsiTheme="minorHAnsi" w:cstheme="minorHAnsi"/>
+          <w:szCs w:val="22"/>
+        </w:rPr>
+        <w:t xml:space="preserve"> This value is in seconds and might be overwritten by the environment provider to a larger value. Default is 60 seconds (once a minute).</w:t>
+      </w:r>
+    </w:p>
+    <w:p>
+      <w:pPr>
+        <w:pStyle w:val="Body1"/>
+        <w:spacing w:before="0"/>
+        <w:ind w:left="0"/>
+        <w:jc w:val="both"/>
+        <w:rPr>
+          <w:rFonts w:ascii="Courier New" w:hAnsi="Courier New" w:cs="Courier New"/>
+          <w:b/>
+          <w:sz w:val="16"/>
+          <w:szCs w:val="16"/>
+        </w:rPr>
+      </w:pPr>
+    </w:p>
+    <w:p>
+      <w:pPr>
+        <w:pStyle w:val="Body1"/>
+        <w:spacing w:before="0"/>
+        <w:ind w:left="0"/>
+        <w:jc w:val="both"/>
+        <w:rPr>
+          <w:rFonts w:ascii="Courier New" w:hAnsi="Courier New" w:cs="Courier New"/>
+          <w:b/>
+          <w:szCs w:val="22"/>
+        </w:rPr>
+      </w:pPr>
+      <w:proofErr w:type="spellStart"/>
+      <w:r>
+        <w:rPr>
+          <w:rFonts w:ascii="Courier New" w:hAnsi="Courier New" w:cs="Courier New"/>
+          <w:b/>
+          <w:szCs w:val="22"/>
+        </w:rPr>
+        <w:t>events.longPolling.timeout</w:t>
+      </w:r>
+      <w:proofErr w:type="spellEnd"/>
+    </w:p>
+    <w:p>
+      <w:pPr>
+        <w:pStyle w:val="Body1"/>
+        <w:spacing w:before="0"/>
+        <w:ind w:left="0"/>
+        <w:jc w:val="both"/>
+        <w:rPr>
+          <w:rFonts w:asciiTheme="minorHAnsi" w:hAnsiTheme="minorHAnsi" w:cstheme="minorHAnsi"/>
+          <w:szCs w:val="22"/>
+        </w:rPr>
+      </w:pPr>
+      <w:r>
+        <w:rPr>
+          <w:rFonts w:asciiTheme="minorHAnsi" w:hAnsiTheme="minorHAnsi" w:cstheme="minorHAnsi"/>
+          <w:szCs w:val="22"/>
+        </w:rPr>
+        <w:t>Number of seconds the connections shall remain open for LONG_POLLING queues before it is closed. See SIF3 Spec for more details</w:t>
+      </w:r>
+      <w:r>
+        <w:rPr>
+          <w:rFonts w:asciiTheme="minorHAnsi" w:hAnsiTheme="minorHAnsi" w:cstheme="minorHAnsi"/>
+          <w:szCs w:val="22"/>
+        </w:rPr>
+        <w:t xml:space="preserve"> about LONG_POLLING queues</w:t>
+      </w:r>
+      <w:r>
+        <w:rPr>
+          <w:rFonts w:asciiTheme="minorHAnsi" w:hAnsiTheme="minorHAnsi" w:cstheme="minorHAnsi"/>
+          <w:szCs w:val="22"/>
+        </w:rPr>
+        <w:t>. Default is 120 seconds (2</w:t>
+      </w:r>
+      <w:r>
+        <w:rPr>
+          <w:rFonts w:asciiTheme="minorHAnsi" w:hAnsiTheme="minorHAnsi" w:cstheme="minorHAnsi"/>
+          <w:szCs w:val="22"/>
+        </w:rPr>
         <w:t xml:space="preserve"> </w:t>
       </w:r>
       <w:r>
@@ -17177,100 +17617,7 @@
           <w:rFonts w:asciiTheme="minorHAnsi" w:hAnsiTheme="minorHAnsi" w:cstheme="minorHAnsi"/>
           <w:szCs w:val="22"/>
         </w:rPr>
-        <w:t>is created. Future expansions can be 'ZONE_LEVEL' (One queue per zone), SERVICE_LEVEL (one queue per service in each</w:t>
-      </w:r>
-      <w:r>
-        <w:rPr>
-          <w:rFonts w:asciiTheme="minorHAnsi" w:hAnsiTheme="minorHAnsi" w:cstheme="minorHAnsi"/>
-          <w:szCs w:val="22"/>
-        </w:rPr>
-        <w:t xml:space="preserve"> </w:t>
-      </w:r>
-      <w:r>
-        <w:rPr>
-          <w:rFonts w:asciiTheme="minorHAnsi" w:hAnsiTheme="minorHAnsi" w:cstheme="minorHAnsi"/>
-          <w:szCs w:val="22"/>
-        </w:rPr>
-        <w:t>zone) etc. Default is ADAPTER_LEVEL</w:t>
-      </w:r>
-      <w:r>
-        <w:rPr>
-          <w:rFonts w:asciiTheme="minorHAnsi" w:hAnsiTheme="minorHAnsi" w:cstheme="minorHAnsi"/>
-          <w:szCs w:val="22"/>
-        </w:rPr>
-        <w:t xml:space="preserve">. Please refer to section </w:t>
-      </w:r>
-      <w:r>
-        <w:rPr>
-          <w:rFonts w:asciiTheme="minorHAnsi" w:hAnsiTheme="minorHAnsi" w:cstheme="minorHAnsi"/>
-          <w:b/>
-          <w:color w:val="FF0000"/>
-          <w:szCs w:val="22"/>
-        </w:rPr>
-        <w:fldChar w:fldCharType="begin"/>
-      </w:r>
-      <w:r>
-        <w:rPr>
-          <w:rFonts w:asciiTheme="minorHAnsi" w:hAnsiTheme="minorHAnsi" w:cstheme="minorHAnsi"/>
-          <w:szCs w:val="22"/>
-        </w:rPr>
-        <w:instrText xml:space="preserve"> REF _Ref387675113 \r \h </w:instrText>
-      </w:r>
-      <w:r>
-        <w:rPr>
-          <w:rFonts w:asciiTheme="minorHAnsi" w:hAnsiTheme="minorHAnsi" w:cstheme="minorHAnsi"/>
-          <w:b/>
-          <w:color w:val="FF0000"/>
-          <w:szCs w:val="22"/>
-        </w:rPr>
-      </w:r>
-      <w:r>
-        <w:rPr>
-          <w:rFonts w:asciiTheme="minorHAnsi" w:hAnsiTheme="minorHAnsi" w:cstheme="minorHAnsi"/>
-          <w:b/>
-          <w:color w:val="FF0000"/>
-          <w:szCs w:val="22"/>
-        </w:rPr>
-        <w:fldChar w:fldCharType="separate"/>
-      </w:r>
-      <w:r>
-        <w:rPr>
-          <w:rFonts w:asciiTheme="minorHAnsi" w:hAnsiTheme="minorHAnsi" w:cstheme="minorHAnsi"/>
-          <w:szCs w:val="22"/>
-        </w:rPr>
-        <w:t>5.5.3.1</w:t>
-      </w:r>
-      <w:r>
-        <w:rPr>
-          <w:rFonts w:asciiTheme="minorHAnsi" w:hAnsiTheme="minorHAnsi" w:cstheme="minorHAnsi"/>
-          <w:b/>
-          <w:color w:val="FF0000"/>
-          <w:szCs w:val="22"/>
-        </w:rPr>
-        <w:fldChar w:fldCharType="end"/>
-      </w:r>
-      <w:r>
-        <w:rPr>
-          <w:rFonts w:asciiTheme="minorHAnsi" w:hAnsiTheme="minorHAnsi" w:cstheme="minorHAnsi"/>
-          <w:b/>
-          <w:color w:val="FF0000"/>
-          <w:szCs w:val="22"/>
-        </w:rPr>
-        <w:t xml:space="preserve"> </w:t>
-      </w:r>
-      <w:r>
-        <w:rPr>
-          <w:rFonts w:asciiTheme="minorHAnsi" w:hAnsiTheme="minorHAnsi" w:cstheme="minorHAnsi"/>
-          <w:szCs w:val="22"/>
-        </w:rPr>
-        <w:t>for more information</w:t>
-      </w:r>
-      <w:r>
-        <w:rPr>
-          <w:rFonts w:asciiTheme="minorHAnsi" w:hAnsiTheme="minorHAnsi" w:cstheme="minorHAnsi"/>
-          <w:szCs w:val="22"/>
-        </w:rPr>
-        <w:t xml:space="preserve"> about queue strategies.</w:t>
+        <w:t>minutes).</w:t>
       </w:r>
     </w:p>
     <w:p>
@@ -17280,503 +17627,10 @@
         <w:ind w:left="0"/>
         <w:jc w:val="both"/>
         <w:rPr>
-          <w:rFonts w:asciiTheme="minorHAnsi" w:hAnsiTheme="minorHAnsi" w:cstheme="minorHAnsi"/>
-          <w:szCs w:val="22"/>
-        </w:rPr>
-      </w:pPr>
-    </w:p>
-    <w:p>
-      <w:pPr>
-        <w:pStyle w:val="Body1"/>
-        <w:spacing w:before="0"/>
-        <w:ind w:left="0"/>
-        <w:jc w:val="both"/>
-        <w:rPr>
-          <w:rFonts w:ascii="Courier New" w:hAnsi="Courier New" w:cs="Courier New"/>
-          <w:b/>
-          <w:szCs w:val="22"/>
-        </w:rPr>
-      </w:pPr>
-      <w:r>
-        <w:rPr>
-          <w:rFonts w:ascii="Courier New" w:hAnsi="Courier New" w:cs="Courier New"/>
-          <w:b/>
-          <w:szCs w:val="22"/>
-        </w:rPr>
-        <w:t>events.queue.name</w:t>
-      </w:r>
-    </w:p>
-    <w:p>
-      <w:pPr>
-        <w:pStyle w:val="Body1"/>
-        <w:spacing w:before="0"/>
-        <w:ind w:left="0"/>
-        <w:jc w:val="both"/>
-        <w:rPr>
-          <w:rFonts w:asciiTheme="minorHAnsi" w:hAnsiTheme="minorHAnsi" w:cstheme="minorHAnsi"/>
-          <w:szCs w:val="22"/>
-        </w:rPr>
-      </w:pPr>
-      <w:r>
-        <w:rPr>
-          <w:rFonts w:asciiTheme="minorHAnsi" w:hAnsiTheme="minorHAnsi" w:cstheme="minorHAnsi"/>
-          <w:szCs w:val="22"/>
-        </w:rPr>
-        <w:t>This property is used give the queues a certain name. This might be the actual queue name if the strategy is ADAPTER_LEVEL. It might be the queue's prefix if any other queue strategy is used where multiple queues are configured. If not provided the name is assumed to be the same as the adapter.id property with all white spaces removed.</w:t>
-      </w:r>
-      <w:r>
-        <w:rPr>
-          <w:rFonts w:asciiTheme="minorHAnsi" w:hAnsiTheme="minorHAnsi" w:cstheme="minorHAnsi"/>
-          <w:szCs w:val="22"/>
-        </w:rPr>
-        <w:t xml:space="preserve"> This name is for display purposes only on the broker. It will make it easy to find your specific queue. This name will also be used in some debug/info entries in logs on the broker and/or consumer.</w:t>
-      </w:r>
-    </w:p>
-    <w:p>
-      <w:pPr>
-        <w:pStyle w:val="Body1"/>
-        <w:spacing w:before="0"/>
-        <w:ind w:left="0"/>
-        <w:jc w:val="both"/>
-        <w:rPr>
-          <w:rFonts w:asciiTheme="minorHAnsi" w:hAnsiTheme="minorHAnsi" w:cstheme="minorHAnsi"/>
-          <w:szCs w:val="22"/>
-        </w:rPr>
-      </w:pPr>
-    </w:p>
-    <w:p>
-      <w:pPr>
-        <w:pStyle w:val="Body1"/>
-        <w:spacing w:before="0"/>
-        <w:ind w:left="0"/>
-        <w:jc w:val="both"/>
-        <w:rPr>
-          <w:rFonts w:ascii="Courier New" w:hAnsi="Courier New" w:cs="Courier New"/>
-          <w:b/>
-          <w:szCs w:val="22"/>
-        </w:rPr>
-      </w:pPr>
-      <w:proofErr w:type="spellStart"/>
-      <w:r>
-        <w:rPr>
-          <w:rFonts w:ascii="Courier New" w:hAnsi="Courier New" w:cs="Courier New"/>
-          <w:b/>
-          <w:szCs w:val="22"/>
-        </w:rPr>
-        <w:t>events.queue.type</w:t>
-      </w:r>
-      <w:proofErr w:type="spellEnd"/>
-    </w:p>
-    <w:p>
-      <w:pPr>
-        <w:pStyle w:val="Body1"/>
-        <w:spacing w:before="0"/>
-        <w:ind w:left="0"/>
-        <w:jc w:val="both"/>
-        <w:rPr>
-          <w:rFonts w:asciiTheme="minorHAnsi" w:hAnsiTheme="minorHAnsi" w:cstheme="minorHAnsi"/>
-          <w:szCs w:val="22"/>
-        </w:rPr>
-      </w:pPr>
-      <w:r>
-        <w:rPr>
-          <w:rFonts w:asciiTheme="minorHAnsi" w:hAnsiTheme="minorHAnsi" w:cstheme="minorHAnsi"/>
-          <w:szCs w:val="22"/>
-        </w:rPr>
-        <w:t xml:space="preserve">There are two ways how a consumer can receive messages from a queue. </w:t>
-      </w:r>
-      <w:proofErr w:type="gramStart"/>
-      <w:r>
-        <w:rPr>
-          <w:rFonts w:asciiTheme="minorHAnsi" w:hAnsiTheme="minorHAnsi" w:cstheme="minorHAnsi"/>
-          <w:szCs w:val="22"/>
-        </w:rPr>
-        <w:t>IMMEDIATE or LONG_POLLING.</w:t>
-      </w:r>
-      <w:proofErr w:type="gramEnd"/>
-      <w:r>
-        <w:rPr>
-          <w:rFonts w:asciiTheme="minorHAnsi" w:hAnsiTheme="minorHAnsi" w:cstheme="minorHAnsi"/>
-          <w:szCs w:val="22"/>
-        </w:rPr>
-        <w:t xml:space="preserve"> Refer to SIF3</w:t>
-      </w:r>
-      <w:r>
-        <w:rPr>
-          <w:rFonts w:asciiTheme="minorHAnsi" w:hAnsiTheme="minorHAnsi" w:cstheme="minorHAnsi"/>
-          <w:szCs w:val="22"/>
-        </w:rPr>
-        <w:t xml:space="preserve"> </w:t>
-      </w:r>
-      <w:r>
-        <w:rPr>
-          <w:rFonts w:asciiTheme="minorHAnsi" w:hAnsiTheme="minorHAnsi" w:cstheme="minorHAnsi"/>
-          <w:szCs w:val="22"/>
-        </w:rPr>
-        <w:t>specification for details on the two options. Default is IMMEDIATE.</w:t>
-      </w:r>
-      <w:r>
-        <w:rPr>
-          <w:rFonts w:asciiTheme="minorHAnsi" w:hAnsiTheme="minorHAnsi" w:cstheme="minorHAnsi"/>
-          <w:szCs w:val="22"/>
-        </w:rPr>
-        <w:t xml:space="preserve"> This is the same behaviour as known in SIF 2.x for Pull agents.</w:t>
-      </w:r>
-    </w:p>
-    <w:p>
-      <w:pPr>
-        <w:pStyle w:val="Body1"/>
-        <w:spacing w:before="0"/>
-        <w:ind w:left="0"/>
-        <w:jc w:val="both"/>
-        <w:rPr>
-          <w:rFonts w:asciiTheme="minorHAnsi" w:hAnsiTheme="minorHAnsi" w:cstheme="minorHAnsi"/>
-          <w:szCs w:val="22"/>
-        </w:rPr>
-      </w:pPr>
-    </w:p>
-    <w:p>
-      <w:pPr>
-        <w:pStyle w:val="Body1"/>
-        <w:spacing w:before="0"/>
-        <w:ind w:left="0"/>
-        <w:jc w:val="both"/>
-        <w:rPr>
-          <w:rFonts w:ascii="Courier New" w:hAnsi="Courier New" w:cs="Courier New"/>
-          <w:b/>
-          <w:szCs w:val="22"/>
-        </w:rPr>
-      </w:pPr>
-      <w:proofErr w:type="spellStart"/>
-      <w:r>
-        <w:rPr>
-          <w:rFonts w:ascii="Courier New" w:hAnsi="Courier New" w:cs="Courier New"/>
-          <w:b/>
-          <w:szCs w:val="22"/>
-        </w:rPr>
-        <w:t>events.queue.subscribers</w:t>
-      </w:r>
-      <w:proofErr w:type="spellEnd"/>
-    </w:p>
-    <w:p>
-      <w:pPr>
-        <w:pStyle w:val="Body1"/>
-        <w:spacing w:before="0"/>
-        <w:ind w:left="0"/>
-        <w:jc w:val="both"/>
-        <w:rPr>
-          <w:rFonts w:asciiTheme="minorHAnsi" w:hAnsiTheme="minorHAnsi" w:cstheme="minorHAnsi"/>
-          <w:szCs w:val="22"/>
-        </w:rPr>
-      </w:pPr>
-      <w:r>
-        <w:rPr>
-          <w:rFonts w:asciiTheme="minorHAnsi" w:hAnsiTheme="minorHAnsi" w:cstheme="minorHAnsi"/>
-          <w:szCs w:val="22"/>
-        </w:rPr>
-        <w:t>SIF3 allows</w:t>
-      </w:r>
-      <w:r>
-        <w:rPr>
-          <w:rFonts w:asciiTheme="minorHAnsi" w:hAnsiTheme="minorHAnsi" w:cstheme="minorHAnsi"/>
-          <w:szCs w:val="22"/>
-        </w:rPr>
-        <w:t xml:space="preserve"> concurrent subscri</w:t>
-      </w:r>
-      <w:r>
-        <w:rPr>
-          <w:rFonts w:asciiTheme="minorHAnsi" w:hAnsiTheme="minorHAnsi" w:cstheme="minorHAnsi"/>
-          <w:szCs w:val="22"/>
-        </w:rPr>
-        <w:t>bers/readers</w:t>
-      </w:r>
-      <w:r>
-        <w:rPr>
-          <w:rFonts w:asciiTheme="minorHAnsi" w:hAnsiTheme="minorHAnsi" w:cstheme="minorHAnsi"/>
-          <w:szCs w:val="22"/>
-        </w:rPr>
-        <w:t xml:space="preserve"> on each queue. This property indicates the number of </w:t>
-      </w:r>
-      <w:r>
-        <w:rPr>
-          <w:rFonts w:asciiTheme="minorHAnsi" w:hAnsiTheme="minorHAnsi" w:cstheme="minorHAnsi"/>
-          <w:szCs w:val="22"/>
-        </w:rPr>
-        <w:t>subscribers/readers</w:t>
-      </w:r>
-      <w:r>
-        <w:rPr>
-          <w:rFonts w:asciiTheme="minorHAnsi" w:hAnsiTheme="minorHAnsi" w:cstheme="minorHAnsi"/>
-          <w:szCs w:val="22"/>
-        </w:rPr>
-        <w:t xml:space="preserve"> per queue. The default is 1. Care must be taken with other numbers as it could mean that events are processed out of order! The environment provider might override that value with a lesser value.</w:t>
-      </w:r>
-      <w:r>
-        <w:rPr>
-          <w:rFonts w:asciiTheme="minorHAnsi" w:hAnsiTheme="minorHAnsi" w:cstheme="minorHAnsi"/>
-          <w:szCs w:val="22"/>
-        </w:rPr>
-        <w:t xml:space="preserve"> Please refer to section </w:t>
-      </w:r>
-      <w:r>
-        <w:rPr>
-          <w:rFonts w:asciiTheme="minorHAnsi" w:hAnsiTheme="minorHAnsi" w:cstheme="minorHAnsi"/>
-          <w:szCs w:val="22"/>
-        </w:rPr>
-        <w:fldChar w:fldCharType="begin"/>
-      </w:r>
-      <w:r>
-        <w:rPr>
-          <w:rFonts w:asciiTheme="minorHAnsi" w:hAnsiTheme="minorHAnsi" w:cstheme="minorHAnsi"/>
-          <w:szCs w:val="22"/>
-        </w:rPr>
-        <w:instrText xml:space="preserve"> REF _Ref387819672 \r \h </w:instrText>
-      </w:r>
-      <w:r>
-        <w:rPr>
-          <w:rFonts w:asciiTheme="minorHAnsi" w:hAnsiTheme="minorHAnsi" w:cstheme="minorHAnsi"/>
-          <w:szCs w:val="22"/>
-        </w:rPr>
-      </w:r>
-      <w:r>
-        <w:rPr>
-          <w:rFonts w:asciiTheme="minorHAnsi" w:hAnsiTheme="minorHAnsi" w:cstheme="minorHAnsi"/>
-          <w:szCs w:val="22"/>
-        </w:rPr>
-        <w:fldChar w:fldCharType="separate"/>
-      </w:r>
-      <w:r>
-        <w:rPr>
-          <w:rFonts w:asciiTheme="minorHAnsi" w:hAnsiTheme="minorHAnsi" w:cstheme="minorHAnsi"/>
-          <w:szCs w:val="22"/>
-        </w:rPr>
-        <w:t>5.5.3.2</w:t>
-      </w:r>
-      <w:r>
-        <w:rPr>
-          <w:rFonts w:asciiTheme="minorHAnsi" w:hAnsiTheme="minorHAnsi" w:cstheme="minorHAnsi"/>
-          <w:szCs w:val="22"/>
-        </w:rPr>
-        <w:fldChar w:fldCharType="end"/>
-      </w:r>
-      <w:r>
-        <w:rPr>
-          <w:rFonts w:asciiTheme="minorHAnsi" w:hAnsiTheme="minorHAnsi" w:cstheme="minorHAnsi"/>
-          <w:szCs w:val="22"/>
-        </w:rPr>
-        <w:t xml:space="preserve"> and </w:t>
-      </w:r>
-      <w:r>
-        <w:rPr>
-          <w:rFonts w:asciiTheme="minorHAnsi" w:hAnsiTheme="minorHAnsi" w:cstheme="minorHAnsi"/>
-          <w:szCs w:val="22"/>
-        </w:rPr>
-        <w:fldChar w:fldCharType="begin"/>
-      </w:r>
-      <w:r>
-        <w:rPr>
-          <w:rFonts w:asciiTheme="minorHAnsi" w:hAnsiTheme="minorHAnsi" w:cstheme="minorHAnsi"/>
-          <w:szCs w:val="22"/>
-        </w:rPr>
-        <w:instrText xml:space="preserve"> REF _Ref387819674 \r \h </w:instrText>
-      </w:r>
-      <w:r>
-        <w:rPr>
-          <w:rFonts w:asciiTheme="minorHAnsi" w:hAnsiTheme="minorHAnsi" w:cstheme="minorHAnsi"/>
-          <w:szCs w:val="22"/>
-        </w:rPr>
-      </w:r>
-      <w:r>
-        <w:rPr>
-          <w:rFonts w:asciiTheme="minorHAnsi" w:hAnsiTheme="minorHAnsi" w:cstheme="minorHAnsi"/>
-          <w:szCs w:val="22"/>
-        </w:rPr>
-        <w:fldChar w:fldCharType="separate"/>
-      </w:r>
-      <w:r>
-        <w:rPr>
-          <w:rFonts w:asciiTheme="minorHAnsi" w:hAnsiTheme="minorHAnsi" w:cstheme="minorHAnsi"/>
-          <w:szCs w:val="22"/>
-        </w:rPr>
-        <w:t>5.5.3.4</w:t>
-      </w:r>
-      <w:r>
-        <w:rPr>
-          <w:rFonts w:asciiTheme="minorHAnsi" w:hAnsiTheme="minorHAnsi" w:cstheme="minorHAnsi"/>
-          <w:szCs w:val="22"/>
-        </w:rPr>
-        <w:fldChar w:fldCharType="end"/>
-      </w:r>
-      <w:r>
-        <w:rPr>
-          <w:rFonts w:asciiTheme="minorHAnsi" w:hAnsiTheme="minorHAnsi" w:cstheme="minorHAnsi"/>
-          <w:szCs w:val="22"/>
-        </w:rPr>
-        <w:t xml:space="preserve"> for some more details on the frameworks multi-threading and configuration.</w:t>
-      </w:r>
-    </w:p>
-    <w:p>
-      <w:pPr>
-        <w:pStyle w:val="Body1"/>
-        <w:spacing w:before="0"/>
-        <w:ind w:left="0"/>
-        <w:jc w:val="both"/>
-        <w:rPr>
-          <w:rFonts w:asciiTheme="minorHAnsi" w:hAnsiTheme="minorHAnsi" w:cstheme="minorHAnsi"/>
-          <w:szCs w:val="22"/>
-        </w:rPr>
-      </w:pPr>
-    </w:p>
-    <w:p>
-      <w:pPr>
-        <w:pStyle w:val="Body1"/>
-        <w:spacing w:before="0"/>
-        <w:ind w:left="0"/>
-        <w:jc w:val="both"/>
-        <w:rPr>
-          <w:rFonts w:ascii="Courier New" w:hAnsi="Courier New" w:cs="Courier New"/>
-          <w:b/>
-          <w:szCs w:val="22"/>
-        </w:rPr>
-      </w:pPr>
-      <w:proofErr w:type="spellStart"/>
-      <w:r>
-        <w:rPr>
-          <w:rFonts w:ascii="Courier New" w:hAnsi="Courier New" w:cs="Courier New"/>
-          <w:b/>
-          <w:szCs w:val="22"/>
-        </w:rPr>
-        <w:t>events.polling.frequency</w:t>
-      </w:r>
-      <w:proofErr w:type="spellEnd"/>
-    </w:p>
-    <w:p>
-      <w:pPr>
-        <w:pStyle w:val="Body1"/>
-        <w:spacing w:before="0"/>
-        <w:ind w:left="0"/>
-        <w:jc w:val="both"/>
-        <w:rPr>
-          <w:rFonts w:asciiTheme="minorHAnsi" w:hAnsiTheme="minorHAnsi" w:cstheme="minorHAnsi"/>
-          <w:szCs w:val="22"/>
-        </w:rPr>
-      </w:pPr>
-      <w:proofErr w:type="gramStart"/>
-      <w:r>
-        <w:rPr>
-          <w:rFonts w:asciiTheme="minorHAnsi" w:hAnsiTheme="minorHAnsi" w:cstheme="minorHAnsi"/>
-          <w:szCs w:val="22"/>
-        </w:rPr>
-        <w:lastRenderedPageBreak/>
-        <w:t>The f</w:t>
-      </w:r>
-      <w:r>
-        <w:rPr>
-          <w:rFonts w:asciiTheme="minorHAnsi" w:hAnsiTheme="minorHAnsi" w:cstheme="minorHAnsi"/>
-          <w:szCs w:val="22"/>
-        </w:rPr>
-        <w:t>requency with which the queues are being polled to check if there are messages available.</w:t>
-      </w:r>
-      <w:proofErr w:type="gramEnd"/>
-      <w:r>
-        <w:rPr>
-          <w:rFonts w:asciiTheme="minorHAnsi" w:hAnsiTheme="minorHAnsi" w:cstheme="minorHAnsi"/>
-          <w:szCs w:val="22"/>
-        </w:rPr>
-        <w:t xml:space="preserve"> This value is in seconds and might be overwritten by the environment provider to a larger value. Default is 60 seconds (once a minute).</w:t>
-      </w:r>
-    </w:p>
-    <w:p>
-      <w:pPr>
-        <w:pStyle w:val="Body1"/>
-        <w:spacing w:before="0"/>
-        <w:ind w:left="0"/>
-        <w:jc w:val="both"/>
-        <w:rPr>
-          <w:rFonts w:asciiTheme="minorHAnsi" w:hAnsiTheme="minorHAnsi" w:cstheme="minorHAnsi"/>
-          <w:szCs w:val="22"/>
-        </w:rPr>
-      </w:pPr>
-    </w:p>
-    <w:p>
-      <w:pPr>
-        <w:pStyle w:val="Body1"/>
-        <w:spacing w:before="0"/>
-        <w:ind w:left="0"/>
-        <w:jc w:val="both"/>
-        <w:rPr>
-          <w:rFonts w:ascii="Courier New" w:hAnsi="Courier New" w:cs="Courier New"/>
-          <w:b/>
-          <w:szCs w:val="22"/>
-        </w:rPr>
-      </w:pPr>
-      <w:proofErr w:type="spellStart"/>
-      <w:r>
-        <w:rPr>
-          <w:rFonts w:ascii="Courier New" w:hAnsi="Courier New" w:cs="Courier New"/>
-          <w:b/>
-          <w:szCs w:val="22"/>
-        </w:rPr>
-        <w:t>events.longPolling.timeout</w:t>
-      </w:r>
-      <w:proofErr w:type="spellEnd"/>
-    </w:p>
-    <w:p>
-      <w:pPr>
-        <w:pStyle w:val="Body1"/>
-        <w:spacing w:before="0"/>
-        <w:ind w:left="0"/>
-        <w:jc w:val="both"/>
-        <w:rPr>
-          <w:rFonts w:asciiTheme="minorHAnsi" w:hAnsiTheme="minorHAnsi" w:cstheme="minorHAnsi"/>
-          <w:szCs w:val="22"/>
-        </w:rPr>
-      </w:pPr>
-      <w:r>
-        <w:rPr>
-          <w:rFonts w:asciiTheme="minorHAnsi" w:hAnsiTheme="minorHAnsi" w:cstheme="minorHAnsi"/>
-          <w:szCs w:val="22"/>
-        </w:rPr>
-        <w:t>Number of seconds the connections shall remain open for LONG_POLLING queues before it is closed. See SIF3 Spec for more details</w:t>
-      </w:r>
-      <w:r>
-        <w:rPr>
-          <w:rFonts w:asciiTheme="minorHAnsi" w:hAnsiTheme="minorHAnsi" w:cstheme="minorHAnsi"/>
-          <w:szCs w:val="22"/>
-        </w:rPr>
-        <w:t xml:space="preserve"> about LONG_POLLING queues</w:t>
-      </w:r>
-      <w:r>
-        <w:rPr>
-          <w:rFonts w:asciiTheme="minorHAnsi" w:hAnsiTheme="minorHAnsi" w:cstheme="minorHAnsi"/>
-          <w:szCs w:val="22"/>
-        </w:rPr>
-        <w:t>. Default is 120 seconds (2</w:t>
-      </w:r>
-      <w:r>
-        <w:rPr>
-          <w:rFonts w:asciiTheme="minorHAnsi" w:hAnsiTheme="minorHAnsi" w:cstheme="minorHAnsi"/>
-          <w:szCs w:val="22"/>
-        </w:rPr>
-        <w:t xml:space="preserve"> </w:t>
-      </w:r>
-      <w:r>
-        <w:rPr>
-          <w:rFonts w:asciiTheme="minorHAnsi" w:hAnsiTheme="minorHAnsi" w:cstheme="minorHAnsi"/>
-          <w:szCs w:val="22"/>
-        </w:rPr>
-        <w:t>minutes).</w:t>
-      </w:r>
-    </w:p>
-    <w:p>
-      <w:pPr>
-        <w:pStyle w:val="Body1"/>
-        <w:spacing w:before="0"/>
-        <w:ind w:left="0"/>
-        <w:jc w:val="both"/>
-        <w:rPr>
-          <w:rFonts w:asciiTheme="minorHAnsi" w:hAnsiTheme="minorHAnsi" w:cstheme="minorHAnsi"/>
-          <w:szCs w:val="22"/>
+          <w:rFonts w:ascii="Courier New" w:hAnsi="Courier New" w:cs="Courier New"/>
+          <w:b/>
+          <w:sz w:val="16"/>
+          <w:szCs w:val="16"/>
         </w:rPr>
       </w:pPr>
     </w:p>
@@ -18183,7 +18037,20 @@
         <w:t xml:space="preserve"> classes.</w:t>
       </w:r>
     </w:p>
-    <w:p/>
+    <w:p>
+      <w:pPr>
+        <w:pStyle w:val="Body1"/>
+        <w:spacing w:before="0"/>
+        <w:ind w:left="0"/>
+        <w:jc w:val="both"/>
+        <w:rPr>
+          <w:rFonts w:ascii="Courier New" w:hAnsi="Courier New" w:cs="Courier New"/>
+          <w:b/>
+          <w:sz w:val="16"/>
+          <w:szCs w:val="16"/>
+        </w:rPr>
+      </w:pPr>
+    </w:p>
     <w:p>
       <w:pPr>
         <w:rPr>
@@ -18214,7 +18081,20 @@
         <w:t>.</w:t>
       </w:r>
     </w:p>
-    <w:p/>
+    <w:p>
+      <w:pPr>
+        <w:pStyle w:val="Body1"/>
+        <w:spacing w:before="0"/>
+        <w:ind w:left="0"/>
+        <w:jc w:val="both"/>
+        <w:rPr>
+          <w:rFonts w:ascii="Courier New" w:hAnsi="Courier New" w:cs="Courier New"/>
+          <w:b/>
+          <w:sz w:val="16"/>
+          <w:szCs w:val="16"/>
+        </w:rPr>
+      </w:pPr>
+    </w:p>
     <w:p>
       <w:pPr>
         <w:rPr>
@@ -18442,6 +18322,7 @@
         <w:jc w:val="both"/>
       </w:pPr>
       <w:r>
+        <w:lastRenderedPageBreak/>
         <w:t>The next three properties are a featur</w:t>
       </w:r>
       <w:r>
@@ -18466,7 +18347,20 @@
         <w:t xml:space="preserve"> party and this framework shall only connect to it with a given set of credentials.</w:t>
       </w:r>
     </w:p>
-    <w:p/>
+    <w:p>
+      <w:pPr>
+        <w:pStyle w:val="Body1"/>
+        <w:spacing w:before="0"/>
+        <w:ind w:left="0"/>
+        <w:jc w:val="both"/>
+        <w:rPr>
+          <w:rFonts w:ascii="Courier New" w:hAnsi="Courier New" w:cs="Courier New"/>
+          <w:b/>
+          <w:sz w:val="16"/>
+          <w:szCs w:val="16"/>
+        </w:rPr>
+      </w:pPr>
+    </w:p>
     <w:p>
       <w:pPr>
         <w:jc w:val="both"/>
@@ -18493,7 +18387,6 @@
         <w:jc w:val="both"/>
       </w:pPr>
       <w:r>
-        <w:lastRenderedPageBreak/>
         <w:t>This property indicates if an existing environment on the environment provider shall be used. If it is set to TRUE then the framework will attempt to connect to the environment defined with the next two properties without creating it. Default is false.</w:t>
       </w:r>
     </w:p>
@@ -18503,6 +18396,12 @@
         <w:spacing w:before="0"/>
         <w:ind w:left="0"/>
         <w:jc w:val="both"/>
+        <w:rPr>
+          <w:rFonts w:ascii="Courier New" w:hAnsi="Courier New" w:cs="Courier New"/>
+          <w:b/>
+          <w:sz w:val="16"/>
+          <w:szCs w:val="16"/>
+        </w:rPr>
       </w:pPr>
     </w:p>
     <w:p>
@@ -18540,6 +18439,12 @@
         <w:spacing w:before="0"/>
         <w:ind w:left="0"/>
         <w:jc w:val="both"/>
+        <w:rPr>
+          <w:rFonts w:ascii="Courier New" w:hAnsi="Courier New" w:cs="Courier New"/>
+          <w:b/>
+          <w:sz w:val="16"/>
+          <w:szCs w:val="16"/>
+        </w:rPr>
       </w:pPr>
     </w:p>
     <w:p>
@@ -18634,9 +18539,9 @@
       <w:pPr>
         <w:pStyle w:val="Heading4"/>
       </w:pPr>
-      <w:bookmarkStart w:id="176" w:name="_Ref387666220"/>
-      <w:bookmarkStart w:id="177" w:name="_Toc394916457"/>
-      <w:bookmarkStart w:id="178" w:name="_Ref387660834"/>
+      <w:bookmarkStart w:id="175" w:name="_Ref387666220"/>
+      <w:bookmarkStart w:id="176" w:name="_Toc394916457"/>
+      <w:bookmarkStart w:id="177" w:name="_Ref387660834"/>
       <w:r>
         <w:t xml:space="preserve">FIRST CALL: </w:t>
       </w:r>
@@ -18648,8 +18553,8 @@
       <w:r>
         <w:t xml:space="preserve"> Class</w:t>
       </w:r>
+      <w:bookmarkEnd w:id="175"/>
       <w:bookmarkEnd w:id="176"/>
-      <w:bookmarkEnd w:id="177"/>
     </w:p>
     <w:p>
       <w:pPr>
@@ -18932,9 +18837,10 @@
       <w:pPr>
         <w:pStyle w:val="Heading4"/>
       </w:pPr>
-      <w:bookmarkStart w:id="179" w:name="_Ref387662357"/>
-      <w:bookmarkStart w:id="180" w:name="_Toc394916458"/>
-      <w:r>
+      <w:bookmarkStart w:id="178" w:name="_Ref387662357"/>
+      <w:bookmarkStart w:id="179" w:name="_Toc394916458"/>
+      <w:r>
+        <w:lastRenderedPageBreak/>
         <w:t xml:space="preserve">The </w:t>
       </w:r>
       <w:proofErr w:type="spellStart"/>
@@ -18955,14 +18861,22 @@
         <w:t xml:space="preserve"> </w:t>
       </w:r>
       <w:r>
-        <w:t xml:space="preserve">&amp; AbstractEventConsumer </w:t>
+        <w:t xml:space="preserve">&amp; </w:t>
+      </w:r>
+      <w:proofErr w:type="spellStart"/>
+      <w:r>
+        <w:t>AbstractEventConsumer</w:t>
+      </w:r>
+      <w:proofErr w:type="spellEnd"/>
+      <w:r>
+        <w:t xml:space="preserve"> </w:t>
       </w:r>
       <w:r>
         <w:t>Classes to wire up the Framework</w:t>
       </w:r>
+      <w:bookmarkEnd w:id="177"/>
       <w:bookmarkEnd w:id="178"/>
       <w:bookmarkEnd w:id="179"/>
-      <w:bookmarkEnd w:id="180"/>
     </w:p>
     <w:p>
       <w:pPr>
@@ -19014,6 +18928,7 @@
       <w:r>
         <w:t xml:space="preserve">or the </w:t>
       </w:r>
+      <w:proofErr w:type="spellStart"/>
       <w:r>
         <w:rPr>
           <w:rFonts w:ascii="Courier New" w:hAnsi="Courier New" w:cs="Courier New"/>
@@ -19022,6 +18937,7 @@
         </w:rPr>
         <w:t>AbstractEventConsumer</w:t>
       </w:r>
+      <w:proofErr w:type="spellEnd"/>
       <w:r>
         <w:t xml:space="preserve"> </w:t>
       </w:r>
@@ -19083,7 +18999,6 @@
         <w:jc w:val="both"/>
       </w:pPr>
       <w:r>
-        <w:lastRenderedPageBreak/>
         <w:t xml:space="preserve">The </w:t>
       </w:r>
       <w:proofErr w:type="spellStart"/>
@@ -19098,6 +19013,7 @@
       <w:r>
         <w:t xml:space="preserve"> and the </w:t>
       </w:r>
+      <w:proofErr w:type="spellStart"/>
       <w:r>
         <w:rPr>
           <w:rFonts w:ascii="Courier New" w:hAnsi="Courier New" w:cs="Courier New"/>
@@ -19106,6 +19022,7 @@
         </w:rPr>
         <w:t>AbstractEventConsumer</w:t>
       </w:r>
+      <w:proofErr w:type="spellEnd"/>
       <w:r>
         <w:t xml:space="preserve"> </w:t>
       </w:r>
@@ -19877,6 +19794,7 @@
         <w:rPr>
           <w:b/>
         </w:rPr>
+        <w:lastRenderedPageBreak/>
         <w:t>context</w:t>
       </w:r>
       <w:proofErr w:type="gramEnd"/>
@@ -19909,19 +19827,82 @@
         <w:spacing w:before="0"/>
         <w:ind w:left="284" w:hanging="294"/>
         <w:jc w:val="both"/>
-      </w:pPr>
-      <w:proofErr w:type="spellStart"/>
+        <w:rPr>
+          <w:rFonts w:asciiTheme="minorHAnsi" w:hAnsiTheme="minorHAnsi"/>
+          <w:szCs w:val="22"/>
+        </w:rPr>
+      </w:pPr>
       <w:proofErr w:type="gramStart"/>
       <w:r>
         <w:rPr>
-          <w:b/>
-        </w:rPr>
-        <w:t>msgReaderID</w:t>
-      </w:r>
-      <w:proofErr w:type="spellEnd"/>
+          <w:rFonts w:asciiTheme="minorHAnsi" w:hAnsiTheme="minorHAnsi" w:cs="Courier New"/>
+          <w:b/>
+          <w:color w:val="000000"/>
+          <w:szCs w:val="22"/>
+        </w:rPr>
+        <w:t>m</w:t>
+      </w:r>
+      <w:r>
+        <w:rPr>
+          <w:rFonts w:asciiTheme="minorHAnsi" w:hAnsiTheme="minorHAnsi" w:cs="Courier New"/>
+          <w:b/>
+          <w:color w:val="000000"/>
+          <w:szCs w:val="22"/>
+        </w:rPr>
+        <w:t>etadata</w:t>
+      </w:r>
       <w:proofErr w:type="gramEnd"/>
       <w:r>
-        <w:t>: An ID that indicates which message queue reader thread has received the event message. It is informative only.</w:t>
+        <w:rPr>
+          <w:rFonts w:asciiTheme="minorHAnsi" w:hAnsiTheme="minorHAnsi" w:cs="Courier New"/>
+          <w:b/>
+          <w:color w:val="000000"/>
+          <w:szCs w:val="22"/>
+        </w:rPr>
+        <w:t>:</w:t>
+      </w:r>
+      <w:r>
+        <w:rPr>
+          <w:rFonts w:asciiTheme="minorHAnsi" w:hAnsiTheme="minorHAnsi" w:cs="Courier New"/>
+          <w:b/>
+          <w:color w:val="000000"/>
+          <w:szCs w:val="22"/>
+        </w:rPr>
+        <w:t xml:space="preserve"> </w:t>
+      </w:r>
+      <w:r>
+        <w:rPr>
+          <w:rFonts w:asciiTheme="minorHAnsi" w:hAnsiTheme="minorHAnsi" w:cs="Courier New"/>
+          <w:color w:val="000000"/>
+          <w:szCs w:val="22"/>
+        </w:rPr>
+        <w:t>Me</w:t>
+      </w:r>
+      <w:r>
+        <w:rPr>
+          <w:rFonts w:asciiTheme="minorHAnsi" w:hAnsiTheme="minorHAnsi" w:cs="Courier New"/>
+          <w:color w:val="000000"/>
+          <w:szCs w:val="22"/>
+        </w:rPr>
+        <w:t xml:space="preserve">tadata about the event. Typically it may hold the </w:t>
+      </w:r>
+      <w:proofErr w:type="spellStart"/>
+      <w:r>
+        <w:rPr>
+          <w:rFonts w:asciiTheme="minorHAnsi" w:hAnsiTheme="minorHAnsi" w:cs="Courier New"/>
+          <w:color w:val="000000"/>
+          <w:szCs w:val="22"/>
+        </w:rPr>
+        <w:t>generatorId</w:t>
+      </w:r>
+      <w:proofErr w:type="spellEnd"/>
+      <w:r>
+        <w:rPr>
+          <w:rFonts w:asciiTheme="minorHAnsi" w:hAnsiTheme="minorHAnsi" w:cs="Courier New"/>
+          <w:color w:val="000000"/>
+          <w:szCs w:val="22"/>
+        </w:rPr>
+        <w:t xml:space="preserve"> if provided by the publisher of the event. In future more properties might be added to this parameter.</w:t>
       </w:r>
     </w:p>
     <w:p>
@@ -19941,6 +19922,31 @@
         <w:rPr>
           <w:b/>
         </w:rPr>
+        <w:t>msgReaderID</w:t>
+      </w:r>
+      <w:proofErr w:type="spellEnd"/>
+      <w:proofErr w:type="gramEnd"/>
+      <w:r>
+        <w:t>: An ID that indicates which message queue reader thread has received the event message. It is informative only.</w:t>
+      </w:r>
+    </w:p>
+    <w:p>
+      <w:pPr>
+        <w:pStyle w:val="Body1"/>
+        <w:numPr>
+          <w:ilvl w:val="0"/>
+          <w:numId w:val="25"/>
+        </w:numPr>
+        <w:spacing w:before="0"/>
+        <w:ind w:left="284" w:hanging="294"/>
+        <w:jc w:val="both"/>
+      </w:pPr>
+      <w:proofErr w:type="spellStart"/>
+      <w:proofErr w:type="gramStart"/>
+      <w:r>
+        <w:rPr>
+          <w:b/>
+        </w:rPr>
         <w:t>consumerID</w:t>
       </w:r>
       <w:proofErr w:type="spellEnd"/>
@@ -20019,7 +20025,6 @@
         <w:jc w:val="both"/>
       </w:pPr>
       <w:r>
-        <w:lastRenderedPageBreak/>
         <w:t xml:space="preserve">Note this method must only be implemented if your consumer extends the AbstractEventConsumer. </w:t>
       </w:r>
       <w:r>
@@ -20044,63 +20049,73 @@
         <w:t>and can</w:t>
       </w:r>
       <w:r>
-        <w:t xml:space="preserve"> create the event object based on the passed in parameters. The implementation of this class should simply create a SIFEvent&lt;L&gt; object and assign the parameters of this method to the SIFEvent object. A typical such implementation could look like this (assume </w:t>
-      </w:r>
-      <w:proofErr w:type="spellStart"/>
-      <w:r>
-        <w:t>StudentPersonal</w:t>
-      </w:r>
-      <w:proofErr w:type="spellEnd"/>
-      <w:r>
+        <w:t xml:space="preserve"> create the event object based on the passed in parameters. The implementation of this class should simply create a SIFEvent&lt;L&gt; object and assign the parameters of this method to the SIFEvent object. A typical such implementation could look like this (assume StudentPersonal </w:t>
+      </w:r>
+      <w:r>
+        <w:t>SIF O</w:t>
+      </w:r>
+      <w:r>
+        <w:t>bject</w:t>
+      </w:r>
+      <w:r>
+        <w:t xml:space="preserve"> which equates to the </w:t>
+      </w:r>
+      <w:proofErr w:type="spellStart"/>
+      <w:r>
+        <w:t>StudentCollectionType</w:t>
+      </w:r>
+      <w:proofErr w:type="spellEnd"/>
+      <w:r>
+        <w:t xml:space="preserve"> class</w:t>
+      </w:r>
+      <w:r>
+        <w:t>):</w:t>
+      </w:r>
+    </w:p>
+    <w:p/>
+    <w:p>
+      <w:pPr>
+        <w:rPr>
+          <w:rFonts w:ascii="Courier New" w:hAnsi="Courier New" w:cs="Courier New"/>
+          <w:sz w:val="16"/>
+          <w:szCs w:val="16"/>
+        </w:rPr>
+      </w:pPr>
+      <w:proofErr w:type="gramStart"/>
+      <w:r>
+        <w:rPr>
+          <w:rFonts w:ascii="Courier New" w:hAnsi="Courier New" w:cs="Courier New"/>
+          <w:sz w:val="16"/>
+          <w:szCs w:val="16"/>
+        </w:rPr>
+        <w:t>public</w:t>
+      </w:r>
+      <w:proofErr w:type="gramEnd"/>
+      <w:r>
+        <w:rPr>
+          <w:rFonts w:ascii="Courier New" w:hAnsi="Courier New" w:cs="Courier New"/>
+          <w:sz w:val="16"/>
+          <w:szCs w:val="16"/>
+        </w:rPr>
         <w:t xml:space="preserve"> </w:t>
       </w:r>
-      <w:r>
-        <w:t>SIF O</w:t>
-      </w:r>
-      <w:r>
-        <w:t>bject</w:t>
-      </w:r>
-      <w:r>
-        <w:t xml:space="preserve"> which equates to the </w:t>
-      </w:r>
-      <w:proofErr w:type="spellStart"/>
-      <w:r>
-        <w:t>StudentCollectionType</w:t>
-      </w:r>
-      <w:proofErr w:type="spellEnd"/>
-      <w:r>
-        <w:t xml:space="preserve"> class</w:t>
-      </w:r>
-      <w:r>
-        <w:t>):</w:t>
-      </w:r>
-    </w:p>
-    <w:p/>
-    <w:p>
-      <w:pPr>
-        <w:rPr>
-          <w:rFonts w:ascii="Courier New" w:hAnsi="Courier New" w:cs="Courier New"/>
-          <w:sz w:val="16"/>
-          <w:szCs w:val="16"/>
-        </w:rPr>
-      </w:pPr>
-      <w:proofErr w:type="gramStart"/>
-      <w:r>
-        <w:rPr>
-          <w:rFonts w:ascii="Courier New" w:hAnsi="Courier New" w:cs="Courier New"/>
-          <w:sz w:val="16"/>
-          <w:szCs w:val="16"/>
-        </w:rPr>
-        <w:t>public</w:t>
-      </w:r>
-      <w:proofErr w:type="gramEnd"/>
-      <w:r>
-        <w:rPr>
-          <w:rFonts w:ascii="Courier New" w:hAnsi="Courier New" w:cs="Courier New"/>
-          <w:sz w:val="16"/>
-          <w:szCs w:val="16"/>
-        </w:rPr>
-        <w:t xml:space="preserve"> SIFEvent&lt;</w:t>
+      <w:proofErr w:type="spellStart"/>
+      <w:r>
+        <w:rPr>
+          <w:rFonts w:ascii="Courier New" w:hAnsi="Courier New" w:cs="Courier New"/>
+          <w:sz w:val="16"/>
+          <w:szCs w:val="16"/>
+        </w:rPr>
+        <w:t>SIFEvent</w:t>
+      </w:r>
+      <w:proofErr w:type="spellEnd"/>
+      <w:r>
+        <w:rPr>
+          <w:rFonts w:ascii="Courier New" w:hAnsi="Courier New" w:cs="Courier New"/>
+          <w:sz w:val="16"/>
+          <w:szCs w:val="16"/>
+        </w:rPr>
+        <w:t>&lt;</w:t>
       </w:r>
       <w:proofErr w:type="spellStart"/>
       <w:r>
@@ -21057,13 +21072,13 @@
       <w:pPr>
         <w:pStyle w:val="Heading4"/>
       </w:pPr>
-      <w:bookmarkStart w:id="181" w:name="_Ref371689956"/>
-      <w:bookmarkStart w:id="182" w:name="_Toc394916459"/>
+      <w:bookmarkStart w:id="180" w:name="_Ref371689956"/>
+      <w:bookmarkStart w:id="181" w:name="_Toc394916459"/>
       <w:r>
         <w:t>Actual Implementation</w:t>
       </w:r>
+      <w:bookmarkEnd w:id="180"/>
       <w:bookmarkEnd w:id="181"/>
-      <w:bookmarkEnd w:id="182"/>
     </w:p>
     <w:p>
       <w:pPr>
@@ -21299,11 +21314,11 @@
       <w:pPr>
         <w:pStyle w:val="Heading4"/>
       </w:pPr>
-      <w:bookmarkStart w:id="183" w:name="_Toc394916460"/>
+      <w:bookmarkStart w:id="182" w:name="_Toc394916460"/>
       <w:r>
         <w:t>Consumer Executable Example</w:t>
       </w:r>
-      <w:bookmarkEnd w:id="183"/>
+      <w:bookmarkEnd w:id="182"/>
     </w:p>
     <w:p>
       <w:pPr>
@@ -21352,7 +21367,6 @@
         <w:rPr>
           <w:b/>
         </w:rPr>
-        <w:lastRenderedPageBreak/>
         <w:t>Note 1:</w:t>
       </w:r>
     </w:p>
@@ -21476,11 +21490,11 @@
       <w:pPr>
         <w:pStyle w:val="Heading3"/>
       </w:pPr>
-      <w:bookmarkStart w:id="184" w:name="_Toc394916461"/>
+      <w:bookmarkStart w:id="183" w:name="_Toc394916461"/>
       <w:r>
         <w:t>Consumer Events Processing &amp; Threads</w:t>
       </w:r>
-      <w:bookmarkEnd w:id="184"/>
+      <w:bookmarkEnd w:id="183"/>
     </w:p>
     <w:p>
       <w:pPr>
@@ -21646,13 +21660,13 @@
       <w:pPr>
         <w:pStyle w:val="Heading4"/>
       </w:pPr>
-      <w:bookmarkStart w:id="185" w:name="_Ref387675113"/>
-      <w:bookmarkStart w:id="186" w:name="_Toc394916462"/>
+      <w:bookmarkStart w:id="184" w:name="_Ref387675113"/>
+      <w:bookmarkStart w:id="185" w:name="_Toc394916462"/>
       <w:r>
         <w:t>Queue Strategies</w:t>
       </w:r>
+      <w:bookmarkEnd w:id="184"/>
       <w:bookmarkEnd w:id="185"/>
-      <w:bookmarkEnd w:id="186"/>
     </w:p>
     <w:p>
       <w:pPr>
@@ -21710,6 +21724,7 @@
         <w:jc w:val="both"/>
       </w:pPr>
       <w:r>
+        <w:lastRenderedPageBreak/>
         <w:t xml:space="preserve">This strategy will create one single message queue per environment. All events </w:t>
       </w:r>
       <w:r>
@@ -21794,7 +21809,6 @@
         <w:jc w:val="both"/>
       </w:pPr>
       <w:r>
-        <w:lastRenderedPageBreak/>
         <w:t>This is the most complex strategy and is something that could only be achieved with SIF 2.x if each service was deployed as a separate agent. In SIF3 it is now possible to create a queue for each service if required. The number of queues this strategy will create is equal to all Object Services across all zones. So, if an environment can access 4 zones each of which has 7 services (SBP services) then this strategy will immediately create 28 queues</w:t>
       </w:r>
       <w:r>
@@ -21808,13 +21822,13 @@
       <w:pPr>
         <w:pStyle w:val="Heading4"/>
       </w:pPr>
-      <w:bookmarkStart w:id="187" w:name="_Ref387819672"/>
-      <w:bookmarkStart w:id="188" w:name="_Toc394916463"/>
+      <w:bookmarkStart w:id="186" w:name="_Ref387819672"/>
+      <w:bookmarkStart w:id="187" w:name="_Toc394916463"/>
       <w:r>
         <w:t>Message Readers</w:t>
       </w:r>
+      <w:bookmarkEnd w:id="186"/>
       <w:bookmarkEnd w:id="187"/>
-      <w:bookmarkEnd w:id="188"/>
     </w:p>
     <w:p>
       <w:r>
@@ -21918,28 +21932,20 @@
       <w:pPr>
         <w:pStyle w:val="Heading4"/>
       </w:pPr>
-      <w:bookmarkStart w:id="189" w:name="_Ref387819752"/>
-      <w:bookmarkStart w:id="190" w:name="_Toc394916464"/>
+      <w:bookmarkStart w:id="188" w:name="_Ref387819752"/>
+      <w:bookmarkStart w:id="189" w:name="_Toc394916464"/>
       <w:r>
         <w:t>Event Processing Worker</w:t>
       </w:r>
+      <w:bookmarkEnd w:id="188"/>
       <w:bookmarkEnd w:id="189"/>
-      <w:bookmarkEnd w:id="190"/>
-    </w:p>
-    <w:p>
-      <w:pPr>
-        <w:jc w:val="both"/>
-      </w:pPr>
-      <w:r>
-        <w:t xml:space="preserve">The final level of thread creation is scoped to the actual consumer class that implements the event processing. As with queue readers the SIF3 Framework allows that multiple concurrent worker threads can be started to further increase the message throughput and processing. For example you can configure the framework to have three concurrent </w:t>
-      </w:r>
-      <w:proofErr w:type="spellStart"/>
-      <w:r>
-        <w:t>StudentPersonal</w:t>
-      </w:r>
-      <w:proofErr w:type="spellEnd"/>
-      <w:r>
-        <w:t xml:space="preserve"> Consumer threads running. This is configured with the ‘</w:t>
+    </w:p>
+    <w:p>
+      <w:pPr>
+        <w:jc w:val="both"/>
+      </w:pPr>
+      <w:r>
+        <w:t>The final level of thread creation is scoped to the actual consumer class that implements the event processing. As with queue readers the SIF3 Framework allows that multiple concurrent worker threads can be started to further increase the message throughput and processing. For example you can configure the framework to have three concurrent StudentPersonal Consumer threads running. This is configured with the ‘</w:t>
       </w:r>
       <w:proofErr w:type="spellStart"/>
       <w:r>
@@ -22007,18 +22013,18 @@
       <w:pPr>
         <w:pStyle w:val="Heading4"/>
       </w:pPr>
-      <w:bookmarkStart w:id="191" w:name="_Ref387754403"/>
-      <w:bookmarkStart w:id="192" w:name="_Ref387819674"/>
-      <w:bookmarkStart w:id="193" w:name="_Toc394916465"/>
+      <w:bookmarkStart w:id="190" w:name="_Ref387754403"/>
+      <w:bookmarkStart w:id="191" w:name="_Ref387819674"/>
+      <w:bookmarkStart w:id="192" w:name="_Toc394916465"/>
       <w:r>
         <w:t>Thread Example</w:t>
       </w:r>
+      <w:bookmarkEnd w:id="190"/>
+      <w:r>
+        <w:t>s</w:t>
+      </w:r>
       <w:bookmarkEnd w:id="191"/>
-      <w:r>
-        <w:t>s</w:t>
-      </w:r>
       <w:bookmarkEnd w:id="192"/>
-      <w:bookmarkEnd w:id="193"/>
     </w:p>
     <w:p>
       <w:pPr>
@@ -22217,14 +22223,65 @@
         <w:pStyle w:val="Heading2"/>
         <w:jc w:val="both"/>
       </w:pPr>
-      <w:bookmarkStart w:id="194" w:name="_Toc383521930"/>
-      <w:bookmarkStart w:id="195" w:name="_Toc394916466"/>
+      <w:bookmarkStart w:id="193" w:name="_Toc383521930"/>
+      <w:bookmarkStart w:id="194" w:name="_Toc394916466"/>
       <w:r>
         <w:lastRenderedPageBreak/>
         <w:t>Building a Provider</w:t>
       </w:r>
+      <w:bookmarkEnd w:id="193"/>
       <w:bookmarkEnd w:id="194"/>
+    </w:p>
+    <w:p>
+      <w:pPr>
+        <w:pStyle w:val="Body1"/>
+        <w:spacing w:before="0"/>
+        <w:ind w:left="0"/>
+        <w:jc w:val="both"/>
+      </w:pPr>
+      <w:r>
+        <w:t xml:space="preserve">A provider is a “server” in the traditional sense and therefore must be deployed in a web- or application container. The SIF3 Framework has appropriate descriptors ready (web.xml) so that such a deployment should be straight forward. You may need to customise it to map </w:t>
+      </w:r>
+      <w:r>
+        <w:t xml:space="preserve">the web.xml </w:t>
+      </w:r>
+      <w:r>
+        <w:t>to your environment.</w:t>
+      </w:r>
+      <w:r>
+        <w:t xml:space="preserve"> Please refer to section </w:t>
+      </w:r>
+      <w:r>
+        <w:fldChar w:fldCharType="begin"/>
+      </w:r>
+      <w:r>
+        <w:instrText xml:space="preserve"> REF _Ref387661557 \r \h </w:instrText>
+      </w:r>
+      <w:r>
+        <w:fldChar w:fldCharType="separate"/>
+      </w:r>
+      <w:r>
+        <w:t>6</w:t>
+      </w:r>
+      <w:r>
+        <w:fldChar w:fldCharType="end"/>
+      </w:r>
+      <w:r>
+        <w:t xml:space="preserve"> for details on how to configure and deploy providers with various web- and application containers.</w:t>
+      </w:r>
+    </w:p>
+    <w:p>
+      <w:pPr>
+        <w:pStyle w:val="Heading3"/>
+        <w:jc w:val="both"/>
+      </w:pPr>
+      <w:bookmarkStart w:id="195" w:name="_Toc383521931"/>
+      <w:bookmarkStart w:id="196" w:name="_Toc394916467"/>
+      <w:r>
+        <w:t>Constraint</w:t>
+      </w:r>
       <w:bookmarkEnd w:id="195"/>
+      <w:bookmarkEnd w:id="196"/>
     </w:p>
     <w:p>
       <w:pPr>
@@ -22234,13 +22291,37 @@
         <w:jc w:val="both"/>
       </w:pPr>
       <w:r>
-        <w:t xml:space="preserve">A provider is a “server” in the traditional sense and therefore must be deployed in a web- or application container. The SIF3 Framework has appropriate descriptors ready (web.xml) so that such a deployment should be straight forward. You may need to customise it to map </w:t>
-      </w:r>
-      <w:r>
-        <w:t xml:space="preserve">the web.xml </w:t>
-      </w:r>
-      <w:r>
-        <w:t>to your environment.</w:t>
+        <w:t xml:space="preserve">As of </w:t>
+      </w:r>
+      <w:r>
+        <w:t>May</w:t>
+      </w:r>
+      <w:r>
+        <w:t xml:space="preserve"> 2014</w:t>
+      </w:r>
+      <w:r>
+        <w:t xml:space="preserve"> (alpha version</w:t>
+      </w:r>
+      <w:r>
+        <w:t xml:space="preserve"> 0.2</w:t>
+      </w:r>
+      <w:r>
+        <w:t>)</w:t>
+      </w:r>
+      <w:r>
+        <w:t xml:space="preserve"> the framework has been tested with Tomcat</w:t>
+      </w:r>
+      <w:r>
+        <w:t xml:space="preserve"> and JBoss</w:t>
+      </w:r>
+      <w:r>
+        <w:t>. This doesn’t mean it won’t work with other web- or application containers, but no guarantee can be given. Care h</w:t>
+      </w:r>
+      <w:r>
+        <w:t>as been taken not to introduce T</w:t>
+      </w:r>
+      <w:r>
+        <w:t>omcat specific scripts, code etc. so that it should work with other containers.</w:t>
       </w:r>
       <w:r>
         <w:t xml:space="preserve"> Please refer to section </w:t>
@@ -22261,100 +22342,20 @@
         <w:fldChar w:fldCharType="end"/>
       </w:r>
       <w:r>
-        <w:t xml:space="preserve"> for details on how to configure and deploy providers with various web- and application containers.</w:t>
+        <w:t xml:space="preserve"> for more details about deployments in various web- and application containers.</w:t>
       </w:r>
     </w:p>
     <w:p>
       <w:pPr>
         <w:pStyle w:val="Heading3"/>
-        <w:jc w:val="both"/>
-      </w:pPr>
-      <w:bookmarkStart w:id="196" w:name="_Toc383521931"/>
-      <w:bookmarkStart w:id="197" w:name="_Toc394916467"/>
-      <w:r>
-        <w:t>Constraint</w:t>
-      </w:r>
-      <w:bookmarkEnd w:id="196"/>
+      </w:pPr>
+      <w:bookmarkStart w:id="197" w:name="_Toc383521932"/>
+      <w:bookmarkStart w:id="198" w:name="_Toc394916468"/>
+      <w:r>
+        <w:t>Components of a Provider</w:t>
+      </w:r>
       <w:bookmarkEnd w:id="197"/>
-    </w:p>
-    <w:p>
-      <w:pPr>
-        <w:pStyle w:val="Body1"/>
-        <w:spacing w:before="0"/>
-        <w:ind w:left="0"/>
-        <w:jc w:val="both"/>
-      </w:pPr>
-      <w:r>
-        <w:t xml:space="preserve">As of </w:t>
-      </w:r>
-      <w:r>
-        <w:t>May</w:t>
-      </w:r>
-      <w:r>
-        <w:t xml:space="preserve"> 2014</w:t>
-      </w:r>
-      <w:r>
-        <w:t xml:space="preserve"> (alpha version</w:t>
-      </w:r>
-      <w:r>
-        <w:t xml:space="preserve"> 0.2</w:t>
-      </w:r>
-      <w:r>
-        <w:t>)</w:t>
-      </w:r>
-      <w:r>
-        <w:t xml:space="preserve"> the framework has been tested with Tomcat</w:t>
-      </w:r>
-      <w:r>
-        <w:t xml:space="preserve"> and </w:t>
-      </w:r>
-      <w:proofErr w:type="spellStart"/>
-      <w:r>
-        <w:t>JBoss</w:t>
-      </w:r>
-      <w:proofErr w:type="spellEnd"/>
-      <w:r>
-        <w:t>. This doesn’t mean it won’t work with other web- or application containers, but no guarantee can be given. Care h</w:t>
-      </w:r>
-      <w:r>
-        <w:t>as been taken not to introduce T</w:t>
-      </w:r>
-      <w:r>
-        <w:t>omcat specific scripts, code etc. so that it should work with other containers.</w:t>
-      </w:r>
-      <w:r>
-        <w:t xml:space="preserve"> Please refer to section </w:t>
-      </w:r>
-      <w:r>
-        <w:fldChar w:fldCharType="begin"/>
-      </w:r>
-      <w:r>
-        <w:instrText xml:space="preserve"> REF _Ref387661557 \r \h </w:instrText>
-      </w:r>
-      <w:r>
-        <w:fldChar w:fldCharType="separate"/>
-      </w:r>
-      <w:r>
-        <w:t>6</w:t>
-      </w:r>
-      <w:r>
-        <w:fldChar w:fldCharType="end"/>
-      </w:r>
-      <w:r>
-        <w:t xml:space="preserve"> for more details about deployments in various web- and application containers.</w:t>
-      </w:r>
-    </w:p>
-    <w:p>
-      <w:pPr>
-        <w:pStyle w:val="Heading3"/>
-      </w:pPr>
-      <w:bookmarkStart w:id="198" w:name="_Toc383521932"/>
-      <w:bookmarkStart w:id="199" w:name="_Toc394916468"/>
-      <w:r>
-        <w:t>Components of a Provider</w:t>
-      </w:r>
       <w:bookmarkEnd w:id="198"/>
-      <w:bookmarkEnd w:id="199"/>
     </w:p>
     <w:p>
       <w:pPr>
@@ -22622,23 +22623,23 @@
         <w:pStyle w:val="Heading4"/>
         <w:jc w:val="both"/>
       </w:pPr>
-      <w:bookmarkStart w:id="200" w:name="_Ref387821159"/>
-      <w:bookmarkStart w:id="201" w:name="_Toc394916469"/>
+      <w:bookmarkStart w:id="199" w:name="_Ref387821159"/>
+      <w:bookmarkStart w:id="200" w:name="_Toc394916469"/>
       <w:r>
         <w:t>Configure your Provider Environment</w:t>
       </w:r>
+      <w:bookmarkEnd w:id="199"/>
       <w:bookmarkEnd w:id="200"/>
+    </w:p>
+    <w:p>
+      <w:pPr>
+        <w:pStyle w:val="Heading5"/>
+      </w:pPr>
+      <w:bookmarkStart w:id="201" w:name="_Ref371768805"/>
+      <w:r>
+        <w:t>Provider Property File</w:t>
+      </w:r>
       <w:bookmarkEnd w:id="201"/>
-    </w:p>
-    <w:p>
-      <w:pPr>
-        <w:pStyle w:val="Heading5"/>
-      </w:pPr>
-      <w:bookmarkStart w:id="202" w:name="_Ref371768805"/>
-      <w:r>
-        <w:t>Provider Property File</w:t>
-      </w:r>
-      <w:bookmarkEnd w:id="202"/>
     </w:p>
     <w:p>
       <w:pPr>
@@ -23057,6 +23058,72 @@
           <w:szCs w:val="22"/>
         </w:rPr>
       </w:pPr>
+      <w:r>
+        <w:rPr>
+          <w:rFonts w:ascii="Courier New" w:hAnsi="Courier New" w:cs="Courier New"/>
+          <w:b/>
+          <w:szCs w:val="22"/>
+        </w:rPr>
+        <w:t>adapter.</w:t>
+      </w:r>
+      <w:r>
+        <w:rPr>
+          <w:rFonts w:ascii="Courier New" w:hAnsi="Courier New" w:cs="Courier New"/>
+          <w:b/>
+          <w:szCs w:val="22"/>
+        </w:rPr>
+        <w:t>generator.id</w:t>
+      </w:r>
+    </w:p>
+    <w:p>
+      <w:pPr>
+        <w:jc w:val="both"/>
+      </w:pPr>
+      <w:r>
+        <w:t>This value is put into the HTTP header field called “</w:t>
+      </w:r>
+      <w:proofErr w:type="spellStart"/>
+      <w:r>
+        <w:t>generatorId</w:t>
+      </w:r>
+      <w:proofErr w:type="spellEnd"/>
+      <w:r>
+        <w:t>” for each event message that is published. This is an optional property that may help the consumer to determine from which object provider instance the event originated from. If not present or left empty then the “</w:t>
+      </w:r>
+      <w:proofErr w:type="spellStart"/>
+      <w:r>
+        <w:t>generatorId</w:t>
+      </w:r>
+      <w:proofErr w:type="spellEnd"/>
+      <w:r>
+        <w:t xml:space="preserve">” HTTP header field won’t be populated. </w:t>
+      </w:r>
+    </w:p>
+    <w:p>
+      <w:pPr>
+        <w:pStyle w:val="Body1"/>
+        <w:spacing w:before="0"/>
+        <w:ind w:left="0"/>
+        <w:jc w:val="both"/>
+        <w:rPr>
+          <w:rFonts w:ascii="Courier New" w:hAnsi="Courier New" w:cs="Courier New"/>
+          <w:sz w:val="16"/>
+          <w:szCs w:val="16"/>
+        </w:rPr>
+      </w:pPr>
+    </w:p>
+    <w:p>
+      <w:pPr>
+        <w:pStyle w:val="Body1"/>
+        <w:spacing w:before="0"/>
+        <w:ind w:left="0"/>
+        <w:jc w:val="both"/>
+        <w:rPr>
+          <w:rFonts w:ascii="Courier New" w:hAnsi="Courier New" w:cs="Courier New"/>
+          <w:b/>
+          <w:szCs w:val="22"/>
+        </w:rPr>
+      </w:pPr>
       <w:proofErr w:type="spellStart"/>
       <w:r>
         <w:rPr>
@@ -23668,6 +23735,7 @@
           <w:rFonts w:asciiTheme="minorHAnsi" w:hAnsiTheme="minorHAnsi" w:cstheme="minorHAnsi"/>
           <w:szCs w:val="22"/>
         </w:rPr>
+        <w:lastRenderedPageBreak/>
         <w:t>The next set of provider properties relate to the event configuration and is only applicable for environments that support events (i.e. Brokered Environments). A lot of these properties can be set at a global level (applicable for each provider class in the ‘</w:t>
       </w:r>
       <w:proofErr w:type="spellStart"/>
@@ -24499,7 +24567,16 @@
           <w:rFonts w:asciiTheme="minorHAnsi" w:hAnsiTheme="minorHAnsi" w:cstheme="minorHAnsi"/>
           <w:szCs w:val="22"/>
         </w:rPr>
-        <w:t xml:space="preserve"> Valid values are ‘Basic’ and ‘SIF_HMACSHA256’ (case sensitive!). ‘Basic’ is the default. The value of that property is inserted into the </w:t>
+        <w:t xml:space="preserve"> Valid values are ‘Basic’ and ‘SIF_HMACSHA</w:t>
+      </w:r>
+      <w:bookmarkStart w:id="202" w:name="_GoBack"/>
+      <w:bookmarkEnd w:id="202"/>
+      <w:r>
+        <w:rPr>
+          <w:rFonts w:asciiTheme="minorHAnsi" w:hAnsiTheme="minorHAnsi" w:cstheme="minorHAnsi"/>
+          <w:szCs w:val="22"/>
+        </w:rPr>
+        <w:t xml:space="preserve">256’ (case sensitive!). ‘Basic’ is the default. The value of that property is inserted into the </w:t>
       </w:r>
       <w:r>
         <w:rPr>
@@ -24750,6 +24827,7 @@
           <w:rFonts w:asciiTheme="minorHAnsi" w:hAnsiTheme="minorHAnsi" w:cs="Courier New"/>
           <w:szCs w:val="22"/>
         </w:rPr>
+        <w:lastRenderedPageBreak/>
         <w:t xml:space="preserve">The </w:t>
       </w:r>
       <w:r>
@@ -24891,7 +24969,6 @@
           <w:rFonts w:asciiTheme="minorHAnsi" w:hAnsiTheme="minorHAnsi" w:cstheme="minorHAnsi"/>
           <w:szCs w:val="22"/>
         </w:rPr>
-        <w:lastRenderedPageBreak/>
         <w:t xml:space="preserve">This </w:t>
       </w:r>
       <w:r>
@@ -26069,15 +26146,7 @@
         <w:t xml:space="preserve"> you wire up your implementation with the framework or in other word you make the framework aware of your SIF Objects, data model etc.</w:t>
       </w:r>
       <w:r>
-        <w:t xml:space="preserve"> It ensures the marshal/</w:t>
-      </w:r>
-      <w:proofErr w:type="spellStart"/>
-      <w:r>
-        <w:t>unmarshal</w:t>
-      </w:r>
-      <w:proofErr w:type="spellEnd"/>
-      <w:r>
-        <w:t xml:space="preserve"> factories </w:t>
+        <w:t xml:space="preserve"> It ensures the marshal/unmarshal factories </w:t>
       </w:r>
       <w:r>
         <w:t>used</w:t>
@@ -27122,15 +27191,7 @@
       </w:r>
       <w:proofErr w:type="gramEnd"/>
       <w:r>
-        <w:t xml:space="preserve"> it into an appropriate </w:t>
-      </w:r>
-      <w:proofErr w:type="spellStart"/>
-      <w:r>
-        <w:t>keystore</w:t>
-      </w:r>
-      <w:proofErr w:type="spellEnd"/>
-      <w:r>
-        <w:t xml:space="preserve"> and/or trusted certificate store. Also if you have a proxy in place, certificates might be managed </w:t>
+        <w:t xml:space="preserve"> it into an appropriate keystore and/or trusted certificate store. Also if you have a proxy in place, certificates might be managed </w:t>
       </w:r>
       <w:r>
         <w:t>in</w:t>
@@ -27303,15 +27364,7 @@
         <w:t>.</w:t>
       </w:r>
       <w:r>
-        <w:t xml:space="preserve"> certificates in your </w:t>
-      </w:r>
-      <w:proofErr w:type="spellStart"/>
-      <w:r>
-        <w:t>keystore</w:t>
-      </w:r>
-      <w:proofErr w:type="spellEnd"/>
-      <w:r>
-        <w:t xml:space="preserve">. A good web-site on all of these commands can be found at </w:t>
+        <w:t xml:space="preserve"> certificates in your keystore. A good web-site on all of these commands can be found at </w:t>
       </w:r>
       <w:hyperlink r:id="rId19" w:history="1">
         <w:r>
@@ -27361,15 +27414,7 @@
       </w:r>
       <w:proofErr w:type="spellEnd"/>
       <w:r>
-        <w:t xml:space="preserve">’ or one of the GUI driven tools to perform the following steps to configure your certificate </w:t>
-      </w:r>
-      <w:proofErr w:type="spellStart"/>
-      <w:r>
-        <w:t>keystore</w:t>
-      </w:r>
-      <w:proofErr w:type="spellEnd"/>
-      <w:r>
-        <w:t xml:space="preserve"> and trusted certificate authority store:</w:t>
+        <w:t>’ or one of the GUI driven tools to perform the following steps to configure your certificate keystore and trusted certificate authority store:</w:t>
       </w:r>
     </w:p>
     <w:p>
@@ -27395,23 +27440,7 @@
         <w:jc w:val="both"/>
       </w:pPr>
       <w:r>
-        <w:t xml:space="preserve">Import the public component of the certificate into your </w:t>
-      </w:r>
-      <w:proofErr w:type="spellStart"/>
-      <w:r>
-        <w:t>keystore</w:t>
-      </w:r>
-      <w:proofErr w:type="spellEnd"/>
-      <w:r>
-        <w:t xml:space="preserve">. Note you may have to create the </w:t>
-      </w:r>
-      <w:proofErr w:type="spellStart"/>
-      <w:r>
-        <w:t>keystore</w:t>
-      </w:r>
-      <w:proofErr w:type="spellEnd"/>
-      <w:r>
-        <w:t xml:space="preserve"> first</w:t>
+        <w:t>Import the public component of the certificate into your keystore. Note you may have to create the keystore first</w:t>
       </w:r>
       <w:r>
         <w:t xml:space="preserve"> (</w:t>
@@ -27425,15 +27454,7 @@
         <w:t>)</w:t>
       </w:r>
       <w:r>
-        <w:t xml:space="preserve">. Use one of the tools mentioned in the previous section to import the certificate and/or create the </w:t>
-      </w:r>
-      <w:proofErr w:type="spellStart"/>
-      <w:r>
-        <w:t>keystore</w:t>
-      </w:r>
-      <w:proofErr w:type="spellEnd"/>
-      <w:r>
-        <w:t>.</w:t>
+        <w:t>. Use one of the tools mentioned in the previous section to import the certificate and/or create the keystore.</w:t>
       </w:r>
     </w:p>
     <w:p>
@@ -27519,15 +27540,7 @@
       </w:r>
       <w:proofErr w:type="spellEnd"/>
       <w:r>
-        <w:t xml:space="preserve"> file and set the full path to the </w:t>
-      </w:r>
-      <w:proofErr w:type="spellStart"/>
-      <w:r>
-        <w:t>keystore</w:t>
-      </w:r>
-      <w:proofErr w:type="spellEnd"/>
-      <w:r>
-        <w:t xml:space="preserve"> (</w:t>
+        <w:t xml:space="preserve"> file and set the full path to the keystore (</w:t>
       </w:r>
       <w:proofErr w:type="spellStart"/>
       <w:r>
@@ -27540,15 +27553,7 @@
       </w:r>
       <w:proofErr w:type="spellEnd"/>
       <w:r>
-        <w:t xml:space="preserve"> property) and trusted </w:t>
-      </w:r>
-      <w:proofErr w:type="spellStart"/>
-      <w:r>
-        <w:t>keystore</w:t>
-      </w:r>
-      <w:proofErr w:type="spellEnd"/>
-      <w:r>
-        <w:t xml:space="preserve"> (</w:t>
+        <w:t xml:space="preserve"> property) and trusted keystore (</w:t>
       </w:r>
       <w:proofErr w:type="spellStart"/>
       <w:r>
@@ -28425,6 +28430,9 @@
       </w:pPr>
       <w:r>
         <w:t>log4j.properties</w:t>
+      </w:r>
+      <w:r>
+        <w:t xml:space="preserve"> (not required with JBoss as it uses its own way of configuring log4j).</w:t>
       </w:r>
     </w:p>
     <w:p>
@@ -29348,15 +29356,7 @@
         <w:t>to a container that provides it</w:t>
       </w:r>
       <w:r>
-        <w:t xml:space="preserve">s own JAX-RS implementation (such as </w:t>
-      </w:r>
-      <w:proofErr w:type="spellStart"/>
-      <w:r>
-        <w:t>JBoss</w:t>
-      </w:r>
-      <w:proofErr w:type="spellEnd"/>
-      <w:r>
-        <w:t>)</w:t>
+        <w:t>s own JAX-RS implementation (such as JBoss)</w:t>
       </w:r>
       <w:proofErr w:type="gramStart"/>
       <w:r>
@@ -30051,15 +30051,7 @@
         <w:t>and above</w:t>
       </w:r>
       <w:r>
-        <w:t xml:space="preserve"> and </w:t>
-      </w:r>
-      <w:proofErr w:type="spellStart"/>
-      <w:r>
-        <w:t>JBoss</w:t>
-      </w:r>
-      <w:proofErr w:type="spellEnd"/>
-      <w:r>
-        <w:t xml:space="preserve"> Deployment</w:t>
+        <w:t xml:space="preserve"> and JBoss Deployment</w:t>
       </w:r>
       <w:bookmarkEnd w:id="240"/>
       <w:bookmarkEnd w:id="241"/>
@@ -30072,15 +30064,7 @@
         <w:jc w:val="both"/>
       </w:pPr>
       <w:r>
-        <w:t xml:space="preserve">For application containers that provide support for the servlet 3.0 specification the changes required to remove the Jersey Application class dependency are minimal. The servlet 3.0 specification has been supported since Tomcat 7.0 and </w:t>
-      </w:r>
-      <w:proofErr w:type="spellStart"/>
-      <w:r>
-        <w:t>JBoss</w:t>
-      </w:r>
-      <w:proofErr w:type="spellEnd"/>
-      <w:r>
-        <w:t xml:space="preserve"> Application Server 6.</w:t>
+        <w:t>For application containers that provide support for the servlet 3.0 specification the changes required to remove the Jersey Application class dependency are minimal. The servlet 3.0 specification has been supported since Tomcat 7.0 and JBoss Application Server 6.</w:t>
       </w:r>
     </w:p>
     <w:p>
@@ -31069,13 +31053,8 @@
       </w:pPr>
       <w:bookmarkStart w:id="245" w:name="_Toc257536766"/>
       <w:bookmarkStart w:id="246" w:name="_Toc394916490"/>
-      <w:proofErr w:type="spellStart"/>
-      <w:r>
-        <w:t>JBoss</w:t>
-      </w:r>
-      <w:proofErr w:type="spellEnd"/>
-      <w:r>
-        <w:t xml:space="preserve"> (</w:t>
+      <w:r>
+        <w:t>JBoss (</w:t>
       </w:r>
       <w:proofErr w:type="spellStart"/>
       <w:r>
@@ -31114,15 +31093,7 @@
         <w:fldChar w:fldCharType="end"/>
       </w:r>
       <w:r>
-        <w:t xml:space="preserve"> you must also stop </w:t>
-      </w:r>
-      <w:proofErr w:type="spellStart"/>
-      <w:r>
-        <w:t>JBoss</w:t>
-      </w:r>
-      <w:proofErr w:type="spellEnd"/>
-      <w:r>
-        <w:t xml:space="preserve"> to use the Jersey Libraries that implement the JAX-RS. This is as simple as deleting the jersey-server.jar and jersey-servlet</w:t>
+        <w:t xml:space="preserve"> you must also stop JBoss to use the Jersey Libraries that implement the JAX-RS. This is as simple as deleting the jersey-server.jar and jersey-servlet</w:t>
       </w:r>
       <w:r>
         <w:t>.</w:t>
@@ -31150,9 +31121,45 @@
       <w:r>
         <w:t xml:space="preserve"> module but will not cause any conflicts with another JAX-RS implementation as they have utility and interface methods rather than JAX-RS implementations.</w:t>
       </w:r>
-    </w:p>
-    <w:p>
-      <w:r>
+      <w:r>
+        <w:t xml:space="preserve"> Other typical libraries y</w:t>
+      </w:r>
+      <w:r>
+        <w:t>ou may need to remove as they f</w:t>
+      </w:r>
+      <w:r>
+        <w:t>o</w:t>
+      </w:r>
+      <w:r>
+        <w:t>r</w:t>
+      </w:r>
+      <w:r>
+        <w:t xml:space="preserve">m part of </w:t>
+      </w:r>
+      <w:proofErr w:type="spellStart"/>
+      <w:r>
+        <w:t>JBoss’s</w:t>
+      </w:r>
+      <w:proofErr w:type="spellEnd"/>
+      <w:r>
+        <w:t xml:space="preserve"> </w:t>
+      </w:r>
+      <w:r>
+        <w:t>implementation are jaxb-impl.jar and log4j.jar. Remove them from the</w:t>
+      </w:r>
+      <w:r>
+        <w:t xml:space="preserve"> </w:t>
+      </w:r>
+      <w:r>
+        <w:t>war/WEB-INF/lib folder</w:t>
+      </w:r>
+      <w:r>
+        <w:t>.</w:t>
+      </w:r>
+    </w:p>
+    <w:p>
+      <w:r>
+        <w:lastRenderedPageBreak/>
         <w:t xml:space="preserve">Build your war or ear file and deploy them to appropriate </w:t>
       </w:r>
       <w:proofErr w:type="spellStart"/>
@@ -31161,15 +31168,7 @@
       </w:r>
       <w:proofErr w:type="spellEnd"/>
       <w:r>
-        <w:t xml:space="preserve"> of </w:t>
-      </w:r>
-      <w:proofErr w:type="spellStart"/>
-      <w:r>
-        <w:t>JBoss</w:t>
-      </w:r>
-      <w:proofErr w:type="spellEnd"/>
-      <w:r>
-        <w:t xml:space="preserve">. Ensure that all the required </w:t>
+        <w:t xml:space="preserve"> of JBoss. Ensure that all the required </w:t>
       </w:r>
       <w:proofErr w:type="spellStart"/>
       <w:r>
@@ -31195,15 +31194,15 @@
         <w:fldChar w:fldCharType="end"/>
       </w:r>
       <w:r>
-        <w:t xml:space="preserve"> are part of your classpath and start </w:t>
-      </w:r>
-      <w:proofErr w:type="spellStart"/>
-      <w:r>
-        <w:t>JBoss</w:t>
-      </w:r>
-      <w:proofErr w:type="spellEnd"/>
-      <w:r>
-        <w:t>. Now you should be ready to go.</w:t>
+        <w:t xml:space="preserve"> are part of your </w:t>
+      </w:r>
+      <w:proofErr w:type="spellStart"/>
+      <w:r>
+        <w:t>classpath</w:t>
+      </w:r>
+      <w:proofErr w:type="spellEnd"/>
+      <w:r>
+        <w:t xml:space="preserve"> and start JBoss. Now you should be ready to go.</w:t>
       </w:r>
     </w:p>
     <w:p>
@@ -31214,7 +31213,6 @@
       <w:bookmarkStart w:id="248" w:name="_Toc394916491"/>
       <w:bookmarkEnd w:id="242"/>
       <w:r>
-        <w:lastRenderedPageBreak/>
         <w:t>Verify Consumer &amp; Provider Property Files</w:t>
       </w:r>
       <w:bookmarkEnd w:id="247"/>
@@ -31579,42 +31577,22 @@
     <w:r>
       <w:instrText xml:space="preserve"> QUOTE "Revision: " </w:instrText>
     </w:r>
-    <w:r>
-      <w:fldChar w:fldCharType="begin"/>
-    </w:r>
-    <w:r>
-      <w:instrText xml:space="preserve"> DOCPROPERTY "Revision" </w:instrText>
-    </w:r>
-    <w:r>
-      <w:fldChar w:fldCharType="separate"/>
-    </w:r>
-    <w:r>
-      <w:instrText>0.3</w:instrText>
-    </w:r>
-    <w:r>
-      <w:fldChar w:fldCharType="end"/>
-    </w:r>
+    <w:fldSimple w:instr=" DOCPROPERTY &quot;Revision&quot; ">
+      <w:r>
+        <w:instrText>0.3</w:instrText>
+      </w:r>
+    </w:fldSimple>
     <w:r>
       <w:fldChar w:fldCharType="begin"/>
     </w:r>
     <w:r>
       <w:instrText xml:space="preserve"> IF </w:instrText>
     </w:r>
-    <w:r>
-      <w:fldChar w:fldCharType="begin"/>
-    </w:r>
-    <w:r>
-      <w:instrText xml:space="preserve"> DOCPROPERTY "Status" </w:instrText>
-    </w:r>
-    <w:r>
-      <w:fldChar w:fldCharType="separate"/>
-    </w:r>
-    <w:r>
-      <w:instrText>draft</w:instrText>
-    </w:r>
-    <w:r>
-      <w:fldChar w:fldCharType="end"/>
-    </w:r>
+    <w:fldSimple w:instr=" DOCPROPERTY &quot;Status&quot; ">
+      <w:r>
+        <w:instrText>draft</w:instrText>
+      </w:r>
+    </w:fldSimple>
     <w:r>
       <w:instrText xml:space="preserve"> = "draft" " (</w:instrText>
     </w:r>
@@ -31710,39 +31688,19 @@
     <w:r>
       <w:tab/>
     </w:r>
-    <w:r>
-      <w:fldChar w:fldCharType="begin"/>
-    </w:r>
-    <w:r>
-      <w:instrText xml:space="preserve"> DOCPROPERTY "Title" </w:instrText>
-    </w:r>
-    <w:r>
-      <w:fldChar w:fldCharType="separate"/>
-    </w:r>
-    <w:r>
-      <w:t>Developer's Guide</w:t>
-    </w:r>
-    <w:r>
-      <w:fldChar w:fldCharType="end"/>
-    </w:r>
+    <w:fldSimple w:instr=" DOCPROPERTY &quot;Title&quot; ">
+      <w:r>
+        <w:t>Developer's Guide</w:t>
+      </w:r>
+    </w:fldSimple>
     <w:r>
       <w:t xml:space="preserve"> (</w:t>
     </w:r>
-    <w:r>
-      <w:fldChar w:fldCharType="begin"/>
-    </w:r>
-    <w:r>
-      <w:instrText xml:space="preserve"> DOCPROPERTY "SystemAbbreviation" </w:instrText>
-    </w:r>
-    <w:r>
-      <w:fldChar w:fldCharType="separate"/>
-    </w:r>
-    <w:r>
-      <w:t>SIF3-FW-JAVA</w:t>
-    </w:r>
-    <w:r>
-      <w:fldChar w:fldCharType="end"/>
-    </w:r>
+    <w:fldSimple w:instr=" DOCPROPERTY &quot;SystemAbbreviation&quot; ">
+      <w:r>
+        <w:t>SIF3-FW-JAVA</w:t>
+      </w:r>
+    </w:fldSimple>
     <w:r>
       <w:t>)</w:t>
     </w:r>
@@ -31810,7 +31768,7 @@
       <w:rPr>
         <w:noProof/>
       </w:rPr>
-      <w:t>16</w:t>
+      <w:t>32</w:t>
     </w:r>
     <w:r>
       <w:fldChar w:fldCharType="end"/>
@@ -31818,27 +31776,14 @@
     <w:r>
       <w:t xml:space="preserve"> of </w:t>
     </w:r>
-    <w:r>
-      <w:fldChar w:fldCharType="begin"/>
-    </w:r>
-    <w:r>
-      <w:instrText xml:space="preserve"> NUMPAGES </w:instrText>
-    </w:r>
-    <w:r>
-      <w:fldChar w:fldCharType="separate"/>
-    </w:r>
-    <w:r>
-      <w:rPr>
-        <w:noProof/>
-      </w:rPr>
-      <w:t>39</w:t>
-    </w:r>
-    <w:r>
-      <w:rPr>
-        <w:noProof/>
-      </w:rPr>
-      <w:fldChar w:fldCharType="end"/>
-    </w:r>
+    <w:fldSimple w:instr=" NUMPAGES ">
+      <w:r>
+        <w:rPr>
+          <w:noProof/>
+        </w:rPr>
+        <w:t>39</w:t>
+      </w:r>
+    </w:fldSimple>
     <w:r>
       <w:rPr>
         <w:noProof/>
@@ -31925,39 +31870,19 @@
     <w:pPr>
       <w:pStyle w:val="Footer"/>
     </w:pPr>
-    <w:r>
-      <w:fldChar w:fldCharType="begin"/>
-    </w:r>
-    <w:r>
-      <w:instrText xml:space="preserve"> DOCPROPERTY "SystemAbbreviation" </w:instrText>
-    </w:r>
-    <w:r>
-      <w:fldChar w:fldCharType="separate"/>
-    </w:r>
-    <w:r>
-      <w:t>SIF3-FW-JAVA</w:t>
-    </w:r>
-    <w:r>
-      <w:fldChar w:fldCharType="end"/>
-    </w:r>
+    <w:fldSimple w:instr=" DOCPROPERTY &quot;SystemAbbreviation&quot; ">
+      <w:r>
+        <w:t>SIF3-FW-JAVA</w:t>
+      </w:r>
+    </w:fldSimple>
     <w:r>
       <w:t xml:space="preserve"> Version </w:t>
     </w:r>
-    <w:r>
-      <w:fldChar w:fldCharType="begin"/>
-    </w:r>
-    <w:r>
-      <w:instrText xml:space="preserve"> DOCPROPERTY "SystemVersion" </w:instrText>
-    </w:r>
-    <w:r>
-      <w:fldChar w:fldCharType="separate"/>
-    </w:r>
-    <w:r>
-      <w:t>0.3</w:t>
-    </w:r>
-    <w:r>
-      <w:fldChar w:fldCharType="end"/>
-    </w:r>
+    <w:fldSimple w:instr=" DOCPROPERTY &quot;SystemVersion&quot; ">
+      <w:r>
+        <w:t>0.3</w:t>
+      </w:r>
+    </w:fldSimple>
     <w:r>
       <w:tab/>
     </w:r>
@@ -31970,42 +31895,22 @@
     <w:r>
       <w:instrText xml:space="preserve"> QUOTE "Revision: " </w:instrText>
     </w:r>
-    <w:r>
-      <w:fldChar w:fldCharType="begin"/>
-    </w:r>
-    <w:r>
-      <w:instrText xml:space="preserve"> DOCPROPERTY "Revision" </w:instrText>
-    </w:r>
-    <w:r>
-      <w:fldChar w:fldCharType="separate"/>
-    </w:r>
-    <w:r>
-      <w:instrText>0.3</w:instrText>
-    </w:r>
-    <w:r>
-      <w:fldChar w:fldCharType="end"/>
-    </w:r>
+    <w:fldSimple w:instr=" DOCPROPERTY &quot;Revision&quot; ">
+      <w:r>
+        <w:instrText>0.3</w:instrText>
+      </w:r>
+    </w:fldSimple>
     <w:r>
       <w:fldChar w:fldCharType="begin"/>
     </w:r>
     <w:r>
       <w:instrText xml:space="preserve"> IF </w:instrText>
     </w:r>
-    <w:r>
-      <w:fldChar w:fldCharType="begin"/>
-    </w:r>
-    <w:r>
-      <w:instrText xml:space="preserve"> DOCPROPERTY "Status" </w:instrText>
-    </w:r>
-    <w:r>
-      <w:fldChar w:fldCharType="separate"/>
-    </w:r>
-    <w:r>
-      <w:instrText>draft</w:instrText>
-    </w:r>
-    <w:r>
-      <w:fldChar w:fldCharType="end"/>
-    </w:r>
+    <w:fldSimple w:instr=" DOCPROPERTY &quot;Status&quot; ">
+      <w:r>
+        <w:instrText>draft</w:instrText>
+      </w:r>
+    </w:fldSimple>
     <w:r>
       <w:instrText xml:space="preserve"> = "draft" " (</w:instrText>
     </w:r>
@@ -32100,21 +32005,11 @@
     <w:pPr>
       <w:pStyle w:val="Footer"/>
     </w:pPr>
-    <w:r>
-      <w:fldChar w:fldCharType="begin"/>
-    </w:r>
-    <w:r>
-      <w:instrText xml:space="preserve"> DOCPROPERTY "Title" </w:instrText>
-    </w:r>
-    <w:r>
-      <w:fldChar w:fldCharType="separate"/>
-    </w:r>
-    <w:r>
-      <w:t>Developer's Guide</w:t>
-    </w:r>
-    <w:r>
-      <w:fldChar w:fldCharType="end"/>
-    </w:r>
+    <w:fldSimple w:instr=" DOCPROPERTY &quot;Title&quot; ">
+      <w:r>
+        <w:t>Developer's Guide</w:t>
+      </w:r>
+    </w:fldSimple>
     <w:r>
       <w:tab/>
     </w:r>
@@ -32158,7 +32053,7 @@
       <w:rPr>
         <w:noProof/>
       </w:rPr>
-      <w:t>15</w:t>
+      <w:t>33</w:t>
     </w:r>
     <w:r>
       <w:fldChar w:fldCharType="end"/>
@@ -32166,27 +32061,14 @@
     <w:r>
       <w:t xml:space="preserve"> of </w:t>
     </w:r>
-    <w:r>
-      <w:fldChar w:fldCharType="begin"/>
-    </w:r>
-    <w:r>
-      <w:instrText xml:space="preserve"> NUMPAGES </w:instrText>
-    </w:r>
-    <w:r>
-      <w:fldChar w:fldCharType="separate"/>
-    </w:r>
-    <w:r>
-      <w:rPr>
-        <w:noProof/>
-      </w:rPr>
-      <w:t>39</w:t>
-    </w:r>
-    <w:r>
-      <w:rPr>
-        <w:noProof/>
-      </w:rPr>
-      <w:fldChar w:fldCharType="end"/>
-    </w:r>
+    <w:fldSimple w:instr=" NUMPAGES ">
+      <w:r>
+        <w:rPr>
+          <w:noProof/>
+        </w:rPr>
+        <w:t>39</w:t>
+      </w:r>
+    </w:fldSimple>
     <w:r>
       <w:rPr>
         <w:noProof/>
@@ -32368,21 +32250,11 @@
         </mc:Fallback>
       </mc:AlternateContent>
     </w:r>
-    <w:r>
-      <w:fldChar w:fldCharType="begin"/>
-    </w:r>
-    <w:r>
-      <w:instrText xml:space="preserve"> DOCPROPERTY "SystemTitle" </w:instrText>
-    </w:r>
-    <w:r>
-      <w:fldChar w:fldCharType="separate"/>
-    </w:r>
-    <w:r>
-      <w:t>SIF3 Framework</w:t>
-    </w:r>
-    <w:r>
-      <w:fldChar w:fldCharType="end"/>
-    </w:r>
+    <w:fldSimple w:instr=" DOCPROPERTY &quot;SystemTitle&quot; ">
+      <w:r>
+        <w:t>SIF3 Framework</w:t>
+      </w:r>
+    </w:fldSimple>
     <w:r>
       <w:tab/>
     </w:r>
@@ -32587,21 +32459,11 @@
     <w:r>
       <w:tab/>
     </w:r>
-    <w:r>
-      <w:fldChar w:fldCharType="begin"/>
-    </w:r>
-    <w:r>
-      <w:instrText xml:space="preserve"> DOCPROPERTY "SystemTitle" </w:instrText>
-    </w:r>
-    <w:r>
-      <w:fldChar w:fldCharType="separate"/>
-    </w:r>
-    <w:r>
-      <w:t>SIF3 Framework</w:t>
-    </w:r>
-    <w:r>
-      <w:fldChar w:fldCharType="end"/>
-    </w:r>
+    <w:fldSimple w:instr=" DOCPROPERTY &quot;SystemTitle&quot; ">
+      <w:r>
+        <w:t>SIF3 Framework</w:t>
+      </w:r>
+    </w:fldSimple>
   </w:p>
 </w:hdr>
 </file>
@@ -40043,7 +39905,7 @@
 </file>
 
 <file path=customXml/itemProps1.xml><?xml version="1.0" encoding="utf-8"?>
-<ds:datastoreItem xmlns:ds="http://schemas.openxmlformats.org/officeDocument/2006/customXml" ds:itemID="{4960CA82-77E5-4235-BA23-B73A0654D473}">
+<ds:datastoreItem xmlns:ds="http://schemas.openxmlformats.org/officeDocument/2006/customXml" ds:itemID="{E6857AFE-6B6F-4AA6-96C6-1E2779F51541}">
   <ds:schemaRefs>
     <ds:schemaRef ds:uri="http://schemas.openxmlformats.org/officeDocument/2006/bibliography"/>
   </ds:schemaRefs>

</xml_diff>